<commit_message>
Tidy output and remove filepaths
</commit_message>
<xml_diff>
--- a/ProjectReport.docx
+++ b/ProjectReport.docx
@@ -1,6 +1,6 @@
 
 <file path=word/document.xml><?xml version="1.0" encoding="utf-8"?>
-<w:document xmlns:wpc="http://schemas.microsoft.com/office/word/2010/wordprocessingCanvas" xmlns:mc="http://schemas.openxmlformats.org/markup-compatibility/2006" xmlns:o="urn:schemas-microsoft-com:office:office" xmlns:r="http://schemas.openxmlformats.org/officeDocument/2006/relationships" xmlns:m="http://schemas.openxmlformats.org/officeDocument/2006/math" xmlns:v="urn:schemas-microsoft-com:vml" xmlns:wp14="http://schemas.microsoft.com/office/word/2010/wordprocessingDrawing" xmlns:wp="http://schemas.openxmlformats.org/drawingml/2006/wordprocessingDrawing" xmlns:w10="urn:schemas-microsoft-com:office:word" xmlns:w="http://schemas.openxmlformats.org/wordprocessingml/2006/main" xmlns:w14="http://schemas.microsoft.com/office/word/2010/wordml" xmlns:wpg="http://schemas.microsoft.com/office/word/2010/wordprocessingGroup" xmlns:wpi="http://schemas.microsoft.com/office/word/2010/wordprocessingInk" xmlns:wne="http://schemas.microsoft.com/office/word/2006/wordml" xmlns:wps="http://schemas.microsoft.com/office/word/2010/wordprocessingShape" mc:Ignorable="w14 wp14">
+<w:document xmlns:wpc="http://schemas.microsoft.com/office/word/2010/wordprocessingCanvas" xmlns:mc="http://schemas.openxmlformats.org/markup-compatibility/2006" xmlns:o="urn:schemas-microsoft-com:office:office" xmlns:r="http://schemas.openxmlformats.org/officeDocument/2006/relationships" xmlns:m="http://schemas.openxmlformats.org/officeDocument/2006/math" xmlns:v="urn:schemas-microsoft-com:vml" xmlns:wp14="http://schemas.microsoft.com/office/word/2010/wordprocessingDrawing" xmlns:wp="http://schemas.openxmlformats.org/drawingml/2006/wordprocessingDrawing" xmlns:w10="urn:schemas-microsoft-com:office:word" xmlns:w="http://schemas.openxmlformats.org/wordprocessingml/2006/main" xmlns:w14="http://schemas.microsoft.com/office/word/2010/wordml" xmlns:w15="http://schemas.microsoft.com/office/word/2012/wordml" xmlns:wpg="http://schemas.microsoft.com/office/word/2010/wordprocessingGroup" xmlns:wpi="http://schemas.microsoft.com/office/word/2010/wordprocessingInk" xmlns:wne="http://schemas.microsoft.com/office/word/2006/wordml" xmlns:wps="http://schemas.microsoft.com/office/word/2010/wordprocessingShape" mc:Ignorable="w14 w15 wp14">
   <w:body>
     <w:p>
       <w:pPr>
@@ -27,7 +27,7 @@
           <w:b/>
           <w:i/>
           <w:noProof/>
-          <w:lang w:eastAsia="en-GB"/>
+          <w:lang w:val="en-US"/>
         </w:rPr>
         <w:drawing>
           <wp:anchor distT="0" distB="0" distL="114300" distR="114300" simplePos="0" relativeHeight="251659264" behindDoc="0" locked="0" layoutInCell="1" allowOverlap="1" wp14:anchorId="55678829" wp14:editId="7FDF7F3B">
@@ -53,7 +53,7 @@
                     <pic:cNvPicPr/>
                   </pic:nvPicPr>
                   <pic:blipFill>
-                    <a:blip r:embed="rId9" cstate="print">
+                    <a:blip r:embed="rId8" cstate="print">
                       <a:extLst>
                         <a:ext uri="{28A0092B-C50C-407E-A947-70E740481C1C}">
                           <a14:useLocalDpi xmlns:a14="http://schemas.microsoft.com/office/drawing/2010/main" val="0"/>
@@ -754,6 +754,9 @@
       </w:pPr>
       <w:r>
         <w:br w:type="page"/>
+      </w:r>
+      <w:r>
+        <w:lastRenderedPageBreak/>
         <w:t>Title page</w:t>
       </w:r>
     </w:p>
@@ -773,6 +776,15 @@
     </w:p>
     <w:sdt>
       <w:sdtPr>
+        <w:rPr>
+          <w:rFonts w:ascii="Calibri" w:eastAsia="Times New Roman" w:hAnsi="Calibri" w:cs="Arial"/>
+          <w:b w:val="0"/>
+          <w:bCs w:val="0"/>
+          <w:color w:val="auto"/>
+          <w:sz w:val="22"/>
+          <w:szCs w:val="22"/>
+          <w:lang w:val="en-GB" w:eastAsia="en-US"/>
+        </w:rPr>
         <w:id w:val="1773731462"/>
         <w:docPartObj>
           <w:docPartGallery w:val="Table of Contents"/>
@@ -781,12 +793,7 @@
       </w:sdtPr>
       <w:sdtEndPr>
         <w:rPr>
-          <w:rFonts w:ascii="Calibri" w:eastAsia="Times New Roman" w:hAnsi="Calibri" w:cs="Arial"/>
           <w:noProof/>
-          <w:color w:val="auto"/>
-          <w:sz w:val="22"/>
-          <w:szCs w:val="22"/>
-          <w:lang w:val="en-GB" w:eastAsia="en-US"/>
         </w:rPr>
       </w:sdtEndPr>
       <w:sdtContent>
@@ -808,7 +815,7 @@
             <w:rPr>
               <w:rFonts w:asciiTheme="minorHAnsi" w:eastAsiaTheme="minorEastAsia" w:hAnsiTheme="minorHAnsi" w:cstheme="minorBidi"/>
               <w:noProof/>
-              <w:lang w:eastAsia="en-GB"/>
+              <w:lang w:val="en-US"/>
             </w:rPr>
           </w:pPr>
           <w:r>
@@ -820,7 +827,7 @@
           <w:r>
             <w:fldChar w:fldCharType="separate"/>
           </w:r>
-          <w:hyperlink w:anchor="_Toc440885167" w:history="1">
+          <w:hyperlink w:anchor="_Toc441610940" w:history="1">
             <w:r>
               <w:rPr>
                 <w:rStyle w:val="Hyperlink"/>
@@ -832,7 +839,7 @@
               <w:rPr>
                 <w:rFonts w:asciiTheme="minorHAnsi" w:eastAsiaTheme="minorEastAsia" w:hAnsiTheme="minorHAnsi" w:cstheme="minorBidi"/>
                 <w:noProof/>
-                <w:lang w:eastAsia="en-GB"/>
+                <w:lang w:val="en-US"/>
               </w:rPr>
               <w:tab/>
             </w:r>
@@ -862,7 +869,7 @@
                 <w:noProof/>
                 <w:webHidden/>
               </w:rPr>
-              <w:instrText xml:space="preserve"> PAGEREF _Toc440885167 \h </w:instrText>
+              <w:instrText xml:space="preserve"> PAGEREF _Toc441610940 \h </w:instrText>
             </w:r>
             <w:r>
               <w:rPr>
@@ -882,7 +889,7 @@
                 <w:noProof/>
                 <w:webHidden/>
               </w:rPr>
-              <w:t>4</w:t>
+              <w:t>5</w:t>
             </w:r>
             <w:r>
               <w:rPr>
@@ -903,10 +910,10 @@
             <w:rPr>
               <w:rFonts w:asciiTheme="minorHAnsi" w:eastAsiaTheme="minorEastAsia" w:hAnsiTheme="minorHAnsi" w:cstheme="minorBidi"/>
               <w:noProof/>
-              <w:lang w:eastAsia="en-GB"/>
+              <w:lang w:val="en-US"/>
             </w:rPr>
           </w:pPr>
-          <w:hyperlink w:anchor="_Toc440885168" w:history="1">
+          <w:hyperlink w:anchor="_Toc441610941" w:history="1">
             <w:r>
               <w:rPr>
                 <w:rStyle w:val="Hyperlink"/>
@@ -918,7 +925,7 @@
               <w:rPr>
                 <w:rFonts w:asciiTheme="minorHAnsi" w:eastAsiaTheme="minorEastAsia" w:hAnsiTheme="minorHAnsi" w:cstheme="minorBidi"/>
                 <w:noProof/>
-                <w:lang w:eastAsia="en-GB"/>
+                <w:lang w:val="en-US"/>
               </w:rPr>
               <w:tab/>
             </w:r>
@@ -948,7 +955,7 @@
                 <w:noProof/>
                 <w:webHidden/>
               </w:rPr>
-              <w:instrText xml:space="preserve"> PAGEREF _Toc440885168 \h </w:instrText>
+              <w:instrText xml:space="preserve"> PAGEREF _Toc441610941 \h </w:instrText>
             </w:r>
             <w:r>
               <w:rPr>
@@ -968,7 +975,7 @@
                 <w:noProof/>
                 <w:webHidden/>
               </w:rPr>
-              <w:t>5</w:t>
+              <w:t>6</w:t>
             </w:r>
             <w:r>
               <w:rPr>
@@ -989,10 +996,10 @@
             <w:rPr>
               <w:rFonts w:asciiTheme="minorHAnsi" w:eastAsiaTheme="minorEastAsia" w:hAnsiTheme="minorHAnsi" w:cstheme="minorBidi"/>
               <w:noProof/>
-              <w:lang w:eastAsia="en-GB"/>
+              <w:lang w:val="en-US"/>
             </w:rPr>
           </w:pPr>
-          <w:hyperlink w:anchor="_Toc440885169" w:history="1">
+          <w:hyperlink w:anchor="_Toc441610942" w:history="1">
             <w:r>
               <w:rPr>
                 <w:rStyle w:val="Hyperlink"/>
@@ -1004,7 +1011,7 @@
               <w:rPr>
                 <w:rFonts w:asciiTheme="minorHAnsi" w:eastAsiaTheme="minorEastAsia" w:hAnsiTheme="minorHAnsi" w:cstheme="minorBidi"/>
                 <w:noProof/>
-                <w:lang w:eastAsia="en-GB"/>
+                <w:lang w:val="en-US"/>
               </w:rPr>
               <w:tab/>
             </w:r>
@@ -1034,7 +1041,7 @@
                 <w:noProof/>
                 <w:webHidden/>
               </w:rPr>
-              <w:instrText xml:space="preserve"> PAGEREF _Toc440885169 \h </w:instrText>
+              <w:instrText xml:space="preserve"> PAGEREF _Toc441610942 \h </w:instrText>
             </w:r>
             <w:r>
               <w:rPr>
@@ -1054,7 +1061,7 @@
                 <w:noProof/>
                 <w:webHidden/>
               </w:rPr>
-              <w:t>5</w:t>
+              <w:t>6</w:t>
             </w:r>
             <w:r>
               <w:rPr>
@@ -1075,10 +1082,10 @@
             <w:rPr>
               <w:rFonts w:asciiTheme="minorHAnsi" w:eastAsiaTheme="minorEastAsia" w:hAnsiTheme="minorHAnsi" w:cstheme="minorBidi"/>
               <w:noProof/>
-              <w:lang w:eastAsia="en-GB"/>
+              <w:lang w:val="en-US"/>
             </w:rPr>
           </w:pPr>
-          <w:hyperlink w:anchor="_Toc440885170" w:history="1">
+          <w:hyperlink w:anchor="_Toc441610943" w:history="1">
             <w:r>
               <w:rPr>
                 <w:rStyle w:val="Hyperlink"/>
@@ -1090,7 +1097,7 @@
               <w:rPr>
                 <w:rFonts w:asciiTheme="minorHAnsi" w:eastAsiaTheme="minorEastAsia" w:hAnsiTheme="minorHAnsi" w:cstheme="minorBidi"/>
                 <w:noProof/>
-                <w:lang w:eastAsia="en-GB"/>
+                <w:lang w:val="en-US"/>
               </w:rPr>
               <w:tab/>
             </w:r>
@@ -1099,7 +1106,7 @@
                 <w:rStyle w:val="Hyperlink"/>
                 <w:noProof/>
               </w:rPr>
-              <w:t>For loop unrolling</w:t>
+              <w:t>For Loop Unrolling</w:t>
             </w:r>
             <w:r>
               <w:rPr>
@@ -1120,7 +1127,7 @@
                 <w:noProof/>
                 <w:webHidden/>
               </w:rPr>
-              <w:instrText xml:space="preserve"> PAGEREF _Toc440885170 \h </w:instrText>
+              <w:instrText xml:space="preserve"> PAGEREF _Toc441610943 \h </w:instrText>
             </w:r>
             <w:r>
               <w:rPr>
@@ -1140,7 +1147,7 @@
                 <w:noProof/>
                 <w:webHidden/>
               </w:rPr>
-              <w:t>5</w:t>
+              <w:t>6</w:t>
             </w:r>
             <w:r>
               <w:rPr>
@@ -1161,10 +1168,10 @@
             <w:rPr>
               <w:rFonts w:asciiTheme="minorHAnsi" w:eastAsiaTheme="minorEastAsia" w:hAnsiTheme="minorHAnsi" w:cstheme="minorBidi"/>
               <w:noProof/>
-              <w:lang w:eastAsia="en-GB"/>
+              <w:lang w:val="en-US"/>
             </w:rPr>
           </w:pPr>
-          <w:hyperlink w:anchor="_Toc440885171" w:history="1">
+          <w:hyperlink w:anchor="_Toc441610944" w:history="1">
             <w:r>
               <w:rPr>
                 <w:rStyle w:val="Hyperlink"/>
@@ -1176,7 +1183,7 @@
               <w:rPr>
                 <w:rFonts w:asciiTheme="minorHAnsi" w:eastAsiaTheme="minorEastAsia" w:hAnsiTheme="minorHAnsi" w:cstheme="minorBidi"/>
                 <w:noProof/>
-                <w:lang w:eastAsia="en-GB"/>
+                <w:lang w:val="en-US"/>
               </w:rPr>
               <w:tab/>
             </w:r>
@@ -1185,7 +1192,7 @@
                 <w:rStyle w:val="Hyperlink"/>
                 <w:noProof/>
               </w:rPr>
-              <w:t>Recursion optimisation</w:t>
+              <w:t>Recursion Optimisation</w:t>
             </w:r>
             <w:r>
               <w:rPr>
@@ -1206,7 +1213,7 @@
                 <w:noProof/>
                 <w:webHidden/>
               </w:rPr>
-              <w:instrText xml:space="preserve"> PAGEREF _Toc440885171 \h </w:instrText>
+              <w:instrText xml:space="preserve"> PAGEREF _Toc441610944 \h </w:instrText>
             </w:r>
             <w:r>
               <w:rPr>
@@ -1226,7 +1233,1211 @@
                 <w:noProof/>
                 <w:webHidden/>
               </w:rPr>
-              <w:t>5</w:t>
+              <w:t>6</w:t>
+            </w:r>
+            <w:r>
+              <w:rPr>
+                <w:noProof/>
+                <w:webHidden/>
+              </w:rPr>
+              <w:fldChar w:fldCharType="end"/>
+            </w:r>
+          </w:hyperlink>
+        </w:p>
+        <w:p>
+          <w:pPr>
+            <w:pStyle w:val="TOC3"/>
+            <w:tabs>
+              <w:tab w:val="left" w:pos="1320"/>
+              <w:tab w:val="right" w:leader="dot" w:pos="9016"/>
+            </w:tabs>
+            <w:rPr>
+              <w:rFonts w:asciiTheme="minorHAnsi" w:eastAsiaTheme="minorEastAsia" w:hAnsiTheme="minorHAnsi" w:cstheme="minorBidi"/>
+              <w:noProof/>
+              <w:lang w:val="en-US"/>
+            </w:rPr>
+          </w:pPr>
+          <w:hyperlink w:anchor="_Toc441610945" w:history="1">
+            <w:r>
+              <w:rPr>
+                <w:rStyle w:val="Hyperlink"/>
+                <w:noProof/>
+              </w:rPr>
+              <w:t>2.1.3</w:t>
+            </w:r>
+            <w:r>
+              <w:rPr>
+                <w:rFonts w:asciiTheme="minorHAnsi" w:eastAsiaTheme="minorEastAsia" w:hAnsiTheme="minorHAnsi" w:cstheme="minorBidi"/>
+                <w:noProof/>
+                <w:lang w:val="en-US"/>
+              </w:rPr>
+              <w:tab/>
+            </w:r>
+            <w:r>
+              <w:rPr>
+                <w:rStyle w:val="Hyperlink"/>
+                <w:noProof/>
+              </w:rPr>
+              <w:t>JIT – Just In Time Compilation</w:t>
+            </w:r>
+            <w:r>
+              <w:rPr>
+                <w:noProof/>
+                <w:webHidden/>
+              </w:rPr>
+              <w:tab/>
+            </w:r>
+            <w:r>
+              <w:rPr>
+                <w:noProof/>
+                <w:webHidden/>
+              </w:rPr>
+              <w:fldChar w:fldCharType="begin"/>
+            </w:r>
+            <w:r>
+              <w:rPr>
+                <w:noProof/>
+                <w:webHidden/>
+              </w:rPr>
+              <w:instrText xml:space="preserve"> PAGEREF _Toc441610945 \h </w:instrText>
+            </w:r>
+            <w:r>
+              <w:rPr>
+                <w:noProof/>
+                <w:webHidden/>
+              </w:rPr>
+            </w:r>
+            <w:r>
+              <w:rPr>
+                <w:noProof/>
+                <w:webHidden/>
+              </w:rPr>
+              <w:fldChar w:fldCharType="separate"/>
+            </w:r>
+            <w:r>
+              <w:rPr>
+                <w:noProof/>
+                <w:webHidden/>
+              </w:rPr>
+              <w:t>6</w:t>
+            </w:r>
+            <w:r>
+              <w:rPr>
+                <w:noProof/>
+                <w:webHidden/>
+              </w:rPr>
+              <w:fldChar w:fldCharType="end"/>
+            </w:r>
+          </w:hyperlink>
+        </w:p>
+        <w:p>
+          <w:pPr>
+            <w:pStyle w:val="TOC3"/>
+            <w:tabs>
+              <w:tab w:val="left" w:pos="1320"/>
+              <w:tab w:val="right" w:leader="dot" w:pos="9016"/>
+            </w:tabs>
+            <w:rPr>
+              <w:rFonts w:asciiTheme="minorHAnsi" w:eastAsiaTheme="minorEastAsia" w:hAnsiTheme="minorHAnsi" w:cstheme="minorBidi"/>
+              <w:noProof/>
+              <w:lang w:val="en-US"/>
+            </w:rPr>
+          </w:pPr>
+          <w:hyperlink w:anchor="_Toc441610946" w:history="1">
+            <w:r>
+              <w:rPr>
+                <w:rStyle w:val="Hyperlink"/>
+                <w:noProof/>
+              </w:rPr>
+              <w:t>2.1.4</w:t>
+            </w:r>
+            <w:r>
+              <w:rPr>
+                <w:rFonts w:asciiTheme="minorHAnsi" w:eastAsiaTheme="minorEastAsia" w:hAnsiTheme="minorHAnsi" w:cstheme="minorBidi"/>
+                <w:noProof/>
+                <w:lang w:val="en-US"/>
+              </w:rPr>
+              <w:tab/>
+            </w:r>
+            <w:r>
+              <w:rPr>
+                <w:rStyle w:val="Hyperlink"/>
+                <w:noProof/>
+              </w:rPr>
+              <w:t>Appropriate Primitive Types</w:t>
+            </w:r>
+            <w:r>
+              <w:rPr>
+                <w:noProof/>
+                <w:webHidden/>
+              </w:rPr>
+              <w:tab/>
+            </w:r>
+            <w:r>
+              <w:rPr>
+                <w:noProof/>
+                <w:webHidden/>
+              </w:rPr>
+              <w:fldChar w:fldCharType="begin"/>
+            </w:r>
+            <w:r>
+              <w:rPr>
+                <w:noProof/>
+                <w:webHidden/>
+              </w:rPr>
+              <w:instrText xml:space="preserve"> PAGEREF _Toc441610946 \h </w:instrText>
+            </w:r>
+            <w:r>
+              <w:rPr>
+                <w:noProof/>
+                <w:webHidden/>
+              </w:rPr>
+            </w:r>
+            <w:r>
+              <w:rPr>
+                <w:noProof/>
+                <w:webHidden/>
+              </w:rPr>
+              <w:fldChar w:fldCharType="separate"/>
+            </w:r>
+            <w:r>
+              <w:rPr>
+                <w:noProof/>
+                <w:webHidden/>
+              </w:rPr>
+              <w:t>6</w:t>
+            </w:r>
+            <w:r>
+              <w:rPr>
+                <w:noProof/>
+                <w:webHidden/>
+              </w:rPr>
+              <w:fldChar w:fldCharType="end"/>
+            </w:r>
+          </w:hyperlink>
+        </w:p>
+        <w:p>
+          <w:pPr>
+            <w:pStyle w:val="TOC3"/>
+            <w:tabs>
+              <w:tab w:val="left" w:pos="1320"/>
+              <w:tab w:val="right" w:leader="dot" w:pos="9016"/>
+            </w:tabs>
+            <w:rPr>
+              <w:rFonts w:asciiTheme="minorHAnsi" w:eastAsiaTheme="minorEastAsia" w:hAnsiTheme="minorHAnsi" w:cstheme="minorBidi"/>
+              <w:noProof/>
+              <w:lang w:val="en-US"/>
+            </w:rPr>
+          </w:pPr>
+          <w:hyperlink w:anchor="_Toc441610947" w:history="1">
+            <w:r>
+              <w:rPr>
+                <w:rStyle w:val="Hyperlink"/>
+                <w:noProof/>
+              </w:rPr>
+              <w:t>2.1.5</w:t>
+            </w:r>
+            <w:r>
+              <w:rPr>
+                <w:rFonts w:asciiTheme="minorHAnsi" w:eastAsiaTheme="minorEastAsia" w:hAnsiTheme="minorHAnsi" w:cstheme="minorBidi"/>
+                <w:noProof/>
+                <w:lang w:val="en-US"/>
+              </w:rPr>
+              <w:tab/>
+            </w:r>
+            <w:r>
+              <w:rPr>
+                <w:rStyle w:val="Hyperlink"/>
+                <w:noProof/>
+              </w:rPr>
+              <w:t>Full Object Dereferencing - Garbage Collection</w:t>
+            </w:r>
+            <w:r>
+              <w:rPr>
+                <w:noProof/>
+                <w:webHidden/>
+              </w:rPr>
+              <w:tab/>
+            </w:r>
+            <w:r>
+              <w:rPr>
+                <w:noProof/>
+                <w:webHidden/>
+              </w:rPr>
+              <w:fldChar w:fldCharType="begin"/>
+            </w:r>
+            <w:r>
+              <w:rPr>
+                <w:noProof/>
+                <w:webHidden/>
+              </w:rPr>
+              <w:instrText xml:space="preserve"> PAGEREF _Toc441610947 \h </w:instrText>
+            </w:r>
+            <w:r>
+              <w:rPr>
+                <w:noProof/>
+                <w:webHidden/>
+              </w:rPr>
+            </w:r>
+            <w:r>
+              <w:rPr>
+                <w:noProof/>
+                <w:webHidden/>
+              </w:rPr>
+              <w:fldChar w:fldCharType="separate"/>
+            </w:r>
+            <w:r>
+              <w:rPr>
+                <w:noProof/>
+                <w:webHidden/>
+              </w:rPr>
+              <w:t>6</w:t>
+            </w:r>
+            <w:r>
+              <w:rPr>
+                <w:noProof/>
+                <w:webHidden/>
+              </w:rPr>
+              <w:fldChar w:fldCharType="end"/>
+            </w:r>
+          </w:hyperlink>
+        </w:p>
+        <w:p>
+          <w:pPr>
+            <w:pStyle w:val="TOC3"/>
+            <w:tabs>
+              <w:tab w:val="left" w:pos="1320"/>
+              <w:tab w:val="right" w:leader="dot" w:pos="9016"/>
+            </w:tabs>
+            <w:rPr>
+              <w:rFonts w:asciiTheme="minorHAnsi" w:eastAsiaTheme="minorEastAsia" w:hAnsiTheme="minorHAnsi" w:cstheme="minorBidi"/>
+              <w:noProof/>
+              <w:lang w:val="en-US"/>
+            </w:rPr>
+          </w:pPr>
+          <w:hyperlink w:anchor="_Toc441610948" w:history="1">
+            <w:r>
+              <w:rPr>
+                <w:rStyle w:val="Hyperlink"/>
+                <w:noProof/>
+              </w:rPr>
+              <w:t>2.1.6</w:t>
+            </w:r>
+            <w:r>
+              <w:rPr>
+                <w:rFonts w:asciiTheme="minorHAnsi" w:eastAsiaTheme="minorEastAsia" w:hAnsiTheme="minorHAnsi" w:cstheme="minorBidi"/>
+                <w:noProof/>
+                <w:lang w:val="en-US"/>
+              </w:rPr>
+              <w:tab/>
+            </w:r>
+            <w:r>
+              <w:rPr>
+                <w:rStyle w:val="Hyperlink"/>
+                <w:noProof/>
+              </w:rPr>
+              <w:t>Deprecated Classes</w:t>
+            </w:r>
+            <w:r>
+              <w:rPr>
+                <w:noProof/>
+                <w:webHidden/>
+              </w:rPr>
+              <w:tab/>
+            </w:r>
+            <w:r>
+              <w:rPr>
+                <w:noProof/>
+                <w:webHidden/>
+              </w:rPr>
+              <w:fldChar w:fldCharType="begin"/>
+            </w:r>
+            <w:r>
+              <w:rPr>
+                <w:noProof/>
+                <w:webHidden/>
+              </w:rPr>
+              <w:instrText xml:space="preserve"> PAGEREF _Toc441610948 \h </w:instrText>
+            </w:r>
+            <w:r>
+              <w:rPr>
+                <w:noProof/>
+                <w:webHidden/>
+              </w:rPr>
+            </w:r>
+            <w:r>
+              <w:rPr>
+                <w:noProof/>
+                <w:webHidden/>
+              </w:rPr>
+              <w:fldChar w:fldCharType="separate"/>
+            </w:r>
+            <w:r>
+              <w:rPr>
+                <w:noProof/>
+                <w:webHidden/>
+              </w:rPr>
+              <w:t>6</w:t>
+            </w:r>
+            <w:r>
+              <w:rPr>
+                <w:noProof/>
+                <w:webHidden/>
+              </w:rPr>
+              <w:fldChar w:fldCharType="end"/>
+            </w:r>
+          </w:hyperlink>
+        </w:p>
+        <w:p>
+          <w:pPr>
+            <w:pStyle w:val="TOC3"/>
+            <w:tabs>
+              <w:tab w:val="left" w:pos="1320"/>
+              <w:tab w:val="right" w:leader="dot" w:pos="9016"/>
+            </w:tabs>
+            <w:rPr>
+              <w:rFonts w:asciiTheme="minorHAnsi" w:eastAsiaTheme="minorEastAsia" w:hAnsiTheme="minorHAnsi" w:cstheme="minorBidi"/>
+              <w:noProof/>
+              <w:lang w:val="en-US"/>
+            </w:rPr>
+          </w:pPr>
+          <w:hyperlink w:anchor="_Toc441610949" w:history="1">
+            <w:r>
+              <w:rPr>
+                <w:rStyle w:val="Hyperlink"/>
+                <w:noProof/>
+              </w:rPr>
+              <w:t>2.1.7</w:t>
+            </w:r>
+            <w:r>
+              <w:rPr>
+                <w:rFonts w:asciiTheme="minorHAnsi" w:eastAsiaTheme="minorEastAsia" w:hAnsiTheme="minorHAnsi" w:cstheme="minorBidi"/>
+                <w:noProof/>
+                <w:lang w:val="en-US"/>
+              </w:rPr>
+              <w:tab/>
+            </w:r>
+            <w:r>
+              <w:rPr>
+                <w:rStyle w:val="Hyperlink"/>
+                <w:noProof/>
+              </w:rPr>
+              <w:t>Cut &amp; Paste code</w:t>
+            </w:r>
+            <w:r>
+              <w:rPr>
+                <w:noProof/>
+                <w:webHidden/>
+              </w:rPr>
+              <w:tab/>
+            </w:r>
+            <w:r>
+              <w:rPr>
+                <w:noProof/>
+                <w:webHidden/>
+              </w:rPr>
+              <w:fldChar w:fldCharType="begin"/>
+            </w:r>
+            <w:r>
+              <w:rPr>
+                <w:noProof/>
+                <w:webHidden/>
+              </w:rPr>
+              <w:instrText xml:space="preserve"> PAGEREF _Toc441610949 \h </w:instrText>
+            </w:r>
+            <w:r>
+              <w:rPr>
+                <w:noProof/>
+                <w:webHidden/>
+              </w:rPr>
+            </w:r>
+            <w:r>
+              <w:rPr>
+                <w:noProof/>
+                <w:webHidden/>
+              </w:rPr>
+              <w:fldChar w:fldCharType="separate"/>
+            </w:r>
+            <w:r>
+              <w:rPr>
+                <w:noProof/>
+                <w:webHidden/>
+              </w:rPr>
+              <w:t>6</w:t>
+            </w:r>
+            <w:r>
+              <w:rPr>
+                <w:noProof/>
+                <w:webHidden/>
+              </w:rPr>
+              <w:fldChar w:fldCharType="end"/>
+            </w:r>
+          </w:hyperlink>
+        </w:p>
+        <w:p>
+          <w:pPr>
+            <w:pStyle w:val="TOC3"/>
+            <w:tabs>
+              <w:tab w:val="left" w:pos="1320"/>
+              <w:tab w:val="right" w:leader="dot" w:pos="9016"/>
+            </w:tabs>
+            <w:rPr>
+              <w:rFonts w:asciiTheme="minorHAnsi" w:eastAsiaTheme="minorEastAsia" w:hAnsiTheme="minorHAnsi" w:cstheme="minorBidi"/>
+              <w:noProof/>
+              <w:lang w:val="en-US"/>
+            </w:rPr>
+          </w:pPr>
+          <w:hyperlink w:anchor="_Toc441610950" w:history="1">
+            <w:r>
+              <w:rPr>
+                <w:rStyle w:val="Hyperlink"/>
+                <w:noProof/>
+              </w:rPr>
+              <w:t>2.1.8</w:t>
+            </w:r>
+            <w:r>
+              <w:rPr>
+                <w:rFonts w:asciiTheme="minorHAnsi" w:eastAsiaTheme="minorEastAsia" w:hAnsiTheme="minorHAnsi" w:cstheme="minorBidi"/>
+                <w:noProof/>
+                <w:lang w:val="en-US"/>
+              </w:rPr>
+              <w:tab/>
+            </w:r>
+            <w:r>
+              <w:rPr>
+                <w:rStyle w:val="Hyperlink"/>
+                <w:noProof/>
+              </w:rPr>
+              <w:t>Printing Exceptions to Console</w:t>
+            </w:r>
+            <w:r>
+              <w:rPr>
+                <w:noProof/>
+                <w:webHidden/>
+              </w:rPr>
+              <w:tab/>
+            </w:r>
+            <w:r>
+              <w:rPr>
+                <w:noProof/>
+                <w:webHidden/>
+              </w:rPr>
+              <w:fldChar w:fldCharType="begin"/>
+            </w:r>
+            <w:r>
+              <w:rPr>
+                <w:noProof/>
+                <w:webHidden/>
+              </w:rPr>
+              <w:instrText xml:space="preserve"> PAGEREF _Toc441610950 \h </w:instrText>
+            </w:r>
+            <w:r>
+              <w:rPr>
+                <w:noProof/>
+                <w:webHidden/>
+              </w:rPr>
+            </w:r>
+            <w:r>
+              <w:rPr>
+                <w:noProof/>
+                <w:webHidden/>
+              </w:rPr>
+              <w:fldChar w:fldCharType="separate"/>
+            </w:r>
+            <w:r>
+              <w:rPr>
+                <w:noProof/>
+                <w:webHidden/>
+              </w:rPr>
+              <w:t>6</w:t>
+            </w:r>
+            <w:r>
+              <w:rPr>
+                <w:noProof/>
+                <w:webHidden/>
+              </w:rPr>
+              <w:fldChar w:fldCharType="end"/>
+            </w:r>
+          </w:hyperlink>
+        </w:p>
+        <w:p>
+          <w:pPr>
+            <w:pStyle w:val="TOC3"/>
+            <w:tabs>
+              <w:tab w:val="left" w:pos="1320"/>
+              <w:tab w:val="right" w:leader="dot" w:pos="9016"/>
+            </w:tabs>
+            <w:rPr>
+              <w:rFonts w:asciiTheme="minorHAnsi" w:eastAsiaTheme="minorEastAsia" w:hAnsiTheme="minorHAnsi" w:cstheme="minorBidi"/>
+              <w:noProof/>
+              <w:lang w:val="en-US"/>
+            </w:rPr>
+          </w:pPr>
+          <w:hyperlink w:anchor="_Toc441610951" w:history="1">
+            <w:r>
+              <w:rPr>
+                <w:rStyle w:val="Hyperlink"/>
+                <w:noProof/>
+              </w:rPr>
+              <w:t>2.1.9</w:t>
+            </w:r>
+            <w:r>
+              <w:rPr>
+                <w:rFonts w:asciiTheme="minorHAnsi" w:eastAsiaTheme="minorEastAsia" w:hAnsiTheme="minorHAnsi" w:cstheme="minorBidi"/>
+                <w:noProof/>
+                <w:lang w:val="en-US"/>
+              </w:rPr>
+              <w:tab/>
+            </w:r>
+            <w:r>
+              <w:rPr>
+                <w:rStyle w:val="Hyperlink"/>
+                <w:noProof/>
+              </w:rPr>
+              <w:t>Run()/ Start () for Threads</w:t>
+            </w:r>
+            <w:r>
+              <w:rPr>
+                <w:noProof/>
+                <w:webHidden/>
+              </w:rPr>
+              <w:tab/>
+            </w:r>
+            <w:r>
+              <w:rPr>
+                <w:noProof/>
+                <w:webHidden/>
+              </w:rPr>
+              <w:fldChar w:fldCharType="begin"/>
+            </w:r>
+            <w:r>
+              <w:rPr>
+                <w:noProof/>
+                <w:webHidden/>
+              </w:rPr>
+              <w:instrText xml:space="preserve"> PAGEREF _Toc441610951 \h </w:instrText>
+            </w:r>
+            <w:r>
+              <w:rPr>
+                <w:noProof/>
+                <w:webHidden/>
+              </w:rPr>
+            </w:r>
+            <w:r>
+              <w:rPr>
+                <w:noProof/>
+                <w:webHidden/>
+              </w:rPr>
+              <w:fldChar w:fldCharType="separate"/>
+            </w:r>
+            <w:r>
+              <w:rPr>
+                <w:noProof/>
+                <w:webHidden/>
+              </w:rPr>
+              <w:t>6</w:t>
+            </w:r>
+            <w:r>
+              <w:rPr>
+                <w:noProof/>
+                <w:webHidden/>
+              </w:rPr>
+              <w:fldChar w:fldCharType="end"/>
+            </w:r>
+          </w:hyperlink>
+        </w:p>
+        <w:p>
+          <w:pPr>
+            <w:pStyle w:val="TOC3"/>
+            <w:tabs>
+              <w:tab w:val="left" w:pos="1320"/>
+              <w:tab w:val="right" w:leader="dot" w:pos="9016"/>
+            </w:tabs>
+            <w:rPr>
+              <w:rFonts w:asciiTheme="minorHAnsi" w:eastAsiaTheme="minorEastAsia" w:hAnsiTheme="minorHAnsi" w:cstheme="minorBidi"/>
+              <w:noProof/>
+              <w:lang w:val="en-US"/>
+            </w:rPr>
+          </w:pPr>
+          <w:hyperlink w:anchor="_Toc441610952" w:history="1">
+            <w:r>
+              <w:rPr>
+                <w:rStyle w:val="Hyperlink"/>
+                <w:noProof/>
+              </w:rPr>
+              <w:t>2.1.10</w:t>
+            </w:r>
+            <w:r>
+              <w:rPr>
+                <w:rFonts w:asciiTheme="minorHAnsi" w:eastAsiaTheme="minorEastAsia" w:hAnsiTheme="minorHAnsi" w:cstheme="minorBidi"/>
+                <w:noProof/>
+                <w:lang w:val="en-US"/>
+              </w:rPr>
+              <w:tab/>
+            </w:r>
+            <w:r>
+              <w:rPr>
+                <w:rStyle w:val="Hyperlink"/>
+                <w:noProof/>
+              </w:rPr>
+              <w:t>ArrayList Reset()/ Clear()</w:t>
+            </w:r>
+            <w:r>
+              <w:rPr>
+                <w:noProof/>
+                <w:webHidden/>
+              </w:rPr>
+              <w:tab/>
+            </w:r>
+            <w:r>
+              <w:rPr>
+                <w:noProof/>
+                <w:webHidden/>
+              </w:rPr>
+              <w:fldChar w:fldCharType="begin"/>
+            </w:r>
+            <w:r>
+              <w:rPr>
+                <w:noProof/>
+                <w:webHidden/>
+              </w:rPr>
+              <w:instrText xml:space="preserve"> PAGEREF _Toc441610952 \h </w:instrText>
+            </w:r>
+            <w:r>
+              <w:rPr>
+                <w:noProof/>
+                <w:webHidden/>
+              </w:rPr>
+            </w:r>
+            <w:r>
+              <w:rPr>
+                <w:noProof/>
+                <w:webHidden/>
+              </w:rPr>
+              <w:fldChar w:fldCharType="separate"/>
+            </w:r>
+            <w:r>
+              <w:rPr>
+                <w:noProof/>
+                <w:webHidden/>
+              </w:rPr>
+              <w:t>6</w:t>
+            </w:r>
+            <w:r>
+              <w:rPr>
+                <w:noProof/>
+                <w:webHidden/>
+              </w:rPr>
+              <w:fldChar w:fldCharType="end"/>
+            </w:r>
+          </w:hyperlink>
+        </w:p>
+        <w:p>
+          <w:pPr>
+            <w:pStyle w:val="TOC3"/>
+            <w:tabs>
+              <w:tab w:val="left" w:pos="1320"/>
+              <w:tab w:val="right" w:leader="dot" w:pos="9016"/>
+            </w:tabs>
+            <w:rPr>
+              <w:rFonts w:asciiTheme="minorHAnsi" w:eastAsiaTheme="minorEastAsia" w:hAnsiTheme="minorHAnsi" w:cstheme="minorBidi"/>
+              <w:noProof/>
+              <w:lang w:val="en-US"/>
+            </w:rPr>
+          </w:pPr>
+          <w:hyperlink w:anchor="_Toc441610953" w:history="1">
+            <w:r>
+              <w:rPr>
+                <w:rStyle w:val="Hyperlink"/>
+                <w:noProof/>
+              </w:rPr>
+              <w:t>2.1.11</w:t>
+            </w:r>
+            <w:r>
+              <w:rPr>
+                <w:rFonts w:asciiTheme="minorHAnsi" w:eastAsiaTheme="minorEastAsia" w:hAnsiTheme="minorHAnsi" w:cstheme="minorBidi"/>
+                <w:noProof/>
+                <w:lang w:val="en-US"/>
+              </w:rPr>
+              <w:tab/>
+            </w:r>
+            <w:r>
+              <w:rPr>
+                <w:rStyle w:val="Hyperlink"/>
+                <w:noProof/>
+              </w:rPr>
+              <w:t>Code In-Lining</w:t>
+            </w:r>
+            <w:r>
+              <w:rPr>
+                <w:noProof/>
+                <w:webHidden/>
+              </w:rPr>
+              <w:tab/>
+            </w:r>
+            <w:r>
+              <w:rPr>
+                <w:noProof/>
+                <w:webHidden/>
+              </w:rPr>
+              <w:fldChar w:fldCharType="begin"/>
+            </w:r>
+            <w:r>
+              <w:rPr>
+                <w:noProof/>
+                <w:webHidden/>
+              </w:rPr>
+              <w:instrText xml:space="preserve"> PAGEREF _Toc441610953 \h </w:instrText>
+            </w:r>
+            <w:r>
+              <w:rPr>
+                <w:noProof/>
+                <w:webHidden/>
+              </w:rPr>
+            </w:r>
+            <w:r>
+              <w:rPr>
+                <w:noProof/>
+                <w:webHidden/>
+              </w:rPr>
+              <w:fldChar w:fldCharType="separate"/>
+            </w:r>
+            <w:r>
+              <w:rPr>
+                <w:noProof/>
+                <w:webHidden/>
+              </w:rPr>
+              <w:t>6</w:t>
+            </w:r>
+            <w:r>
+              <w:rPr>
+                <w:noProof/>
+                <w:webHidden/>
+              </w:rPr>
+              <w:fldChar w:fldCharType="end"/>
+            </w:r>
+          </w:hyperlink>
+        </w:p>
+        <w:p>
+          <w:pPr>
+            <w:pStyle w:val="TOC3"/>
+            <w:tabs>
+              <w:tab w:val="left" w:pos="1320"/>
+              <w:tab w:val="right" w:leader="dot" w:pos="9016"/>
+            </w:tabs>
+            <w:rPr>
+              <w:rFonts w:asciiTheme="minorHAnsi" w:eastAsiaTheme="minorEastAsia" w:hAnsiTheme="minorHAnsi" w:cstheme="minorBidi"/>
+              <w:noProof/>
+              <w:lang w:val="en-US"/>
+            </w:rPr>
+          </w:pPr>
+          <w:hyperlink w:anchor="_Toc441610954" w:history="1">
+            <w:r>
+              <w:rPr>
+                <w:rStyle w:val="Hyperlink"/>
+                <w:noProof/>
+              </w:rPr>
+              <w:t>2.1.12</w:t>
+            </w:r>
+            <w:r>
+              <w:rPr>
+                <w:rFonts w:asciiTheme="minorHAnsi" w:eastAsiaTheme="minorEastAsia" w:hAnsiTheme="minorHAnsi" w:cstheme="minorBidi"/>
+                <w:noProof/>
+                <w:lang w:val="en-US"/>
+              </w:rPr>
+              <w:tab/>
+            </w:r>
+            <w:r>
+              <w:rPr>
+                <w:rStyle w:val="Hyperlink"/>
+                <w:noProof/>
+              </w:rPr>
+              <w:t>Conditional Statement Ordering</w:t>
+            </w:r>
+            <w:r>
+              <w:rPr>
+                <w:noProof/>
+                <w:webHidden/>
+              </w:rPr>
+              <w:tab/>
+            </w:r>
+            <w:r>
+              <w:rPr>
+                <w:noProof/>
+                <w:webHidden/>
+              </w:rPr>
+              <w:fldChar w:fldCharType="begin"/>
+            </w:r>
+            <w:r>
+              <w:rPr>
+                <w:noProof/>
+                <w:webHidden/>
+              </w:rPr>
+              <w:instrText xml:space="preserve"> PAGEREF _Toc441610954 \h </w:instrText>
+            </w:r>
+            <w:r>
+              <w:rPr>
+                <w:noProof/>
+                <w:webHidden/>
+              </w:rPr>
+            </w:r>
+            <w:r>
+              <w:rPr>
+                <w:noProof/>
+                <w:webHidden/>
+              </w:rPr>
+              <w:fldChar w:fldCharType="separate"/>
+            </w:r>
+            <w:r>
+              <w:rPr>
+                <w:noProof/>
+                <w:webHidden/>
+              </w:rPr>
+              <w:t>6</w:t>
+            </w:r>
+            <w:r>
+              <w:rPr>
+                <w:noProof/>
+                <w:webHidden/>
+              </w:rPr>
+              <w:fldChar w:fldCharType="end"/>
+            </w:r>
+          </w:hyperlink>
+        </w:p>
+        <w:p>
+          <w:pPr>
+            <w:pStyle w:val="TOC3"/>
+            <w:tabs>
+              <w:tab w:val="left" w:pos="1320"/>
+              <w:tab w:val="right" w:leader="dot" w:pos="9016"/>
+            </w:tabs>
+            <w:rPr>
+              <w:rFonts w:asciiTheme="minorHAnsi" w:eastAsiaTheme="minorEastAsia" w:hAnsiTheme="minorHAnsi" w:cstheme="minorBidi"/>
+              <w:noProof/>
+              <w:lang w:val="en-US"/>
+            </w:rPr>
+          </w:pPr>
+          <w:hyperlink w:anchor="_Toc441610955" w:history="1">
+            <w:r>
+              <w:rPr>
+                <w:rStyle w:val="Hyperlink"/>
+                <w:noProof/>
+              </w:rPr>
+              <w:t>2.1.13</w:t>
+            </w:r>
+            <w:r>
+              <w:rPr>
+                <w:rFonts w:asciiTheme="minorHAnsi" w:eastAsiaTheme="minorEastAsia" w:hAnsiTheme="minorHAnsi" w:cstheme="minorBidi"/>
+                <w:noProof/>
+                <w:lang w:val="en-US"/>
+              </w:rPr>
+              <w:tab/>
+            </w:r>
+            <w:r>
+              <w:rPr>
+                <w:rStyle w:val="Hyperlink"/>
+                <w:noProof/>
+              </w:rPr>
+              <w:t>Constant Folding</w:t>
+            </w:r>
+            <w:r>
+              <w:rPr>
+                <w:noProof/>
+                <w:webHidden/>
+              </w:rPr>
+              <w:tab/>
+            </w:r>
+            <w:r>
+              <w:rPr>
+                <w:noProof/>
+                <w:webHidden/>
+              </w:rPr>
+              <w:fldChar w:fldCharType="begin"/>
+            </w:r>
+            <w:r>
+              <w:rPr>
+                <w:noProof/>
+                <w:webHidden/>
+              </w:rPr>
+              <w:instrText xml:space="preserve"> PAGEREF _Toc441610955 \h </w:instrText>
+            </w:r>
+            <w:r>
+              <w:rPr>
+                <w:noProof/>
+                <w:webHidden/>
+              </w:rPr>
+            </w:r>
+            <w:r>
+              <w:rPr>
+                <w:noProof/>
+                <w:webHidden/>
+              </w:rPr>
+              <w:fldChar w:fldCharType="separate"/>
+            </w:r>
+            <w:r>
+              <w:rPr>
+                <w:noProof/>
+                <w:webHidden/>
+              </w:rPr>
+              <w:t>6</w:t>
+            </w:r>
+            <w:r>
+              <w:rPr>
+                <w:noProof/>
+                <w:webHidden/>
+              </w:rPr>
+              <w:fldChar w:fldCharType="end"/>
+            </w:r>
+          </w:hyperlink>
+        </w:p>
+        <w:p>
+          <w:pPr>
+            <w:pStyle w:val="TOC3"/>
+            <w:tabs>
+              <w:tab w:val="left" w:pos="1320"/>
+              <w:tab w:val="right" w:leader="dot" w:pos="9016"/>
+            </w:tabs>
+            <w:rPr>
+              <w:rFonts w:asciiTheme="minorHAnsi" w:eastAsiaTheme="minorEastAsia" w:hAnsiTheme="minorHAnsi" w:cstheme="minorBidi"/>
+              <w:noProof/>
+              <w:lang w:val="en-US"/>
+            </w:rPr>
+          </w:pPr>
+          <w:hyperlink w:anchor="_Toc441610956" w:history="1">
+            <w:r>
+              <w:rPr>
+                <w:rStyle w:val="Hyperlink"/>
+                <w:noProof/>
+              </w:rPr>
+              <w:t>2.1.14</w:t>
+            </w:r>
+            <w:r>
+              <w:rPr>
+                <w:rFonts w:asciiTheme="minorHAnsi" w:eastAsiaTheme="minorEastAsia" w:hAnsiTheme="minorHAnsi" w:cstheme="minorBidi"/>
+                <w:noProof/>
+                <w:lang w:val="en-US"/>
+              </w:rPr>
+              <w:tab/>
+            </w:r>
+            <w:r>
+              <w:rPr>
+                <w:rStyle w:val="Hyperlink"/>
+                <w:noProof/>
+              </w:rPr>
+              <w:t>Constant Propagation</w:t>
+            </w:r>
+            <w:r>
+              <w:rPr>
+                <w:noProof/>
+                <w:webHidden/>
+              </w:rPr>
+              <w:tab/>
+            </w:r>
+            <w:r>
+              <w:rPr>
+                <w:noProof/>
+                <w:webHidden/>
+              </w:rPr>
+              <w:fldChar w:fldCharType="begin"/>
+            </w:r>
+            <w:r>
+              <w:rPr>
+                <w:noProof/>
+                <w:webHidden/>
+              </w:rPr>
+              <w:instrText xml:space="preserve"> PAGEREF _Toc441610956 \h </w:instrText>
+            </w:r>
+            <w:r>
+              <w:rPr>
+                <w:noProof/>
+                <w:webHidden/>
+              </w:rPr>
+            </w:r>
+            <w:r>
+              <w:rPr>
+                <w:noProof/>
+                <w:webHidden/>
+              </w:rPr>
+              <w:fldChar w:fldCharType="separate"/>
+            </w:r>
+            <w:r>
+              <w:rPr>
+                <w:noProof/>
+                <w:webHidden/>
+              </w:rPr>
+              <w:t>6</w:t>
+            </w:r>
+            <w:r>
+              <w:rPr>
+                <w:noProof/>
+                <w:webHidden/>
+              </w:rPr>
+              <w:fldChar w:fldCharType="end"/>
+            </w:r>
+          </w:hyperlink>
+        </w:p>
+        <w:p>
+          <w:pPr>
+            <w:pStyle w:val="TOC3"/>
+            <w:tabs>
+              <w:tab w:val="left" w:pos="1320"/>
+              <w:tab w:val="right" w:leader="dot" w:pos="9016"/>
+            </w:tabs>
+            <w:rPr>
+              <w:rFonts w:asciiTheme="minorHAnsi" w:eastAsiaTheme="minorEastAsia" w:hAnsiTheme="minorHAnsi" w:cstheme="minorBidi"/>
+              <w:noProof/>
+              <w:lang w:val="en-US"/>
+            </w:rPr>
+          </w:pPr>
+          <w:hyperlink w:anchor="_Toc441610957" w:history="1">
+            <w:r>
+              <w:rPr>
+                <w:rStyle w:val="Hyperlink"/>
+                <w:noProof/>
+              </w:rPr>
+              <w:t>2.1.15</w:t>
+            </w:r>
+            <w:r>
+              <w:rPr>
+                <w:rFonts w:asciiTheme="minorHAnsi" w:eastAsiaTheme="minorEastAsia" w:hAnsiTheme="minorHAnsi" w:cstheme="minorBidi"/>
+                <w:noProof/>
+                <w:lang w:val="en-US"/>
+              </w:rPr>
+              <w:tab/>
+            </w:r>
+            <w:r>
+              <w:rPr>
+                <w:rStyle w:val="Hyperlink"/>
+                <w:noProof/>
+              </w:rPr>
+              <w:t>Strength Reduction</w:t>
+            </w:r>
+            <w:r>
+              <w:rPr>
+                <w:noProof/>
+                <w:webHidden/>
+              </w:rPr>
+              <w:tab/>
+            </w:r>
+            <w:r>
+              <w:rPr>
+                <w:noProof/>
+                <w:webHidden/>
+              </w:rPr>
+              <w:fldChar w:fldCharType="begin"/>
+            </w:r>
+            <w:r>
+              <w:rPr>
+                <w:noProof/>
+                <w:webHidden/>
+              </w:rPr>
+              <w:instrText xml:space="preserve"> PAGEREF _Toc441610957 \h </w:instrText>
+            </w:r>
+            <w:r>
+              <w:rPr>
+                <w:noProof/>
+                <w:webHidden/>
+              </w:rPr>
+            </w:r>
+            <w:r>
+              <w:rPr>
+                <w:noProof/>
+                <w:webHidden/>
+              </w:rPr>
+              <w:fldChar w:fldCharType="separate"/>
+            </w:r>
+            <w:r>
+              <w:rPr>
+                <w:noProof/>
+                <w:webHidden/>
+              </w:rPr>
+              <w:t>6</w:t>
+            </w:r>
+            <w:r>
+              <w:rPr>
+                <w:noProof/>
+                <w:webHidden/>
+              </w:rPr>
+              <w:fldChar w:fldCharType="end"/>
+            </w:r>
+          </w:hyperlink>
+        </w:p>
+        <w:p>
+          <w:pPr>
+            <w:pStyle w:val="TOC3"/>
+            <w:tabs>
+              <w:tab w:val="left" w:pos="1320"/>
+              <w:tab w:val="right" w:leader="dot" w:pos="9016"/>
+            </w:tabs>
+            <w:rPr>
+              <w:rFonts w:asciiTheme="minorHAnsi" w:eastAsiaTheme="minorEastAsia" w:hAnsiTheme="minorHAnsi" w:cstheme="minorBidi"/>
+              <w:noProof/>
+              <w:lang w:val="en-US"/>
+            </w:rPr>
+          </w:pPr>
+          <w:hyperlink w:anchor="_Toc441610958" w:history="1">
+            <w:r>
+              <w:rPr>
+                <w:rStyle w:val="Hyperlink"/>
+                <w:noProof/>
+              </w:rPr>
+              <w:t>2.1.16</w:t>
+            </w:r>
+            <w:r>
+              <w:rPr>
+                <w:rFonts w:asciiTheme="minorHAnsi" w:eastAsiaTheme="minorEastAsia" w:hAnsiTheme="minorHAnsi" w:cstheme="minorBidi"/>
+                <w:noProof/>
+                <w:lang w:val="en-US"/>
+              </w:rPr>
+              <w:tab/>
+            </w:r>
+            <w:r>
+              <w:rPr>
+                <w:rStyle w:val="Hyperlink"/>
+                <w:noProof/>
+              </w:rPr>
+              <w:t>Common Sub-Expression Elimination</w:t>
+            </w:r>
+            <w:r>
+              <w:rPr>
+                <w:noProof/>
+                <w:webHidden/>
+              </w:rPr>
+              <w:tab/>
+            </w:r>
+            <w:r>
+              <w:rPr>
+                <w:noProof/>
+                <w:webHidden/>
+              </w:rPr>
+              <w:fldChar w:fldCharType="begin"/>
+            </w:r>
+            <w:r>
+              <w:rPr>
+                <w:noProof/>
+                <w:webHidden/>
+              </w:rPr>
+              <w:instrText xml:space="preserve"> PAGEREF _Toc441610958 \h </w:instrText>
+            </w:r>
+            <w:r>
+              <w:rPr>
+                <w:noProof/>
+                <w:webHidden/>
+              </w:rPr>
+            </w:r>
+            <w:r>
+              <w:rPr>
+                <w:noProof/>
+                <w:webHidden/>
+              </w:rPr>
+              <w:fldChar w:fldCharType="separate"/>
+            </w:r>
+            <w:r>
+              <w:rPr>
+                <w:noProof/>
+                <w:webHidden/>
+              </w:rPr>
+              <w:t>6</w:t>
             </w:r>
             <w:r>
               <w:rPr>
@@ -1247,10 +2458,10 @@
             <w:rPr>
               <w:rFonts w:asciiTheme="minorHAnsi" w:eastAsiaTheme="minorEastAsia" w:hAnsiTheme="minorHAnsi" w:cstheme="minorBidi"/>
               <w:noProof/>
-              <w:lang w:eastAsia="en-GB"/>
+              <w:lang w:val="en-US"/>
             </w:rPr>
           </w:pPr>
-          <w:hyperlink w:anchor="_Toc440885172" w:history="1">
+          <w:hyperlink w:anchor="_Toc441610959" w:history="1">
             <w:r>
               <w:rPr>
                 <w:rStyle w:val="Hyperlink"/>
@@ -1262,7 +2473,7 @@
               <w:rPr>
                 <w:rFonts w:asciiTheme="minorHAnsi" w:eastAsiaTheme="minorEastAsia" w:hAnsiTheme="minorHAnsi" w:cstheme="minorBidi"/>
                 <w:noProof/>
-                <w:lang w:eastAsia="en-GB"/>
+                <w:lang w:val="en-US"/>
               </w:rPr>
               <w:tab/>
             </w:r>
@@ -1292,7 +2503,7 @@
                 <w:noProof/>
                 <w:webHidden/>
               </w:rPr>
-              <w:instrText xml:space="preserve"> PAGEREF _Toc440885172 \h </w:instrText>
+              <w:instrText xml:space="preserve"> PAGEREF _Toc441610959 \h </w:instrText>
             </w:r>
             <w:r>
               <w:rPr>
@@ -1312,7 +2523,7 @@
                 <w:noProof/>
                 <w:webHidden/>
               </w:rPr>
-              <w:t>5</w:t>
+              <w:t>6</w:t>
             </w:r>
             <w:r>
               <w:rPr>
@@ -1333,10 +2544,10 @@
             <w:rPr>
               <w:rFonts w:asciiTheme="minorHAnsi" w:eastAsiaTheme="minorEastAsia" w:hAnsiTheme="minorHAnsi" w:cstheme="minorBidi"/>
               <w:noProof/>
-              <w:lang w:eastAsia="en-GB"/>
+              <w:lang w:val="en-US"/>
             </w:rPr>
           </w:pPr>
-          <w:hyperlink w:anchor="_Toc440885173" w:history="1">
+          <w:hyperlink w:anchor="_Toc441610960" w:history="1">
             <w:r>
               <w:rPr>
                 <w:rStyle w:val="Hyperlink"/>
@@ -1348,7 +2559,7 @@
               <w:rPr>
                 <w:rFonts w:asciiTheme="minorHAnsi" w:eastAsiaTheme="minorEastAsia" w:hAnsiTheme="minorHAnsi" w:cstheme="minorBidi"/>
                 <w:noProof/>
-                <w:lang w:eastAsia="en-GB"/>
+                <w:lang w:val="en-US"/>
               </w:rPr>
               <w:tab/>
             </w:r>
@@ -1378,7 +2589,7 @@
                 <w:noProof/>
                 <w:webHidden/>
               </w:rPr>
-              <w:instrText xml:space="preserve"> PAGEREF _Toc440885173 \h </w:instrText>
+              <w:instrText xml:space="preserve"> PAGEREF _Toc441610960 \h </w:instrText>
             </w:r>
             <w:r>
               <w:rPr>
@@ -1398,7 +2609,7 @@
                 <w:noProof/>
                 <w:webHidden/>
               </w:rPr>
-              <w:t>5</w:t>
+              <w:t>6</w:t>
             </w:r>
             <w:r>
               <w:rPr>
@@ -1419,10 +2630,10 @@
             <w:rPr>
               <w:rFonts w:asciiTheme="minorHAnsi" w:eastAsiaTheme="minorEastAsia" w:hAnsiTheme="minorHAnsi" w:cstheme="minorBidi"/>
               <w:noProof/>
-              <w:lang w:eastAsia="en-GB"/>
+              <w:lang w:val="en-US"/>
             </w:rPr>
           </w:pPr>
-          <w:hyperlink w:anchor="_Toc440885174" w:history="1">
+          <w:hyperlink w:anchor="_Toc441610961" w:history="1">
             <w:r>
               <w:rPr>
                 <w:rStyle w:val="Hyperlink"/>
@@ -1434,7 +2645,7 @@
               <w:rPr>
                 <w:rFonts w:asciiTheme="minorHAnsi" w:eastAsiaTheme="minorEastAsia" w:hAnsiTheme="minorHAnsi" w:cstheme="minorBidi"/>
                 <w:noProof/>
-                <w:lang w:eastAsia="en-GB"/>
+                <w:lang w:val="en-US"/>
               </w:rPr>
               <w:tab/>
             </w:r>
@@ -1464,7 +2675,7 @@
                 <w:noProof/>
                 <w:webHidden/>
               </w:rPr>
-              <w:instrText xml:space="preserve"> PAGEREF _Toc440885174 \h </w:instrText>
+              <w:instrText xml:space="preserve"> PAGEREF _Toc441610961 \h </w:instrText>
             </w:r>
             <w:r>
               <w:rPr>
@@ -1484,7 +2695,7 @@
                 <w:noProof/>
                 <w:webHidden/>
               </w:rPr>
-              <w:t>5</w:t>
+              <w:t>6</w:t>
             </w:r>
             <w:r>
               <w:rPr>
@@ -1505,10 +2716,10 @@
             <w:rPr>
               <w:rFonts w:asciiTheme="minorHAnsi" w:eastAsiaTheme="minorEastAsia" w:hAnsiTheme="minorHAnsi" w:cstheme="minorBidi"/>
               <w:noProof/>
-              <w:lang w:eastAsia="en-GB"/>
+              <w:lang w:val="en-US"/>
             </w:rPr>
           </w:pPr>
-          <w:hyperlink w:anchor="_Toc440885175" w:history="1">
+          <w:hyperlink w:anchor="_Toc441610962" w:history="1">
             <w:r>
               <w:rPr>
                 <w:rStyle w:val="Hyperlink"/>
@@ -1520,7 +2731,7 @@
               <w:rPr>
                 <w:rFonts w:asciiTheme="minorHAnsi" w:eastAsiaTheme="minorEastAsia" w:hAnsiTheme="minorHAnsi" w:cstheme="minorBidi"/>
                 <w:noProof/>
-                <w:lang w:eastAsia="en-GB"/>
+                <w:lang w:val="en-US"/>
               </w:rPr>
               <w:tab/>
             </w:r>
@@ -1550,7 +2761,7 @@
                 <w:noProof/>
                 <w:webHidden/>
               </w:rPr>
-              <w:instrText xml:space="preserve"> PAGEREF _Toc440885175 \h </w:instrText>
+              <w:instrText xml:space="preserve"> PAGEREF _Toc441610962 \h </w:instrText>
             </w:r>
             <w:r>
               <w:rPr>
@@ -1570,7 +2781,7 @@
                 <w:noProof/>
                 <w:webHidden/>
               </w:rPr>
-              <w:t>5</w:t>
+              <w:t>6</w:t>
             </w:r>
             <w:r>
               <w:rPr>
@@ -1591,10 +2802,10 @@
             <w:rPr>
               <w:rFonts w:asciiTheme="minorHAnsi" w:eastAsiaTheme="minorEastAsia" w:hAnsiTheme="minorHAnsi" w:cstheme="minorBidi"/>
               <w:noProof/>
-              <w:lang w:eastAsia="en-GB"/>
+              <w:lang w:val="en-US"/>
             </w:rPr>
           </w:pPr>
-          <w:hyperlink w:anchor="_Toc440885176" w:history="1">
+          <w:hyperlink w:anchor="_Toc441610963" w:history="1">
             <w:r>
               <w:rPr>
                 <w:rStyle w:val="Hyperlink"/>
@@ -1606,7 +2817,7 @@
               <w:rPr>
                 <w:rFonts w:asciiTheme="minorHAnsi" w:eastAsiaTheme="minorEastAsia" w:hAnsiTheme="minorHAnsi" w:cstheme="minorBidi"/>
                 <w:noProof/>
-                <w:lang w:eastAsia="en-GB"/>
+                <w:lang w:val="en-US"/>
               </w:rPr>
               <w:tab/>
             </w:r>
@@ -1636,7 +2847,7 @@
                 <w:noProof/>
                 <w:webHidden/>
               </w:rPr>
-              <w:instrText xml:space="preserve"> PAGEREF _Toc440885176 \h </w:instrText>
+              <w:instrText xml:space="preserve"> PAGEREF _Toc441610963 \h </w:instrText>
             </w:r>
             <w:r>
               <w:rPr>
@@ -1656,7 +2867,7 @@
                 <w:noProof/>
                 <w:webHidden/>
               </w:rPr>
-              <w:t>5</w:t>
+              <w:t>6</w:t>
             </w:r>
             <w:r>
               <w:rPr>
@@ -1677,10 +2888,10 @@
             <w:rPr>
               <w:rFonts w:asciiTheme="minorHAnsi" w:eastAsiaTheme="minorEastAsia" w:hAnsiTheme="minorHAnsi" w:cstheme="minorBidi"/>
               <w:noProof/>
-              <w:lang w:eastAsia="en-GB"/>
+              <w:lang w:val="en-US"/>
             </w:rPr>
           </w:pPr>
-          <w:hyperlink w:anchor="_Toc440885177" w:history="1">
+          <w:hyperlink w:anchor="_Toc441610964" w:history="1">
             <w:r>
               <w:rPr>
                 <w:rStyle w:val="Hyperlink"/>
@@ -1692,7 +2903,7 @@
               <w:rPr>
                 <w:rFonts w:asciiTheme="minorHAnsi" w:eastAsiaTheme="minorEastAsia" w:hAnsiTheme="minorHAnsi" w:cstheme="minorBidi"/>
                 <w:noProof/>
-                <w:lang w:eastAsia="en-GB"/>
+                <w:lang w:val="en-US"/>
               </w:rPr>
               <w:tab/>
             </w:r>
@@ -1722,7 +2933,7 @@
                 <w:noProof/>
                 <w:webHidden/>
               </w:rPr>
-              <w:instrText xml:space="preserve"> PAGEREF _Toc440885177 \h </w:instrText>
+              <w:instrText xml:space="preserve"> PAGEREF _Toc441610964 \h </w:instrText>
             </w:r>
             <w:r>
               <w:rPr>
@@ -1742,7 +2953,7 @@
                 <w:noProof/>
                 <w:webHidden/>
               </w:rPr>
-              <w:t>5</w:t>
+              <w:t>7</w:t>
             </w:r>
             <w:r>
               <w:rPr>
@@ -1763,10 +2974,10 @@
             <w:rPr>
               <w:rFonts w:asciiTheme="minorHAnsi" w:eastAsiaTheme="minorEastAsia" w:hAnsiTheme="minorHAnsi" w:cstheme="minorBidi"/>
               <w:noProof/>
-              <w:lang w:eastAsia="en-GB"/>
+              <w:lang w:val="en-US"/>
             </w:rPr>
           </w:pPr>
-          <w:hyperlink w:anchor="_Toc440885178" w:history="1">
+          <w:hyperlink w:anchor="_Toc441610965" w:history="1">
             <w:r>
               <w:rPr>
                 <w:rStyle w:val="Hyperlink"/>
@@ -1778,7 +2989,7 @@
               <w:rPr>
                 <w:rFonts w:asciiTheme="minorHAnsi" w:eastAsiaTheme="minorEastAsia" w:hAnsiTheme="minorHAnsi" w:cstheme="minorBidi"/>
                 <w:noProof/>
-                <w:lang w:eastAsia="en-GB"/>
+                <w:lang w:val="en-US"/>
               </w:rPr>
               <w:tab/>
             </w:r>
@@ -1808,7 +3019,7 @@
                 <w:noProof/>
                 <w:webHidden/>
               </w:rPr>
-              <w:instrText xml:space="preserve"> PAGEREF _Toc440885178 \h </w:instrText>
+              <w:instrText xml:space="preserve"> PAGEREF _Toc441610965 \h </w:instrText>
             </w:r>
             <w:r>
               <w:rPr>
@@ -1828,7 +3039,7 @@
                 <w:noProof/>
                 <w:webHidden/>
               </w:rPr>
-              <w:t>5</w:t>
+              <w:t>7</w:t>
             </w:r>
             <w:r>
               <w:rPr>
@@ -1849,10 +3060,10 @@
             <w:rPr>
               <w:rFonts w:asciiTheme="minorHAnsi" w:eastAsiaTheme="minorEastAsia" w:hAnsiTheme="minorHAnsi" w:cstheme="minorBidi"/>
               <w:noProof/>
-              <w:lang w:eastAsia="en-GB"/>
+              <w:lang w:val="en-US"/>
             </w:rPr>
           </w:pPr>
-          <w:hyperlink w:anchor="_Toc440885179" w:history="1">
+          <w:hyperlink w:anchor="_Toc441610966" w:history="1">
             <w:r>
               <w:rPr>
                 <w:rStyle w:val="Hyperlink"/>
@@ -1864,7 +3075,7 @@
               <w:rPr>
                 <w:rFonts w:asciiTheme="minorHAnsi" w:eastAsiaTheme="minorEastAsia" w:hAnsiTheme="minorHAnsi" w:cstheme="minorBidi"/>
                 <w:noProof/>
-                <w:lang w:eastAsia="en-GB"/>
+                <w:lang w:val="en-US"/>
               </w:rPr>
               <w:tab/>
             </w:r>
@@ -1894,7 +3105,7 @@
                 <w:noProof/>
                 <w:webHidden/>
               </w:rPr>
-              <w:instrText xml:space="preserve"> PAGEREF _Toc440885179 \h </w:instrText>
+              <w:instrText xml:space="preserve"> PAGEREF _Toc441610966 \h </w:instrText>
             </w:r>
             <w:r>
               <w:rPr>
@@ -1914,7 +3125,7 @@
                 <w:noProof/>
                 <w:webHidden/>
               </w:rPr>
-              <w:t>5</w:t>
+              <w:t>7</w:t>
             </w:r>
             <w:r>
               <w:rPr>
@@ -1935,10 +3146,10 @@
             <w:rPr>
               <w:rFonts w:asciiTheme="minorHAnsi" w:eastAsiaTheme="minorEastAsia" w:hAnsiTheme="minorHAnsi" w:cstheme="minorBidi"/>
               <w:noProof/>
-              <w:lang w:eastAsia="en-GB"/>
+              <w:lang w:val="en-US"/>
             </w:rPr>
           </w:pPr>
-          <w:hyperlink w:anchor="_Toc440885180" w:history="1">
+          <w:hyperlink w:anchor="_Toc441610967" w:history="1">
             <w:r>
               <w:rPr>
                 <w:rStyle w:val="Hyperlink"/>
@@ -1950,7 +3161,7 @@
               <w:rPr>
                 <w:rFonts w:asciiTheme="minorHAnsi" w:eastAsiaTheme="minorEastAsia" w:hAnsiTheme="minorHAnsi" w:cstheme="minorBidi"/>
                 <w:noProof/>
-                <w:lang w:eastAsia="en-GB"/>
+                <w:lang w:val="en-US"/>
               </w:rPr>
               <w:tab/>
             </w:r>
@@ -1980,7 +3191,7 @@
                 <w:noProof/>
                 <w:webHidden/>
               </w:rPr>
-              <w:instrText xml:space="preserve"> PAGEREF _Toc440885180 \h </w:instrText>
+              <w:instrText xml:space="preserve"> PAGEREF _Toc441610967 \h </w:instrText>
             </w:r>
             <w:r>
               <w:rPr>
@@ -2000,7 +3211,7 @@
                 <w:noProof/>
                 <w:webHidden/>
               </w:rPr>
-              <w:t>5</w:t>
+              <w:t>7</w:t>
             </w:r>
             <w:r>
               <w:rPr>
@@ -2021,10 +3232,10 @@
             <w:rPr>
               <w:rFonts w:asciiTheme="minorHAnsi" w:eastAsiaTheme="minorEastAsia" w:hAnsiTheme="minorHAnsi" w:cstheme="minorBidi"/>
               <w:noProof/>
-              <w:lang w:eastAsia="en-GB"/>
+              <w:lang w:val="en-US"/>
             </w:rPr>
           </w:pPr>
-          <w:hyperlink w:anchor="_Toc440885181" w:history="1">
+          <w:hyperlink w:anchor="_Toc441610968" w:history="1">
             <w:r>
               <w:rPr>
                 <w:rStyle w:val="Hyperlink"/>
@@ -2036,7 +3247,7 @@
               <w:rPr>
                 <w:rFonts w:asciiTheme="minorHAnsi" w:eastAsiaTheme="minorEastAsia" w:hAnsiTheme="minorHAnsi" w:cstheme="minorBidi"/>
                 <w:noProof/>
-                <w:lang w:eastAsia="en-GB"/>
+                <w:lang w:val="en-US"/>
               </w:rPr>
               <w:tab/>
             </w:r>
@@ -2066,7 +3277,7 @@
                 <w:noProof/>
                 <w:webHidden/>
               </w:rPr>
-              <w:instrText xml:space="preserve"> PAGEREF _Toc440885181 \h </w:instrText>
+              <w:instrText xml:space="preserve"> PAGEREF _Toc441610968 \h </w:instrText>
             </w:r>
             <w:r>
               <w:rPr>
@@ -2086,7 +3297,7 @@
                 <w:noProof/>
                 <w:webHidden/>
               </w:rPr>
-              <w:t>6</w:t>
+              <w:t>8</w:t>
             </w:r>
             <w:r>
               <w:rPr>
@@ -2107,10 +3318,10 @@
             <w:rPr>
               <w:rFonts w:asciiTheme="minorHAnsi" w:eastAsiaTheme="minorEastAsia" w:hAnsiTheme="minorHAnsi" w:cstheme="minorBidi"/>
               <w:noProof/>
-              <w:lang w:eastAsia="en-GB"/>
+              <w:lang w:val="en-US"/>
             </w:rPr>
           </w:pPr>
-          <w:hyperlink w:anchor="_Toc440885182" w:history="1">
+          <w:hyperlink w:anchor="_Toc441610969" w:history="1">
             <w:r>
               <w:rPr>
                 <w:rStyle w:val="Hyperlink"/>
@@ -2123,7 +3334,7 @@
               <w:rPr>
                 <w:rFonts w:asciiTheme="minorHAnsi" w:eastAsiaTheme="minorEastAsia" w:hAnsiTheme="minorHAnsi" w:cstheme="minorBidi"/>
                 <w:noProof/>
-                <w:lang w:eastAsia="en-GB"/>
+                <w:lang w:val="en-US"/>
               </w:rPr>
               <w:tab/>
             </w:r>
@@ -2132,7 +3343,7 @@
                 <w:rStyle w:val="Hyperlink"/>
                 <w:noProof/>
               </w:rPr>
-              <w:t>Abstract Syntax tree</w:t>
+              <w:t>Parser</w:t>
             </w:r>
             <w:r>
               <w:rPr>
@@ -2153,7 +3364,7 @@
                 <w:noProof/>
                 <w:webHidden/>
               </w:rPr>
-              <w:instrText xml:space="preserve"> PAGEREF _Toc440885182 \h </w:instrText>
+              <w:instrText xml:space="preserve"> PAGEREF _Toc441610969 \h </w:instrText>
             </w:r>
             <w:r>
               <w:rPr>
@@ -2173,7 +3384,7 @@
                 <w:noProof/>
                 <w:webHidden/>
               </w:rPr>
-              <w:t>6</w:t>
+              <w:t>8</w:t>
             </w:r>
             <w:r>
               <w:rPr>
@@ -2194,10 +3405,10 @@
             <w:rPr>
               <w:rFonts w:asciiTheme="minorHAnsi" w:eastAsiaTheme="minorEastAsia" w:hAnsiTheme="minorHAnsi" w:cstheme="minorBidi"/>
               <w:noProof/>
-              <w:lang w:eastAsia="en-GB"/>
+              <w:lang w:val="en-US"/>
             </w:rPr>
           </w:pPr>
-          <w:hyperlink w:anchor="_Toc440885183" w:history="1">
+          <w:hyperlink w:anchor="_Toc441610970" w:history="1">
             <w:r>
               <w:rPr>
                 <w:rStyle w:val="Hyperlink"/>
@@ -2210,7 +3421,7 @@
               <w:rPr>
                 <w:rFonts w:asciiTheme="minorHAnsi" w:eastAsiaTheme="minorEastAsia" w:hAnsiTheme="minorHAnsi" w:cstheme="minorBidi"/>
                 <w:noProof/>
-                <w:lang w:eastAsia="en-GB"/>
+                <w:lang w:val="en-US"/>
               </w:rPr>
               <w:tab/>
             </w:r>
@@ -2218,25 +3429,8 @@
               <w:rPr>
                 <w:rStyle w:val="Hyperlink"/>
                 <w:noProof/>
-                <w:kern w:val="32"/>
-              </w:rPr>
-              <w:t>Objects o</w:t>
-            </w:r>
-            <w:r>
-              <w:rPr>
-                <w:rStyle w:val="Hyperlink"/>
-                <w:noProof/>
-                <w:kern w:val="32"/>
-              </w:rPr>
-              <w:t>r</w:t>
-            </w:r>
-            <w:r>
-              <w:rPr>
-                <w:rStyle w:val="Hyperlink"/>
-                <w:noProof/>
-                <w:kern w:val="32"/>
-              </w:rPr>
-              <w:t>ientation</w:t>
+              </w:rPr>
+              <w:t>Abstract Syntax tree</w:t>
             </w:r>
             <w:r>
               <w:rPr>
@@ -2257,7 +3451,7 @@
                 <w:noProof/>
                 <w:webHidden/>
               </w:rPr>
-              <w:instrText xml:space="preserve"> PAGEREF _Toc440885183 \h </w:instrText>
+              <w:instrText xml:space="preserve"> PAGEREF _Toc441610970 \h </w:instrText>
             </w:r>
             <w:r>
               <w:rPr>
@@ -2277,7 +3471,7 @@
                 <w:noProof/>
                 <w:webHidden/>
               </w:rPr>
-              <w:t>6</w:t>
+              <w:t>8</w:t>
             </w:r>
             <w:r>
               <w:rPr>
@@ -2298,14 +3492,15 @@
             <w:rPr>
               <w:rFonts w:asciiTheme="minorHAnsi" w:eastAsiaTheme="minorEastAsia" w:hAnsiTheme="minorHAnsi" w:cstheme="minorBidi"/>
               <w:noProof/>
-              <w:lang w:eastAsia="en-GB"/>
+              <w:lang w:val="en-US"/>
             </w:rPr>
           </w:pPr>
-          <w:hyperlink w:anchor="_Toc440885184" w:history="1">
+          <w:hyperlink w:anchor="_Toc441610971" w:history="1">
             <w:r>
               <w:rPr>
                 <w:rStyle w:val="Hyperlink"/>
                 <w:noProof/>
+                <w:kern w:val="32"/>
               </w:rPr>
               <w:t>3.3</w:t>
             </w:r>
@@ -2313,7 +3508,7 @@
               <w:rPr>
                 <w:rFonts w:asciiTheme="minorHAnsi" w:eastAsiaTheme="minorEastAsia" w:hAnsiTheme="minorHAnsi" w:cstheme="minorBidi"/>
                 <w:noProof/>
-                <w:lang w:eastAsia="en-GB"/>
+                <w:lang w:val="en-US"/>
               </w:rPr>
               <w:tab/>
             </w:r>
@@ -2321,6 +3516,265 @@
               <w:rPr>
                 <w:rStyle w:val="Hyperlink"/>
                 <w:noProof/>
+                <w:kern w:val="32"/>
+              </w:rPr>
+              <w:t>Objects Orientation</w:t>
+            </w:r>
+            <w:r>
+              <w:rPr>
+                <w:noProof/>
+                <w:webHidden/>
+              </w:rPr>
+              <w:tab/>
+            </w:r>
+            <w:r>
+              <w:rPr>
+                <w:noProof/>
+                <w:webHidden/>
+              </w:rPr>
+              <w:fldChar w:fldCharType="begin"/>
+            </w:r>
+            <w:r>
+              <w:rPr>
+                <w:noProof/>
+                <w:webHidden/>
+              </w:rPr>
+              <w:instrText xml:space="preserve"> PAGEREF _Toc441610971 \h </w:instrText>
+            </w:r>
+            <w:r>
+              <w:rPr>
+                <w:noProof/>
+                <w:webHidden/>
+              </w:rPr>
+            </w:r>
+            <w:r>
+              <w:rPr>
+                <w:noProof/>
+                <w:webHidden/>
+              </w:rPr>
+              <w:fldChar w:fldCharType="separate"/>
+            </w:r>
+            <w:r>
+              <w:rPr>
+                <w:noProof/>
+                <w:webHidden/>
+              </w:rPr>
+              <w:t>8</w:t>
+            </w:r>
+            <w:r>
+              <w:rPr>
+                <w:noProof/>
+                <w:webHidden/>
+              </w:rPr>
+              <w:fldChar w:fldCharType="end"/>
+            </w:r>
+          </w:hyperlink>
+        </w:p>
+        <w:p>
+          <w:pPr>
+            <w:pStyle w:val="TOC2"/>
+            <w:tabs>
+              <w:tab w:val="left" w:pos="880"/>
+              <w:tab w:val="right" w:leader="dot" w:pos="9016"/>
+            </w:tabs>
+            <w:rPr>
+              <w:rFonts w:asciiTheme="minorHAnsi" w:eastAsiaTheme="minorEastAsia" w:hAnsiTheme="minorHAnsi" w:cstheme="minorBidi"/>
+              <w:noProof/>
+              <w:lang w:val="en-US"/>
+            </w:rPr>
+          </w:pPr>
+          <w:hyperlink w:anchor="_Toc441610972" w:history="1">
+            <w:r>
+              <w:rPr>
+                <w:rStyle w:val="Hyperlink"/>
+                <w:noProof/>
+              </w:rPr>
+              <w:t>3.4</w:t>
+            </w:r>
+            <w:r>
+              <w:rPr>
+                <w:rFonts w:asciiTheme="minorHAnsi" w:eastAsiaTheme="minorEastAsia" w:hAnsiTheme="minorHAnsi" w:cstheme="minorBidi"/>
+                <w:noProof/>
+                <w:lang w:val="en-US"/>
+              </w:rPr>
+              <w:tab/>
+            </w:r>
+            <w:r>
+              <w:rPr>
+                <w:rStyle w:val="Hyperlink"/>
+                <w:noProof/>
+              </w:rPr>
+              <w:t>Tree traversal</w:t>
+            </w:r>
+            <w:r>
+              <w:rPr>
+                <w:noProof/>
+                <w:webHidden/>
+              </w:rPr>
+              <w:tab/>
+            </w:r>
+            <w:r>
+              <w:rPr>
+                <w:noProof/>
+                <w:webHidden/>
+              </w:rPr>
+              <w:fldChar w:fldCharType="begin"/>
+            </w:r>
+            <w:r>
+              <w:rPr>
+                <w:noProof/>
+                <w:webHidden/>
+              </w:rPr>
+              <w:instrText xml:space="preserve"> PAGEREF _Toc441610972 \h </w:instrText>
+            </w:r>
+            <w:r>
+              <w:rPr>
+                <w:noProof/>
+                <w:webHidden/>
+              </w:rPr>
+            </w:r>
+            <w:r>
+              <w:rPr>
+                <w:noProof/>
+                <w:webHidden/>
+              </w:rPr>
+              <w:fldChar w:fldCharType="separate"/>
+            </w:r>
+            <w:r>
+              <w:rPr>
+                <w:noProof/>
+                <w:webHidden/>
+              </w:rPr>
+              <w:t>8</w:t>
+            </w:r>
+            <w:r>
+              <w:rPr>
+                <w:noProof/>
+                <w:webHidden/>
+              </w:rPr>
+              <w:fldChar w:fldCharType="end"/>
+            </w:r>
+          </w:hyperlink>
+        </w:p>
+        <w:p>
+          <w:pPr>
+            <w:pStyle w:val="TOC2"/>
+            <w:tabs>
+              <w:tab w:val="left" w:pos="880"/>
+              <w:tab w:val="right" w:leader="dot" w:pos="9016"/>
+            </w:tabs>
+            <w:rPr>
+              <w:rFonts w:asciiTheme="minorHAnsi" w:eastAsiaTheme="minorEastAsia" w:hAnsiTheme="minorHAnsi" w:cstheme="minorBidi"/>
+              <w:noProof/>
+              <w:lang w:val="en-US"/>
+            </w:rPr>
+          </w:pPr>
+          <w:hyperlink w:anchor="_Toc441610973" w:history="1">
+            <w:r>
+              <w:rPr>
+                <w:rStyle w:val="Hyperlink"/>
+                <w:noProof/>
+              </w:rPr>
+              <w:t>3.5</w:t>
+            </w:r>
+            <w:r>
+              <w:rPr>
+                <w:rFonts w:asciiTheme="minorHAnsi" w:eastAsiaTheme="minorEastAsia" w:hAnsiTheme="minorHAnsi" w:cstheme="minorBidi"/>
+                <w:noProof/>
+                <w:lang w:val="en-US"/>
+              </w:rPr>
+              <w:tab/>
+            </w:r>
+            <w:r>
+              <w:rPr>
+                <w:rStyle w:val="Hyperlink"/>
+                <w:noProof/>
+              </w:rPr>
+              <w:t>Interface</w:t>
+            </w:r>
+            <w:r>
+              <w:rPr>
+                <w:noProof/>
+                <w:webHidden/>
+              </w:rPr>
+              <w:tab/>
+            </w:r>
+            <w:r>
+              <w:rPr>
+                <w:noProof/>
+                <w:webHidden/>
+              </w:rPr>
+              <w:fldChar w:fldCharType="begin"/>
+            </w:r>
+            <w:r>
+              <w:rPr>
+                <w:noProof/>
+                <w:webHidden/>
+              </w:rPr>
+              <w:instrText xml:space="preserve"> PAGEREF _Toc441610973 \h </w:instrText>
+            </w:r>
+            <w:r>
+              <w:rPr>
+                <w:noProof/>
+                <w:webHidden/>
+              </w:rPr>
+            </w:r>
+            <w:r>
+              <w:rPr>
+                <w:noProof/>
+                <w:webHidden/>
+              </w:rPr>
+              <w:fldChar w:fldCharType="separate"/>
+            </w:r>
+            <w:r>
+              <w:rPr>
+                <w:noProof/>
+                <w:webHidden/>
+              </w:rPr>
+              <w:t>8</w:t>
+            </w:r>
+            <w:r>
+              <w:rPr>
+                <w:noProof/>
+                <w:webHidden/>
+              </w:rPr>
+              <w:fldChar w:fldCharType="end"/>
+            </w:r>
+          </w:hyperlink>
+        </w:p>
+        <w:p>
+          <w:pPr>
+            <w:pStyle w:val="TOC2"/>
+            <w:tabs>
+              <w:tab w:val="left" w:pos="880"/>
+              <w:tab w:val="right" w:leader="dot" w:pos="9016"/>
+            </w:tabs>
+            <w:rPr>
+              <w:rFonts w:asciiTheme="minorHAnsi" w:eastAsiaTheme="minorEastAsia" w:hAnsiTheme="minorHAnsi" w:cstheme="minorBidi"/>
+              <w:noProof/>
+              <w:lang w:val="en-US"/>
+            </w:rPr>
+          </w:pPr>
+          <w:hyperlink w:anchor="_Toc441610974" w:history="1">
+            <w:r>
+              <w:rPr>
+                <w:rStyle w:val="Hyperlink"/>
+                <w:noProof/>
+              </w:rPr>
+              <w:t>3.6</w:t>
+            </w:r>
+            <w:r>
+              <w:rPr>
+                <w:rFonts w:asciiTheme="minorHAnsi" w:eastAsiaTheme="minorEastAsia" w:hAnsiTheme="minorHAnsi" w:cstheme="minorBidi"/>
+                <w:noProof/>
+                <w:lang w:val="en-US"/>
+              </w:rPr>
+              <w:tab/>
+            </w:r>
+            <w:r>
+              <w:rPr>
+                <w:rStyle w:val="Hyperlink"/>
+                <w:noProof/>
               </w:rPr>
               <w:t>Testing</w:t>
             </w:r>
@@ -2343,7 +3797,7 @@
                 <w:noProof/>
                 <w:webHidden/>
               </w:rPr>
-              <w:instrText xml:space="preserve"> PAGEREF _Toc440885184 \h </w:instrText>
+              <w:instrText xml:space="preserve"> PAGEREF _Toc441610974 \h </w:instrText>
             </w:r>
             <w:r>
               <w:rPr>
@@ -2363,7 +3817,7 @@
                 <w:noProof/>
                 <w:webHidden/>
               </w:rPr>
-              <w:t>6</w:t>
+              <w:t>8</w:t>
             </w:r>
             <w:r>
               <w:rPr>
@@ -2384,10 +3838,10 @@
             <w:rPr>
               <w:rFonts w:asciiTheme="minorHAnsi" w:eastAsiaTheme="minorEastAsia" w:hAnsiTheme="minorHAnsi" w:cstheme="minorBidi"/>
               <w:noProof/>
-              <w:lang w:eastAsia="en-GB"/>
+              <w:lang w:val="en-US"/>
             </w:rPr>
           </w:pPr>
-          <w:hyperlink w:anchor="_Toc440885185" w:history="1">
+          <w:hyperlink w:anchor="_Toc441610975" w:history="1">
             <w:r>
               <w:rPr>
                 <w:rStyle w:val="Hyperlink"/>
@@ -2399,7 +3853,7 @@
               <w:rPr>
                 <w:rFonts w:asciiTheme="minorHAnsi" w:eastAsiaTheme="minorEastAsia" w:hAnsiTheme="minorHAnsi" w:cstheme="minorBidi"/>
                 <w:noProof/>
-                <w:lang w:eastAsia="en-GB"/>
+                <w:lang w:val="en-US"/>
               </w:rPr>
               <w:tab/>
             </w:r>
@@ -2429,7 +3883,7 @@
                 <w:noProof/>
                 <w:webHidden/>
               </w:rPr>
-              <w:instrText xml:space="preserve"> PAGEREF _Toc440885185 \h </w:instrText>
+              <w:instrText xml:space="preserve"> PAGEREF _Toc441610975 \h </w:instrText>
             </w:r>
             <w:r>
               <w:rPr>
@@ -2449,7 +3903,7 @@
                 <w:noProof/>
                 <w:webHidden/>
               </w:rPr>
-              <w:t>7</w:t>
+              <w:t>9</w:t>
             </w:r>
             <w:r>
               <w:rPr>
@@ -2470,10 +3924,10 @@
             <w:rPr>
               <w:rFonts w:asciiTheme="minorHAnsi" w:eastAsiaTheme="minorEastAsia" w:hAnsiTheme="minorHAnsi" w:cstheme="minorBidi"/>
               <w:noProof/>
-              <w:lang w:eastAsia="en-GB"/>
+              <w:lang w:val="en-US"/>
             </w:rPr>
           </w:pPr>
-          <w:hyperlink w:anchor="_Toc440885186" w:history="1">
+          <w:hyperlink w:anchor="_Toc441610976" w:history="1">
             <w:r>
               <w:rPr>
                 <w:rStyle w:val="Hyperlink"/>
@@ -2485,7 +3939,7 @@
               <w:rPr>
                 <w:rFonts w:asciiTheme="minorHAnsi" w:eastAsiaTheme="minorEastAsia" w:hAnsiTheme="minorHAnsi" w:cstheme="minorBidi"/>
                 <w:noProof/>
-                <w:lang w:eastAsia="en-GB"/>
+                <w:lang w:val="en-US"/>
               </w:rPr>
               <w:tab/>
             </w:r>
@@ -2494,7 +3948,7 @@
                 <w:rStyle w:val="Hyperlink"/>
                 <w:noProof/>
               </w:rPr>
-              <w:t>Bibliogrpahy</w:t>
+              <w:t>Bibliography</w:t>
             </w:r>
             <w:r>
               <w:rPr>
@@ -2515,7 +3969,7 @@
                 <w:noProof/>
                 <w:webHidden/>
               </w:rPr>
-              <w:instrText xml:space="preserve"> PAGEREF _Toc440885186 \h </w:instrText>
+              <w:instrText xml:space="preserve"> PAGEREF _Toc441610976 \h </w:instrText>
             </w:r>
             <w:r>
               <w:rPr>
@@ -2535,7 +3989,7 @@
                 <w:noProof/>
                 <w:webHidden/>
               </w:rPr>
-              <w:t>8</w:t>
+              <w:t>10</w:t>
             </w:r>
             <w:r>
               <w:rPr>
@@ -2581,7 +4035,7 @@
       <w:pPr>
         <w:pStyle w:val="Heading1"/>
       </w:pPr>
-      <w:bookmarkStart w:id="0" w:name="_Toc440885167"/>
+      <w:bookmarkStart w:id="0" w:name="_Toc441610940"/>
       <w:r>
         <w:lastRenderedPageBreak/>
         <w:t>Executive Summary</w:t>
@@ -2596,17 +4050,38 @@
       <w:r>
         <w:br w:type="page"/>
       </w:r>
-      <w:bookmarkStart w:id="1" w:name="_Toc440885168"/>
+      <w:bookmarkStart w:id="1" w:name="_Toc441610941"/>
       <w:r>
+        <w:lastRenderedPageBreak/>
         <w:t>Research</w:t>
       </w:r>
       <w:bookmarkEnd w:id="1"/>
     </w:p>
     <w:p>
       <w:pPr>
+        <w:pStyle w:val="NoSpacing"/>
+      </w:pPr>
+      <w:r>
+        <w:t xml:space="preserve">The first step in producing an application that provides Java language optimisation suggestions is </w:t>
+      </w:r>
+      <w:r>
+        <w:t>to produce</w:t>
+      </w:r>
+      <w:r>
+        <w:t xml:space="preserve"> a set of possible optimisations</w:t>
+      </w:r>
+      <w:r>
+        <w:t>.</w:t>
+      </w:r>
+      <w:r>
+        <w:t xml:space="preserve"> </w:t>
+      </w:r>
+    </w:p>
+    <w:p>
+      <w:pPr>
         <w:pStyle w:val="Heading2"/>
       </w:pPr>
-      <w:bookmarkStart w:id="2" w:name="_Toc440885169"/>
+      <w:bookmarkStart w:id="2" w:name="_Toc441610942"/>
       <w:r>
         <w:t>Possible Optimisations</w:t>
       </w:r>
@@ -2616,29 +4091,63 @@
       <w:pPr>
         <w:pStyle w:val="Heading3"/>
       </w:pPr>
-      <w:bookmarkStart w:id="3" w:name="_Toc440885170"/>
+      <w:bookmarkStart w:id="3" w:name="_Toc441610943"/>
       <w:r>
-        <w:t>For loop unrolling</w:t>
+        <w:t>For Loop U</w:t>
+      </w:r>
+      <w:r>
+        <w:t>nrolling</w:t>
       </w:r>
       <w:bookmarkEnd w:id="3"/>
     </w:p>
     <w:p>
+      <w:sdt>
+        <w:sdtPr>
+          <w:id w:val="314777513"/>
+          <w:citation/>
+        </w:sdtPr>
+        <w:sdtContent>
+          <w:r>
+            <w:fldChar w:fldCharType="begin"/>
+          </w:r>
+          <w:r>
+            <w:instrText xml:space="preserve"> CITATION Tro97 \l 2057 </w:instrText>
+          </w:r>
+          <w:r>
+            <w:fldChar w:fldCharType="separate"/>
+          </w:r>
+          <w:r>
+            <w:rPr>
+              <w:noProof/>
+            </w:rPr>
+            <w:t>(Troy Downing 1997)</w:t>
+          </w:r>
+          <w:r>
+            <w:fldChar w:fldCharType="end"/>
+          </w:r>
+        </w:sdtContent>
+      </w:sdt>
+    </w:p>
+    <w:p>
       <w:pPr>
         <w:pStyle w:val="Heading3"/>
       </w:pPr>
-      <w:bookmarkStart w:id="4" w:name="_Toc440885171"/>
+      <w:bookmarkStart w:id="4" w:name="_Toc441610944"/>
       <w:r>
-        <w:t>Recursion optimisation</w:t>
+        <w:t>Recursion O</w:t>
+      </w:r>
+      <w:r>
+        <w:t>ptimisation</w:t>
       </w:r>
       <w:bookmarkEnd w:id="4"/>
     </w:p>
     <w:p>
       <w:pPr>
-        <w:pStyle w:val="Heading2"/>
-      </w:pPr>
-      <w:bookmarkStart w:id="5" w:name="_Toc440885172"/>
+        <w:pStyle w:val="Heading3"/>
+      </w:pPr>
+      <w:bookmarkStart w:id="5" w:name="_Toc441610945"/>
       <w:r>
-        <w:t>Language choice</w:t>
+        <w:t>JIT – Just In Time Compilation</w:t>
       </w:r>
       <w:bookmarkEnd w:id="5"/>
     </w:p>
@@ -2646,9 +4155,9 @@
       <w:pPr>
         <w:pStyle w:val="Heading3"/>
       </w:pPr>
-      <w:bookmarkStart w:id="6" w:name="_Toc440885173"/>
+      <w:bookmarkStart w:id="6" w:name="_Toc441610946"/>
       <w:r>
-        <w:t>Python</w:t>
+        <w:t>Appropriate Primitive Types</w:t>
       </w:r>
       <w:bookmarkEnd w:id="6"/>
     </w:p>
@@ -2656,9 +4165,9 @@
       <w:pPr>
         <w:pStyle w:val="Heading3"/>
       </w:pPr>
-      <w:bookmarkStart w:id="7" w:name="_Toc440885174"/>
+      <w:bookmarkStart w:id="7" w:name="_Toc441610947"/>
       <w:r>
-        <w:t>Java</w:t>
+        <w:t>Full Object Dereferencing - Garbage Collection</w:t>
       </w:r>
       <w:bookmarkEnd w:id="7"/>
     </w:p>
@@ -2666,29 +4175,29 @@
       <w:pPr>
         <w:pStyle w:val="Heading3"/>
       </w:pPr>
-      <w:bookmarkStart w:id="8" w:name="_Toc440885175"/>
+      <w:bookmarkStart w:id="8" w:name="_Toc441610948"/>
       <w:r>
-        <w:t>C++</w:t>
+        <w:t>Deprecated Classes</w:t>
       </w:r>
       <w:bookmarkEnd w:id="8"/>
     </w:p>
     <w:p>
       <w:pPr>
-        <w:pStyle w:val="Heading2"/>
-      </w:pPr>
-      <w:bookmarkStart w:id="9" w:name="_Toc440885176"/>
+        <w:pStyle w:val="Heading3"/>
+      </w:pPr>
+      <w:bookmarkStart w:id="9" w:name="_Toc441610949"/>
       <w:r>
-        <w:t>Abstract Syntax Tree</w:t>
+        <w:t>Cut &amp; Paste code</w:t>
       </w:r>
       <w:bookmarkEnd w:id="9"/>
     </w:p>
     <w:p>
       <w:pPr>
-        <w:pStyle w:val="Heading2"/>
-      </w:pPr>
-      <w:bookmarkStart w:id="10" w:name="_Toc440885177"/>
+        <w:pStyle w:val="Heading3"/>
+      </w:pPr>
+      <w:bookmarkStart w:id="10" w:name="_Toc441610950"/>
       <w:r>
-        <w:t>Implementation Platform</w:t>
+        <w:t>Printing Exceptions to Console</w:t>
       </w:r>
       <w:bookmarkEnd w:id="10"/>
     </w:p>
@@ -2696,9 +4205,9 @@
       <w:pPr>
         <w:pStyle w:val="Heading3"/>
       </w:pPr>
-      <w:bookmarkStart w:id="11" w:name="_Toc440885178"/>
+      <w:bookmarkStart w:id="11" w:name="_Toc441610951"/>
       <w:r>
-        <w:t>Eclipse Plugin</w:t>
+        <w:t>Run()/ Start () for Threads</w:t>
       </w:r>
       <w:bookmarkEnd w:id="11"/>
     </w:p>
@@ -2706,9 +4215,9 @@
       <w:pPr>
         <w:pStyle w:val="Heading3"/>
       </w:pPr>
-      <w:bookmarkStart w:id="12" w:name="_Toc440885179"/>
+      <w:bookmarkStart w:id="12" w:name="_Toc441610952"/>
       <w:r>
-        <w:t>Atom Package</w:t>
+        <w:t>ArrayList Reset()/ Clear()</w:t>
       </w:r>
       <w:bookmarkEnd w:id="12"/>
     </w:p>
@@ -2716,11 +4225,162 @@
       <w:pPr>
         <w:pStyle w:val="Heading3"/>
       </w:pPr>
-      <w:bookmarkStart w:id="13" w:name="_Toc440885180"/>
+      <w:bookmarkStart w:id="13" w:name="_Toc441610953"/>
+      <w:r>
+        <w:t>Code In-Lining</w:t>
+      </w:r>
+      <w:bookmarkEnd w:id="13"/>
+    </w:p>
+    <w:p>
+      <w:pPr>
+        <w:pStyle w:val="Heading3"/>
+      </w:pPr>
+      <w:bookmarkStart w:id="14" w:name="_Toc441610954"/>
+      <w:r>
+        <w:t>Conditional Statement Ordering</w:t>
+      </w:r>
+      <w:bookmarkEnd w:id="14"/>
+    </w:p>
+    <w:p>
+      <w:pPr>
+        <w:pStyle w:val="Heading3"/>
+      </w:pPr>
+      <w:bookmarkStart w:id="15" w:name="_Toc441610955"/>
+      <w:r>
+        <w:t>Constant Folding</w:t>
+      </w:r>
+      <w:bookmarkEnd w:id="15"/>
+    </w:p>
+    <w:p>
+      <w:pPr>
+        <w:pStyle w:val="Heading3"/>
+      </w:pPr>
+      <w:bookmarkStart w:id="16" w:name="_Toc441610956"/>
+      <w:r>
+        <w:t>Constant Propagation</w:t>
+      </w:r>
+      <w:bookmarkEnd w:id="16"/>
+    </w:p>
+    <w:p>
+      <w:pPr>
+        <w:pStyle w:val="Heading3"/>
+      </w:pPr>
+      <w:bookmarkStart w:id="17" w:name="_Toc441610957"/>
+      <w:r>
+        <w:t>Strength Reduction</w:t>
+      </w:r>
+      <w:bookmarkEnd w:id="17"/>
+    </w:p>
+    <w:p>
+      <w:r>
+        <w:t>I*5 – i+I+I+I+I</w:t>
+      </w:r>
+    </w:p>
+    <w:p>
+      <w:pPr>
+        <w:pStyle w:val="Heading3"/>
+      </w:pPr>
+      <w:bookmarkStart w:id="18" w:name="_Toc441610958"/>
+      <w:r>
+        <w:t>Common Sub-Expression Elimination</w:t>
+      </w:r>
+      <w:bookmarkEnd w:id="18"/>
+    </w:p>
+    <w:p>
+      <w:r>
+        <w:t>(I+j) * (i+j) – t = i+j; t*t</w:t>
+      </w:r>
+    </w:p>
+    <w:p>
+      <w:pPr>
+        <w:pStyle w:val="Heading2"/>
+      </w:pPr>
+      <w:bookmarkStart w:id="19" w:name="_Toc441610959"/>
+      <w:r>
+        <w:t>Language choice</w:t>
+      </w:r>
+      <w:bookmarkEnd w:id="19"/>
+    </w:p>
+    <w:p>
+      <w:pPr>
+        <w:pStyle w:val="Heading3"/>
+      </w:pPr>
+      <w:bookmarkStart w:id="20" w:name="_Toc441610960"/>
+      <w:r>
+        <w:t>Python</w:t>
+      </w:r>
+      <w:bookmarkEnd w:id="20"/>
+    </w:p>
+    <w:p>
+      <w:pPr>
+        <w:pStyle w:val="Heading3"/>
+      </w:pPr>
+      <w:bookmarkStart w:id="21" w:name="_Toc441610961"/>
+      <w:r>
+        <w:t>Java</w:t>
+      </w:r>
+      <w:bookmarkEnd w:id="21"/>
+    </w:p>
+    <w:p>
+      <w:pPr>
+        <w:pStyle w:val="Heading3"/>
+      </w:pPr>
+      <w:bookmarkStart w:id="22" w:name="_Toc441610962"/>
+      <w:r>
+        <w:t>C++</w:t>
+      </w:r>
+      <w:bookmarkEnd w:id="22"/>
+    </w:p>
+    <w:p>
+      <w:pPr>
+        <w:pStyle w:val="Heading2"/>
+      </w:pPr>
+      <w:bookmarkStart w:id="23" w:name="_Toc441610963"/>
+      <w:r>
+        <w:t>Abstract Syntax Tree</w:t>
+      </w:r>
+      <w:bookmarkEnd w:id="23"/>
+    </w:p>
+    <w:p>
+      <w:pPr>
+        <w:pStyle w:val="Heading2"/>
+      </w:pPr>
+      <w:bookmarkStart w:id="24" w:name="_Toc441610964"/>
+      <w:r>
+        <w:lastRenderedPageBreak/>
+        <w:t>Implementation Platform</w:t>
+      </w:r>
+      <w:bookmarkEnd w:id="24"/>
+    </w:p>
+    <w:p>
+      <w:pPr>
+        <w:pStyle w:val="Heading3"/>
+      </w:pPr>
+      <w:bookmarkStart w:id="25" w:name="_Toc441610965"/>
+      <w:r>
+        <w:t>Eclipse Plugin</w:t>
+      </w:r>
+      <w:bookmarkEnd w:id="25"/>
+    </w:p>
+    <w:p>
+      <w:pPr>
+        <w:pStyle w:val="Heading3"/>
+      </w:pPr>
+      <w:bookmarkStart w:id="26" w:name="_Toc441610966"/>
+      <w:r>
+        <w:t>Atom Package</w:t>
+      </w:r>
+      <w:bookmarkEnd w:id="26"/>
+    </w:p>
+    <w:p>
+      <w:pPr>
+        <w:pStyle w:val="Heading3"/>
+      </w:pPr>
+      <w:bookmarkStart w:id="27" w:name="_Toc441610967"/>
       <w:r>
         <w:t>Command Line Interface</w:t>
       </w:r>
-      <w:bookmarkEnd w:id="13"/>
+      <w:bookmarkEnd w:id="27"/>
       <w:r>
         <w:br w:type="page"/>
       </w:r>
@@ -2730,11 +4390,12 @@
         <w:pStyle w:val="Heading1"/>
         <w:spacing w:before="0" w:after="200" w:line="276" w:lineRule="auto"/>
       </w:pPr>
-      <w:bookmarkStart w:id="14" w:name="_Toc440885181"/>
+      <w:bookmarkStart w:id="28" w:name="_Toc441610968"/>
       <w:r>
+        <w:lastRenderedPageBreak/>
         <w:t>Design</w:t>
       </w:r>
-      <w:bookmarkEnd w:id="14"/>
+      <w:bookmarkEnd w:id="28"/>
     </w:p>
     <w:p>
       <w:pPr>
@@ -2745,10 +4406,11 @@
           <w:szCs w:val="28"/>
         </w:rPr>
       </w:pPr>
-      <w:bookmarkStart w:id="15" w:name="_Toc440885182"/>
+      <w:bookmarkStart w:id="29" w:name="_Toc441610969"/>
       <w:r>
         <w:t>Parser</w:t>
       </w:r>
+      <w:bookmarkEnd w:id="29"/>
     </w:p>
     <w:p>
       <w:pPr>
@@ -2759,10 +4421,11 @@
           <w:szCs w:val="28"/>
         </w:rPr>
       </w:pPr>
+      <w:bookmarkStart w:id="30" w:name="_Toc441610970"/>
       <w:r>
         <w:t>Abstract Syntax tree</w:t>
       </w:r>
-      <w:bookmarkEnd w:id="15"/>
+      <w:bookmarkEnd w:id="30"/>
     </w:p>
     <w:p>
       <w:pPr>
@@ -2772,7 +4435,7 @@
           <w:szCs w:val="28"/>
         </w:rPr>
       </w:pPr>
-      <w:bookmarkStart w:id="16" w:name="_Toc440885183"/>
+      <w:bookmarkStart w:id="31" w:name="_Toc441610971"/>
       <w:r>
         <w:rPr>
           <w:kern w:val="32"/>
@@ -2787,35 +4450,37 @@
         </w:rPr>
         <w:t>rientation</w:t>
       </w:r>
-      <w:bookmarkEnd w:id="16"/>
+      <w:bookmarkEnd w:id="31"/>
     </w:p>
     <w:p>
       <w:pPr>
         <w:pStyle w:val="Heading2"/>
       </w:pPr>
+      <w:bookmarkStart w:id="32" w:name="_Toc441610972"/>
       <w:r>
         <w:t>Tree traversal</w:t>
       </w:r>
+      <w:bookmarkEnd w:id="32"/>
     </w:p>
     <w:p>
       <w:pPr>
         <w:pStyle w:val="Heading2"/>
       </w:pPr>
+      <w:bookmarkStart w:id="33" w:name="_Toc441610973"/>
       <w:r>
         <w:t>Interface</w:t>
       </w:r>
-      <w:bookmarkStart w:id="17" w:name="_GoBack"/>
-      <w:bookmarkEnd w:id="17"/>
+      <w:bookmarkEnd w:id="33"/>
     </w:p>
     <w:p>
       <w:pPr>
         <w:pStyle w:val="Heading2"/>
       </w:pPr>
-      <w:bookmarkStart w:id="18" w:name="_Toc440885184"/>
+      <w:bookmarkStart w:id="34" w:name="_Toc441610974"/>
       <w:r>
         <w:t>Testing</w:t>
       </w:r>
-      <w:bookmarkEnd w:id="18"/>
+      <w:bookmarkEnd w:id="34"/>
       <w:r>
         <w:t xml:space="preserve"> </w:t>
       </w:r>
@@ -2839,11 +4504,12 @@
         <w:pStyle w:val="Heading1"/>
         <w:spacing w:before="0" w:after="200" w:line="276" w:lineRule="auto"/>
       </w:pPr>
-      <w:bookmarkStart w:id="19" w:name="_Toc440885185"/>
+      <w:bookmarkStart w:id="35" w:name="_Toc441610975"/>
       <w:r>
+        <w:lastRenderedPageBreak/>
         <w:t>Implementation</w:t>
       </w:r>
-      <w:bookmarkEnd w:id="19"/>
+      <w:bookmarkEnd w:id="35"/>
     </w:p>
     <w:p>
       <w:pPr>
@@ -2860,20 +4526,364 @@
       <w:r>
         <w:br w:type="page"/>
       </w:r>
+      <w:bookmarkStart w:id="36" w:name="_GoBack"/>
+      <w:bookmarkEnd w:id="36"/>
     </w:p>
     <w:p>
       <w:pPr>
         <w:pStyle w:val="Heading1"/>
         <w:spacing w:before="0" w:after="200" w:line="276" w:lineRule="auto"/>
       </w:pPr>
-      <w:bookmarkStart w:id="20" w:name="_Toc440885186"/>
-      <w:proofErr w:type="spellStart"/>
+      <w:bookmarkStart w:id="37" w:name="_Toc441610976"/>
       <w:r>
-        <w:t>Bibliogrpahy</w:t>
+        <w:lastRenderedPageBreak/>
+        <w:t>Bibliography</w:t>
       </w:r>
-      <w:bookmarkEnd w:id="20"/>
-      <w:proofErr w:type="spellEnd"/>
+      <w:bookmarkEnd w:id="37"/>
     </w:p>
+    <w:sdt>
+      <w:sdtPr>
+        <w:id w:val="390159104"/>
+        <w:docPartObj>
+          <w:docPartGallery w:val="Bibliographies"/>
+          <w:docPartUnique/>
+        </w:docPartObj>
+      </w:sdtPr>
+      <w:sdtContent>
+        <w:sdt>
+          <w:sdtPr>
+            <w:id w:val="-573587230"/>
+            <w:bibliography/>
+          </w:sdtPr>
+          <w:sdtContent>
+            <w:p>
+              <w:pPr>
+                <w:pStyle w:val="Bibliography"/>
+                <w:rPr>
+                  <w:noProof/>
+                  <w:sz w:val="24"/>
+                  <w:szCs w:val="24"/>
+                </w:rPr>
+              </w:pPr>
+              <w:r>
+                <w:fldChar w:fldCharType="begin"/>
+              </w:r>
+              <w:r>
+                <w:instrText xml:space="preserve"> BIBLIOGRAPHY </w:instrText>
+              </w:r>
+              <w:r>
+                <w:fldChar w:fldCharType="separate"/>
+              </w:r>
+              <w:r>
+                <w:rPr>
+                  <w:noProof/>
+                </w:rPr>
+                <w:t xml:space="preserve">BRUCE TATE, Justin Gehtland (2004). </w:t>
+              </w:r>
+              <w:r>
+                <w:rPr>
+                  <w:i/>
+                  <w:iCs/>
+                  <w:noProof/>
+                </w:rPr>
+                <w:t>Better, faster, lighter Java</w:t>
+              </w:r>
+              <w:r>
+                <w:rPr>
+                  <w:noProof/>
+                </w:rPr>
+                <w:t xml:space="preserve">. O'Reilly. </w:t>
+              </w:r>
+            </w:p>
+            <w:p>
+              <w:pPr>
+                <w:pStyle w:val="Bibliography"/>
+                <w:rPr>
+                  <w:noProof/>
+                </w:rPr>
+              </w:pPr>
+              <w:r>
+                <w:rPr>
+                  <w:noProof/>
+                </w:rPr>
+                <w:t xml:space="preserve">[online]. </w:t>
+              </w:r>
+              <w:hyperlink r:id="rId9" w:history="1">
+                <w:r>
+                  <w:rPr>
+                    <w:rStyle w:val="Hyperlink"/>
+                    <w:noProof/>
+                  </w:rPr>
+                  <w:t>https://docs.python.org/3/</w:t>
+                </w:r>
+              </w:hyperlink>
+            </w:p>
+            <w:p>
+              <w:pPr>
+                <w:pStyle w:val="Bibliography"/>
+                <w:rPr>
+                  <w:noProof/>
+                </w:rPr>
+              </w:pPr>
+              <w:r>
+                <w:rPr>
+                  <w:noProof/>
+                </w:rPr>
+                <w:t xml:space="preserve">JR, Robert Simmons (2004). </w:t>
+              </w:r>
+              <w:r>
+                <w:rPr>
+                  <w:i/>
+                  <w:iCs/>
+                  <w:noProof/>
+                </w:rPr>
+                <w:t>Hardcore Java</w:t>
+              </w:r>
+              <w:r>
+                <w:rPr>
+                  <w:noProof/>
+                </w:rPr>
+                <w:t xml:space="preserve">. O'Reilly. </w:t>
+              </w:r>
+            </w:p>
+            <w:p>
+              <w:pPr>
+                <w:pStyle w:val="Bibliography"/>
+                <w:rPr>
+                  <w:noProof/>
+                </w:rPr>
+              </w:pPr>
+              <w:r>
+                <w:rPr>
+                  <w:noProof/>
+                </w:rPr>
+                <w:t xml:space="preserve">MARK, Ronald (2009). </w:t>
+              </w:r>
+              <w:r>
+                <w:rPr>
+                  <w:i/>
+                  <w:iCs/>
+                  <w:noProof/>
+                </w:rPr>
+                <w:t>Writing Compilers and Interpreters: A Software Engineering Approach</w:t>
+              </w:r>
+              <w:r>
+                <w:rPr>
+                  <w:noProof/>
+                </w:rPr>
+                <w:t xml:space="preserve">. 3 ed., John Wiley &amp; Sons. </w:t>
+              </w:r>
+            </w:p>
+            <w:p>
+              <w:pPr>
+                <w:pStyle w:val="Bibliography"/>
+                <w:rPr>
+                  <w:noProof/>
+                </w:rPr>
+              </w:pPr>
+              <w:r>
+                <w:rPr>
+                  <w:noProof/>
+                </w:rPr>
+                <w:t>MATTHEW ARNOLD, Michael Hind, Barbara G. Ryder (2002). Online feedback-directed optimization of Java..</w:t>
+              </w:r>
+            </w:p>
+            <w:p>
+              <w:pPr>
+                <w:pStyle w:val="Bibliography"/>
+                <w:rPr>
+                  <w:noProof/>
+                </w:rPr>
+              </w:pPr>
+              <w:r>
+                <w:rPr>
+                  <w:noProof/>
+                </w:rPr>
+                <w:t xml:space="preserve">PAUL, Javin (2014). </w:t>
+              </w:r>
+              <w:r>
+                <w:rPr>
+                  <w:i/>
+                  <w:iCs/>
+                  <w:noProof/>
+                </w:rPr>
+                <w:t xml:space="preserve">Java Revisited. </w:t>
+              </w:r>
+              <w:r>
+                <w:rPr>
+                  <w:noProof/>
+                </w:rPr>
+                <w:t xml:space="preserve">[online]. </w:t>
+              </w:r>
+              <w:hyperlink r:id="rId10" w:history="1">
+                <w:r>
+                  <w:rPr>
+                    <w:rStyle w:val="Hyperlink"/>
+                    <w:noProof/>
+                  </w:rPr>
+                  <w:t>http://javarevisited.blogspot.co.uk/2014/09/common-java-multi-threading-mistakes-1-run-vs-start.html</w:t>
+                </w:r>
+              </w:hyperlink>
+            </w:p>
+            <w:p>
+              <w:pPr>
+                <w:pStyle w:val="Bibliography"/>
+                <w:rPr>
+                  <w:noProof/>
+                </w:rPr>
+              </w:pPr>
+              <w:r>
+                <w:rPr>
+                  <w:noProof/>
+                </w:rPr>
+                <w:t xml:space="preserve">PAUL, Javin (2015). </w:t>
+              </w:r>
+              <w:r>
+                <w:rPr>
+                  <w:i/>
+                  <w:iCs/>
+                  <w:noProof/>
+                </w:rPr>
+                <w:t xml:space="preserve">Java Revisited. </w:t>
+              </w:r>
+              <w:r>
+                <w:rPr>
+                  <w:noProof/>
+                </w:rPr>
+                <w:t xml:space="preserve">[online]. </w:t>
+              </w:r>
+              <w:hyperlink r:id="rId11" w:history="1">
+                <w:r>
+                  <w:rPr>
+                    <w:rStyle w:val="Hyperlink"/>
+                    <w:noProof/>
+                  </w:rPr>
+                  <w:t>http://javarevisited.blogspot.co.uk/2015/09/how-to-reset-arraylist-in-java-clear-vs-removeAll-example.html</w:t>
+                </w:r>
+              </w:hyperlink>
+            </w:p>
+            <w:p>
+              <w:pPr>
+                <w:pStyle w:val="Bibliography"/>
+                <w:rPr>
+                  <w:noProof/>
+                </w:rPr>
+              </w:pPr>
+              <w:r>
+                <w:rPr>
+                  <w:noProof/>
+                </w:rPr>
+                <w:t xml:space="preserve">[online]. </w:t>
+              </w:r>
+              <w:hyperlink r:id="rId12" w:history="1">
+                <w:r>
+                  <w:rPr>
+                    <w:rStyle w:val="Hyperlink"/>
+                    <w:noProof/>
+                  </w:rPr>
+                  <w:t>https://atom.io/docs</w:t>
+                </w:r>
+              </w:hyperlink>
+            </w:p>
+            <w:p>
+              <w:pPr>
+                <w:pStyle w:val="Bibliography"/>
+                <w:rPr>
+                  <w:noProof/>
+                </w:rPr>
+              </w:pPr>
+              <w:r>
+                <w:rPr>
+                  <w:noProof/>
+                </w:rPr>
+                <w:t xml:space="preserve">TROY DOWNING, Jon Meyer (1997). </w:t>
+              </w:r>
+              <w:r>
+                <w:rPr>
+                  <w:i/>
+                  <w:iCs/>
+                  <w:noProof/>
+                </w:rPr>
+                <w:t>Java Virtual Machine</w:t>
+              </w:r>
+              <w:r>
+                <w:rPr>
+                  <w:noProof/>
+                </w:rPr>
+                <w:t xml:space="preserve">. 1st ed., O'Reilly. </w:t>
+              </w:r>
+            </w:p>
+            <w:p>
+              <w:pPr>
+                <w:pStyle w:val="Bibliography"/>
+                <w:rPr>
+                  <w:noProof/>
+                </w:rPr>
+              </w:pPr>
+              <w:r>
+                <w:rPr>
+                  <w:noProof/>
+                </w:rPr>
+                <w:t xml:space="preserve">WALDO, Jim (2010). </w:t>
+              </w:r>
+              <w:r>
+                <w:rPr>
+                  <w:i/>
+                  <w:iCs/>
+                  <w:noProof/>
+                </w:rPr>
+                <w:t>Java: The Good Parts</w:t>
+              </w:r>
+              <w:r>
+                <w:rPr>
+                  <w:noProof/>
+                </w:rPr>
+                <w:t xml:space="preserve">. O'Reilly. </w:t>
+              </w:r>
+            </w:p>
+            <w:p>
+              <w:pPr>
+                <w:pStyle w:val="Bibliography"/>
+                <w:rPr>
+                  <w:noProof/>
+                </w:rPr>
+              </w:pPr>
+              <w:r>
+                <w:rPr>
+                  <w:noProof/>
+                </w:rPr>
+                <w:t xml:space="preserve">WIKIBOOKS (2011). </w:t>
+              </w:r>
+              <w:r>
+                <w:rPr>
+                  <w:i/>
+                  <w:iCs/>
+                  <w:noProof/>
+                </w:rPr>
+                <w:t>Python programming</w:t>
+              </w:r>
+              <w:r>
+                <w:rPr>
+                  <w:noProof/>
+                </w:rPr>
+                <w:t xml:space="preserve">. CreateSpace. </w:t>
+              </w:r>
+            </w:p>
+            <w:p>
+              <w:r>
+                <w:rPr>
+                  <w:b/>
+                  <w:bCs/>
+                  <w:noProof/>
+                </w:rPr>
+                <w:fldChar w:fldCharType="end"/>
+              </w:r>
+            </w:p>
+          </w:sdtContent>
+        </w:sdt>
+      </w:sdtContent>
+    </w:sdt>
+    <w:p/>
     <w:sectPr>
       <w:pgSz w:w="11906" w:h="16838"/>
       <w:pgMar w:top="1135" w:right="1440" w:bottom="1134" w:left="1440" w:header="708" w:footer="708" w:gutter="0"/>
@@ -2885,7 +4895,7 @@
 </file>
 
 <file path=word/endnotes.xml><?xml version="1.0" encoding="utf-8"?>
-<w:endnotes xmlns:wpc="http://schemas.microsoft.com/office/word/2010/wordprocessingCanvas" xmlns:mc="http://schemas.openxmlformats.org/markup-compatibility/2006" xmlns:o="urn:schemas-microsoft-com:office:office" xmlns:r="http://schemas.openxmlformats.org/officeDocument/2006/relationships" xmlns:m="http://schemas.openxmlformats.org/officeDocument/2006/math" xmlns:v="urn:schemas-microsoft-com:vml" xmlns:wp14="http://schemas.microsoft.com/office/word/2010/wordprocessingDrawing" xmlns:wp="http://schemas.openxmlformats.org/drawingml/2006/wordprocessingDrawing" xmlns:w10="urn:schemas-microsoft-com:office:word" xmlns:w="http://schemas.openxmlformats.org/wordprocessingml/2006/main" xmlns:w14="http://schemas.microsoft.com/office/word/2010/wordml" xmlns:wpg="http://schemas.microsoft.com/office/word/2010/wordprocessingGroup" xmlns:wpi="http://schemas.microsoft.com/office/word/2010/wordprocessingInk" xmlns:wne="http://schemas.microsoft.com/office/word/2006/wordml" xmlns:wps="http://schemas.microsoft.com/office/word/2010/wordprocessingShape" mc:Ignorable="w14 wp14">
+<w:endnotes xmlns:wpc="http://schemas.microsoft.com/office/word/2010/wordprocessingCanvas" xmlns:mc="http://schemas.openxmlformats.org/markup-compatibility/2006" xmlns:o="urn:schemas-microsoft-com:office:office" xmlns:r="http://schemas.openxmlformats.org/officeDocument/2006/relationships" xmlns:m="http://schemas.openxmlformats.org/officeDocument/2006/math" xmlns:v="urn:schemas-microsoft-com:vml" xmlns:wp14="http://schemas.microsoft.com/office/word/2010/wordprocessingDrawing" xmlns:wp="http://schemas.openxmlformats.org/drawingml/2006/wordprocessingDrawing" xmlns:w10="urn:schemas-microsoft-com:office:word" xmlns:w="http://schemas.openxmlformats.org/wordprocessingml/2006/main" xmlns:w14="http://schemas.microsoft.com/office/word/2010/wordml" xmlns:w15="http://schemas.microsoft.com/office/word/2012/wordml" xmlns:wpg="http://schemas.microsoft.com/office/word/2010/wordprocessingGroup" xmlns:wpi="http://schemas.microsoft.com/office/word/2010/wordprocessingInk" xmlns:wne="http://schemas.microsoft.com/office/word/2006/wordml" xmlns:wps="http://schemas.microsoft.com/office/word/2010/wordprocessingShape" mc:Ignorable="w14 w15 wp14">
   <w:endnote w:type="separator" w:id="-1">
     <w:p>
       <w:pPr>
@@ -2910,7 +4920,7 @@
 </file>
 
 <file path=word/footnotes.xml><?xml version="1.0" encoding="utf-8"?>
-<w:footnotes xmlns:wpc="http://schemas.microsoft.com/office/word/2010/wordprocessingCanvas" xmlns:mc="http://schemas.openxmlformats.org/markup-compatibility/2006" xmlns:o="urn:schemas-microsoft-com:office:office" xmlns:r="http://schemas.openxmlformats.org/officeDocument/2006/relationships" xmlns:m="http://schemas.openxmlformats.org/officeDocument/2006/math" xmlns:v="urn:schemas-microsoft-com:vml" xmlns:wp14="http://schemas.microsoft.com/office/word/2010/wordprocessingDrawing" xmlns:wp="http://schemas.openxmlformats.org/drawingml/2006/wordprocessingDrawing" xmlns:w10="urn:schemas-microsoft-com:office:word" xmlns:w="http://schemas.openxmlformats.org/wordprocessingml/2006/main" xmlns:w14="http://schemas.microsoft.com/office/word/2010/wordml" xmlns:wpg="http://schemas.microsoft.com/office/word/2010/wordprocessingGroup" xmlns:wpi="http://schemas.microsoft.com/office/word/2010/wordprocessingInk" xmlns:wne="http://schemas.microsoft.com/office/word/2006/wordml" xmlns:wps="http://schemas.microsoft.com/office/word/2010/wordprocessingShape" mc:Ignorable="w14 wp14">
+<w:footnotes xmlns:wpc="http://schemas.microsoft.com/office/word/2010/wordprocessingCanvas" xmlns:mc="http://schemas.openxmlformats.org/markup-compatibility/2006" xmlns:o="urn:schemas-microsoft-com:office:office" xmlns:r="http://schemas.openxmlformats.org/officeDocument/2006/relationships" xmlns:m="http://schemas.openxmlformats.org/officeDocument/2006/math" xmlns:v="urn:schemas-microsoft-com:vml" xmlns:wp14="http://schemas.microsoft.com/office/word/2010/wordprocessingDrawing" xmlns:wp="http://schemas.openxmlformats.org/drawingml/2006/wordprocessingDrawing" xmlns:w10="urn:schemas-microsoft-com:office:word" xmlns:w="http://schemas.openxmlformats.org/wordprocessingml/2006/main" xmlns:w14="http://schemas.microsoft.com/office/word/2010/wordml" xmlns:w15="http://schemas.microsoft.com/office/word/2012/wordml" xmlns:wpg="http://schemas.microsoft.com/office/word/2010/wordprocessingGroup" xmlns:wpi="http://schemas.microsoft.com/office/word/2010/wordprocessingInk" xmlns:wne="http://schemas.microsoft.com/office/word/2006/wordml" xmlns:wps="http://schemas.microsoft.com/office/word/2010/wordprocessingShape" mc:Ignorable="w14 w15 wp14">
   <w:footnote w:type="separator" w:id="-1">
     <w:p>
       <w:pPr>
@@ -2935,7 +4945,7 @@
 </file>
 
 <file path=word/numbering.xml><?xml version="1.0" encoding="utf-8"?>
-<w:numbering xmlns:wpc="http://schemas.microsoft.com/office/word/2010/wordprocessingCanvas" xmlns:mc="http://schemas.openxmlformats.org/markup-compatibility/2006" xmlns:o="urn:schemas-microsoft-com:office:office" xmlns:r="http://schemas.openxmlformats.org/officeDocument/2006/relationships" xmlns:m="http://schemas.openxmlformats.org/officeDocument/2006/math" xmlns:v="urn:schemas-microsoft-com:vml" xmlns:wp14="http://schemas.microsoft.com/office/word/2010/wordprocessingDrawing" xmlns:wp="http://schemas.openxmlformats.org/drawingml/2006/wordprocessingDrawing" xmlns:w10="urn:schemas-microsoft-com:office:word" xmlns:w="http://schemas.openxmlformats.org/wordprocessingml/2006/main" xmlns:w14="http://schemas.microsoft.com/office/word/2010/wordml" xmlns:wpg="http://schemas.microsoft.com/office/word/2010/wordprocessingGroup" xmlns:wpi="http://schemas.microsoft.com/office/word/2010/wordprocessingInk" xmlns:wne="http://schemas.microsoft.com/office/word/2006/wordml" xmlns:wps="http://schemas.microsoft.com/office/word/2010/wordprocessingShape" mc:Ignorable="w14 wp14">
+<w:numbering xmlns:wpc="http://schemas.microsoft.com/office/word/2010/wordprocessingCanvas" xmlns:mc="http://schemas.openxmlformats.org/markup-compatibility/2006" xmlns:o="urn:schemas-microsoft-com:office:office" xmlns:r="http://schemas.openxmlformats.org/officeDocument/2006/relationships" xmlns:m="http://schemas.openxmlformats.org/officeDocument/2006/math" xmlns:v="urn:schemas-microsoft-com:vml" xmlns:wp14="http://schemas.microsoft.com/office/word/2010/wordprocessingDrawing" xmlns:wp="http://schemas.openxmlformats.org/drawingml/2006/wordprocessingDrawing" xmlns:w10="urn:schemas-microsoft-com:office:word" xmlns:w="http://schemas.openxmlformats.org/wordprocessingml/2006/main" xmlns:w14="http://schemas.microsoft.com/office/word/2010/wordml" xmlns:w15="http://schemas.microsoft.com/office/word/2012/wordml" xmlns:wpg="http://schemas.microsoft.com/office/word/2010/wordprocessingGroup" xmlns:wpi="http://schemas.microsoft.com/office/word/2010/wordprocessingInk" xmlns:wne="http://schemas.microsoft.com/office/word/2006/wordml" xmlns:wps="http://schemas.microsoft.com/office/word/2010/wordprocessingShape" mc:Ignorable="w14 w15 wp14">
   <w:abstractNum w:abstractNumId="0">
     <w:nsid w:val="0D3C65C2"/>
     <w:multiLevelType w:val="hybridMultilevel"/>
@@ -3941,7 +5951,7 @@
 </file>
 
 <file path=word/styles.xml><?xml version="1.0" encoding="utf-8"?>
-<w:styles xmlns:mc="http://schemas.openxmlformats.org/markup-compatibility/2006" xmlns:r="http://schemas.openxmlformats.org/officeDocument/2006/relationships" xmlns:w="http://schemas.openxmlformats.org/wordprocessingml/2006/main" xmlns:w14="http://schemas.microsoft.com/office/word/2010/wordml" mc:Ignorable="w14">
+<w:styles xmlns:mc="http://schemas.openxmlformats.org/markup-compatibility/2006" xmlns:r="http://schemas.openxmlformats.org/officeDocument/2006/relationships" xmlns:w="http://schemas.openxmlformats.org/wordprocessingml/2006/main" xmlns:w14="http://schemas.microsoft.com/office/word/2010/wordml" xmlns:w15="http://schemas.microsoft.com/office/word/2012/wordml" mc:Ignorable="w14 w15">
   <w:docDefaults>
     <w:rPrDefault>
       <w:rPr>
@@ -3957,144 +5967,378 @@
       </w:pPr>
     </w:pPrDefault>
   </w:docDefaults>
-  <w:latentStyles w:defLockedState="0" w:defUIPriority="99" w:defSemiHidden="1" w:defUnhideWhenUsed="1" w:defQFormat="0" w:count="267">
-    <w:lsdException w:name="Normal" w:semiHidden="0" w:uiPriority="0" w:unhideWhenUsed="0" w:qFormat="1"/>
-    <w:lsdException w:name="heading 1" w:semiHidden="0" w:uiPriority="0" w:unhideWhenUsed="0" w:qFormat="1"/>
-    <w:lsdException w:name="heading 2" w:uiPriority="0" w:qFormat="1"/>
-    <w:lsdException w:name="heading 3" w:uiPriority="0" w:qFormat="1"/>
-    <w:lsdException w:name="heading 4" w:uiPriority="9" w:qFormat="1"/>
-    <w:lsdException w:name="heading 5" w:uiPriority="9" w:qFormat="1"/>
-    <w:lsdException w:name="heading 6" w:uiPriority="9" w:qFormat="1"/>
-    <w:lsdException w:name="heading 7" w:uiPriority="9" w:qFormat="1"/>
-    <w:lsdException w:name="heading 8" w:uiPriority="9" w:qFormat="1"/>
-    <w:lsdException w:name="heading 9" w:uiPriority="9" w:qFormat="1"/>
-    <w:lsdException w:name="toc 1" w:uiPriority="39"/>
-    <w:lsdException w:name="toc 2" w:uiPriority="39"/>
-    <w:lsdException w:name="toc 3" w:uiPriority="39"/>
-    <w:lsdException w:name="toc 4" w:uiPriority="39"/>
-    <w:lsdException w:name="toc 5" w:uiPriority="39"/>
-    <w:lsdException w:name="toc 6" w:uiPriority="39"/>
-    <w:lsdException w:name="toc 7" w:uiPriority="39"/>
-    <w:lsdException w:name="toc 8" w:uiPriority="39"/>
-    <w:lsdException w:name="toc 9" w:uiPriority="39"/>
-    <w:lsdException w:name="caption" w:uiPriority="35" w:qFormat="1"/>
-    <w:lsdException w:name="Title" w:semiHidden="0" w:uiPriority="10" w:unhideWhenUsed="0" w:qFormat="1"/>
-    <w:lsdException w:name="Default Paragraph Font" w:uiPriority="1"/>
-    <w:lsdException w:name="Subtitle" w:semiHidden="0" w:uiPriority="11" w:unhideWhenUsed="0" w:qFormat="1"/>
-    <w:lsdException w:name="Strong" w:semiHidden="0" w:uiPriority="22" w:unhideWhenUsed="0" w:qFormat="1"/>
-    <w:lsdException w:name="Emphasis" w:semiHidden="0" w:uiPriority="20" w:unhideWhenUsed="0" w:qFormat="1"/>
-    <w:lsdException w:name="Table Grid" w:semiHidden="0" w:uiPriority="59" w:unhideWhenUsed="0"/>
-    <w:lsdException w:name="Placeholder Text" w:unhideWhenUsed="0"/>
-    <w:lsdException w:name="No Spacing" w:semiHidden="0" w:uiPriority="1" w:unhideWhenUsed="0" w:qFormat="1"/>
-    <w:lsdException w:name="Light Shading" w:semiHidden="0" w:uiPriority="60" w:unhideWhenUsed="0"/>
-    <w:lsdException w:name="Light List" w:semiHidden="0" w:uiPriority="61" w:unhideWhenUsed="0"/>
-    <w:lsdException w:name="Light Grid" w:semiHidden="0" w:uiPriority="62" w:unhideWhenUsed="0"/>
-    <w:lsdException w:name="Medium Shading 1" w:semiHidden="0" w:uiPriority="63" w:unhideWhenUsed="0"/>
-    <w:lsdException w:name="Medium Shading 2" w:semiHidden="0" w:uiPriority="64" w:unhideWhenUsed="0"/>
-    <w:lsdException w:name="Medium List 1" w:semiHidden="0" w:uiPriority="65" w:unhideWhenUsed="0"/>
-    <w:lsdException w:name="Medium List 2" w:semiHidden="0" w:uiPriority="66" w:unhideWhenUsed="0"/>
-    <w:lsdException w:name="Medium Grid 1" w:semiHidden="0" w:uiPriority="67" w:unhideWhenUsed="0"/>
-    <w:lsdException w:name="Medium Grid 2" w:semiHidden="0" w:uiPriority="68" w:unhideWhenUsed="0"/>
-    <w:lsdException w:name="Medium Grid 3" w:semiHidden="0" w:uiPriority="69" w:unhideWhenUsed="0"/>
-    <w:lsdException w:name="Dark List" w:semiHidden="0" w:uiPriority="70" w:unhideWhenUsed="0"/>
-    <w:lsdException w:name="Colorful Shading" w:semiHidden="0" w:uiPriority="71" w:unhideWhenUsed="0"/>
-    <w:lsdException w:name="Colorful List" w:semiHidden="0" w:uiPriority="72" w:unhideWhenUsed="0"/>
-    <w:lsdException w:name="Colorful Grid" w:semiHidden="0" w:uiPriority="73" w:unhideWhenUsed="0"/>
-    <w:lsdException w:name="Light Shading Accent 1" w:semiHidden="0" w:uiPriority="60" w:unhideWhenUsed="0"/>
-    <w:lsdException w:name="Light List Accent 1" w:semiHidden="0" w:uiPriority="61" w:unhideWhenUsed="0"/>
-    <w:lsdException w:name="Light Grid Accent 1" w:semiHidden="0" w:uiPriority="62" w:unhideWhenUsed="0"/>
-    <w:lsdException w:name="Medium Shading 1 Accent 1" w:semiHidden="0" w:uiPriority="63" w:unhideWhenUsed="0"/>
-    <w:lsdException w:name="Medium Shading 2 Accent 1" w:semiHidden="0" w:uiPriority="64" w:unhideWhenUsed="0"/>
-    <w:lsdException w:name="Medium List 1 Accent 1" w:semiHidden="0" w:uiPriority="65" w:unhideWhenUsed="0"/>
-    <w:lsdException w:name="Revision" w:unhideWhenUsed="0"/>
-    <w:lsdException w:name="List Paragraph" w:semiHidden="0" w:uiPriority="34" w:unhideWhenUsed="0" w:qFormat="1"/>
-    <w:lsdException w:name="Quote" w:semiHidden="0" w:uiPriority="29" w:unhideWhenUsed="0" w:qFormat="1"/>
-    <w:lsdException w:name="Intense Quote" w:semiHidden="0" w:uiPriority="30" w:unhideWhenUsed="0" w:qFormat="1"/>
-    <w:lsdException w:name="Medium List 2 Accent 1" w:semiHidden="0" w:uiPriority="66" w:unhideWhenUsed="0"/>
-    <w:lsdException w:name="Medium Grid 1 Accent 1" w:semiHidden="0" w:uiPriority="67" w:unhideWhenUsed="0"/>
-    <w:lsdException w:name="Medium Grid 2 Accent 1" w:semiHidden="0" w:uiPriority="68" w:unhideWhenUsed="0"/>
-    <w:lsdException w:name="Medium Grid 3 Accent 1" w:semiHidden="0" w:uiPriority="69" w:unhideWhenUsed="0"/>
-    <w:lsdException w:name="Dark List Accent 1" w:semiHidden="0" w:uiPriority="70" w:unhideWhenUsed="0"/>
-    <w:lsdException w:name="Colorful Shading Accent 1" w:semiHidden="0" w:uiPriority="71" w:unhideWhenUsed="0"/>
-    <w:lsdException w:name="Colorful List Accent 1" w:semiHidden="0" w:uiPriority="72" w:unhideWhenUsed="0"/>
-    <w:lsdException w:name="Colorful Grid Accent 1" w:semiHidden="0" w:uiPriority="73" w:unhideWhenUsed="0"/>
-    <w:lsdException w:name="Light Shading Accent 2" w:semiHidden="0" w:uiPriority="60" w:unhideWhenUsed="0"/>
-    <w:lsdException w:name="Light List Accent 2" w:semiHidden="0" w:uiPriority="61" w:unhideWhenUsed="0"/>
-    <w:lsdException w:name="Light Grid Accent 2" w:semiHidden="0" w:uiPriority="62" w:unhideWhenUsed="0"/>
-    <w:lsdException w:name="Medium Shading 1 Accent 2" w:semiHidden="0" w:uiPriority="63" w:unhideWhenUsed="0"/>
-    <w:lsdException w:name="Medium Shading 2 Accent 2" w:semiHidden="0" w:uiPriority="64" w:unhideWhenUsed="0"/>
-    <w:lsdException w:name="Medium List 1 Accent 2" w:semiHidden="0" w:uiPriority="65" w:unhideWhenUsed="0"/>
-    <w:lsdException w:name="Medium List 2 Accent 2" w:semiHidden="0" w:uiPriority="66" w:unhideWhenUsed="0"/>
-    <w:lsdException w:name="Medium Grid 1 Accent 2" w:semiHidden="0" w:uiPriority="67" w:unhideWhenUsed="0"/>
-    <w:lsdException w:name="Medium Grid 2 Accent 2" w:semiHidden="0" w:uiPriority="68" w:unhideWhenUsed="0"/>
-    <w:lsdException w:name="Medium Grid 3 Accent 2" w:semiHidden="0" w:uiPriority="69" w:unhideWhenUsed="0"/>
-    <w:lsdException w:name="Dark List Accent 2" w:semiHidden="0" w:uiPriority="70" w:unhideWhenUsed="0"/>
-    <w:lsdException w:name="Colorful Shading Accent 2" w:semiHidden="0" w:uiPriority="71" w:unhideWhenUsed="0"/>
-    <w:lsdException w:name="Colorful List Accent 2" w:semiHidden="0" w:uiPriority="72" w:unhideWhenUsed="0"/>
-    <w:lsdException w:name="Colorful Grid Accent 2" w:semiHidden="0" w:uiPriority="73" w:unhideWhenUsed="0"/>
-    <w:lsdException w:name="Light Shading Accent 3" w:semiHidden="0" w:uiPriority="60" w:unhideWhenUsed="0"/>
-    <w:lsdException w:name="Light List Accent 3" w:semiHidden="0" w:uiPriority="61" w:unhideWhenUsed="0"/>
-    <w:lsdException w:name="Light Grid Accent 3" w:semiHidden="0" w:uiPriority="62" w:unhideWhenUsed="0"/>
-    <w:lsdException w:name="Medium Shading 1 Accent 3" w:semiHidden="0" w:uiPriority="63" w:unhideWhenUsed="0"/>
-    <w:lsdException w:name="Medium Shading 2 Accent 3" w:semiHidden="0" w:uiPriority="64" w:unhideWhenUsed="0"/>
-    <w:lsdException w:name="Medium List 1 Accent 3" w:semiHidden="0" w:uiPriority="65" w:unhideWhenUsed="0"/>
-    <w:lsdException w:name="Medium List 2 Accent 3" w:semiHidden="0" w:uiPriority="66" w:unhideWhenUsed="0"/>
-    <w:lsdException w:name="Medium Grid 1 Accent 3" w:semiHidden="0" w:uiPriority="67" w:unhideWhenUsed="0"/>
-    <w:lsdException w:name="Medium Grid 2 Accent 3" w:semiHidden="0" w:uiPriority="68" w:unhideWhenUsed="0"/>
-    <w:lsdException w:name="Medium Grid 3 Accent 3" w:semiHidden="0" w:uiPriority="69" w:unhideWhenUsed="0"/>
-    <w:lsdException w:name="Dark List Accent 3" w:semiHidden="0" w:uiPriority="70" w:unhideWhenUsed="0"/>
-    <w:lsdException w:name="Colorful Shading Accent 3" w:semiHidden="0" w:uiPriority="71" w:unhideWhenUsed="0"/>
-    <w:lsdException w:name="Colorful List Accent 3" w:semiHidden="0" w:uiPriority="72" w:unhideWhenUsed="0"/>
-    <w:lsdException w:name="Colorful Grid Accent 3" w:semiHidden="0" w:uiPriority="73" w:unhideWhenUsed="0"/>
-    <w:lsdException w:name="Light Shading Accent 4" w:semiHidden="0" w:uiPriority="60" w:unhideWhenUsed="0"/>
-    <w:lsdException w:name="Light List Accent 4" w:semiHidden="0" w:uiPriority="61" w:unhideWhenUsed="0"/>
-    <w:lsdException w:name="Light Grid Accent 4" w:semiHidden="0" w:uiPriority="62" w:unhideWhenUsed="0"/>
-    <w:lsdException w:name="Medium Shading 1 Accent 4" w:semiHidden="0" w:uiPriority="63" w:unhideWhenUsed="0"/>
-    <w:lsdException w:name="Medium Shading 2 Accent 4" w:semiHidden="0" w:uiPriority="64" w:unhideWhenUsed="0"/>
-    <w:lsdException w:name="Medium List 1 Accent 4" w:semiHidden="0" w:uiPriority="65" w:unhideWhenUsed="0"/>
-    <w:lsdException w:name="Medium List 2 Accent 4" w:semiHidden="0" w:uiPriority="66" w:unhideWhenUsed="0"/>
-    <w:lsdException w:name="Medium Grid 1 Accent 4" w:semiHidden="0" w:uiPriority="67" w:unhideWhenUsed="0"/>
-    <w:lsdException w:name="Medium Grid 2 Accent 4" w:semiHidden="0" w:uiPriority="68" w:unhideWhenUsed="0"/>
-    <w:lsdException w:name="Medium Grid 3 Accent 4" w:semiHidden="0" w:uiPriority="69" w:unhideWhenUsed="0"/>
-    <w:lsdException w:name="Dark List Accent 4" w:semiHidden="0" w:uiPriority="70" w:unhideWhenUsed="0"/>
-    <w:lsdException w:name="Colorful Shading Accent 4" w:semiHidden="0" w:uiPriority="71" w:unhideWhenUsed="0"/>
-    <w:lsdException w:name="Colorful List Accent 4" w:semiHidden="0" w:uiPriority="72" w:unhideWhenUsed="0"/>
-    <w:lsdException w:name="Colorful Grid Accent 4" w:semiHidden="0" w:uiPriority="73" w:unhideWhenUsed="0"/>
-    <w:lsdException w:name="Light Shading Accent 5" w:semiHidden="0" w:uiPriority="60" w:unhideWhenUsed="0"/>
-    <w:lsdException w:name="Light List Accent 5" w:semiHidden="0" w:uiPriority="61" w:unhideWhenUsed="0"/>
-    <w:lsdException w:name="Light Grid Accent 5" w:semiHidden="0" w:uiPriority="62" w:unhideWhenUsed="0"/>
-    <w:lsdException w:name="Medium Shading 1 Accent 5" w:semiHidden="0" w:uiPriority="63" w:unhideWhenUsed="0"/>
-    <w:lsdException w:name="Medium Shading 2 Accent 5" w:semiHidden="0" w:uiPriority="64" w:unhideWhenUsed="0"/>
-    <w:lsdException w:name="Medium List 1 Accent 5" w:semiHidden="0" w:uiPriority="65" w:unhideWhenUsed="0"/>
-    <w:lsdException w:name="Medium List 2 Accent 5" w:semiHidden="0" w:uiPriority="66" w:unhideWhenUsed="0"/>
-    <w:lsdException w:name="Medium Grid 1 Accent 5" w:semiHidden="0" w:uiPriority="67" w:unhideWhenUsed="0"/>
-    <w:lsdException w:name="Medium Grid 2 Accent 5" w:semiHidden="0" w:uiPriority="68" w:unhideWhenUsed="0"/>
-    <w:lsdException w:name="Medium Grid 3 Accent 5" w:semiHidden="0" w:uiPriority="69" w:unhideWhenUsed="0"/>
-    <w:lsdException w:name="Dark List Accent 5" w:semiHidden="0" w:uiPriority="70" w:unhideWhenUsed="0"/>
-    <w:lsdException w:name="Colorful Shading Accent 5" w:semiHidden="0" w:uiPriority="71" w:unhideWhenUsed="0"/>
-    <w:lsdException w:name="Colorful List Accent 5" w:semiHidden="0" w:uiPriority="72" w:unhideWhenUsed="0"/>
-    <w:lsdException w:name="Colorful Grid Accent 5" w:semiHidden="0" w:uiPriority="73" w:unhideWhenUsed="0"/>
-    <w:lsdException w:name="Light Shading Accent 6" w:semiHidden="0" w:uiPriority="60" w:unhideWhenUsed="0"/>
-    <w:lsdException w:name="Light List Accent 6" w:semiHidden="0" w:uiPriority="61" w:unhideWhenUsed="0"/>
-    <w:lsdException w:name="Light Grid Accent 6" w:semiHidden="0" w:uiPriority="62" w:unhideWhenUsed="0"/>
-    <w:lsdException w:name="Medium Shading 1 Accent 6" w:semiHidden="0" w:uiPriority="63" w:unhideWhenUsed="0"/>
-    <w:lsdException w:name="Medium Shading 2 Accent 6" w:semiHidden="0" w:uiPriority="64" w:unhideWhenUsed="0"/>
-    <w:lsdException w:name="Medium List 1 Accent 6" w:semiHidden="0" w:uiPriority="65" w:unhideWhenUsed="0"/>
-    <w:lsdException w:name="Medium List 2 Accent 6" w:semiHidden="0" w:uiPriority="66" w:unhideWhenUsed="0"/>
-    <w:lsdException w:name="Medium Grid 1 Accent 6" w:semiHidden="0" w:uiPriority="67" w:unhideWhenUsed="0"/>
-    <w:lsdException w:name="Medium Grid 2 Accent 6" w:semiHidden="0" w:uiPriority="68" w:unhideWhenUsed="0"/>
-    <w:lsdException w:name="Medium Grid 3 Accent 6" w:semiHidden="0" w:uiPriority="69" w:unhideWhenUsed="0"/>
-    <w:lsdException w:name="Dark List Accent 6" w:semiHidden="0" w:uiPriority="70" w:unhideWhenUsed="0"/>
-    <w:lsdException w:name="Colorful Shading Accent 6" w:semiHidden="0" w:uiPriority="71" w:unhideWhenUsed="0"/>
-    <w:lsdException w:name="Colorful List Accent 6" w:semiHidden="0" w:uiPriority="72" w:unhideWhenUsed="0"/>
-    <w:lsdException w:name="Colorful Grid Accent 6" w:semiHidden="0" w:uiPriority="73" w:unhideWhenUsed="0"/>
-    <w:lsdException w:name="Subtle Emphasis" w:semiHidden="0" w:uiPriority="19" w:unhideWhenUsed="0" w:qFormat="1"/>
-    <w:lsdException w:name="Intense Emphasis" w:semiHidden="0" w:uiPriority="21" w:unhideWhenUsed="0" w:qFormat="1"/>
-    <w:lsdException w:name="Subtle Reference" w:semiHidden="0" w:uiPriority="31" w:unhideWhenUsed="0" w:qFormat="1"/>
-    <w:lsdException w:name="Intense Reference" w:semiHidden="0" w:uiPriority="32" w:unhideWhenUsed="0" w:qFormat="1"/>
-    <w:lsdException w:name="Book Title" w:semiHidden="0" w:uiPriority="33" w:unhideWhenUsed="0" w:qFormat="1"/>
-    <w:lsdException w:name="Bibliography" w:uiPriority="37"/>
-    <w:lsdException w:name="TOC Heading" w:uiPriority="39" w:qFormat="1"/>
+  <w:latentStyles w:defLockedState="0" w:defUIPriority="99" w:defSemiHidden="0" w:defUnhideWhenUsed="0" w:defQFormat="0" w:count="371">
+    <w:lsdException w:name="Normal" w:uiPriority="0" w:qFormat="1"/>
+    <w:lsdException w:name="heading 1" w:uiPriority="9" w:qFormat="1"/>
+    <w:lsdException w:name="heading 2" w:semiHidden="1" w:uiPriority="0" w:unhideWhenUsed="1" w:qFormat="1"/>
+    <w:lsdException w:name="heading 3" w:semiHidden="1" w:uiPriority="0" w:unhideWhenUsed="1" w:qFormat="1"/>
+    <w:lsdException w:name="heading 4" w:semiHidden="1" w:uiPriority="9" w:unhideWhenUsed="1" w:qFormat="1"/>
+    <w:lsdException w:name="heading 5" w:semiHidden="1" w:uiPriority="9" w:unhideWhenUsed="1" w:qFormat="1"/>
+    <w:lsdException w:name="heading 6" w:semiHidden="1" w:uiPriority="9" w:unhideWhenUsed="1" w:qFormat="1"/>
+    <w:lsdException w:name="heading 7" w:semiHidden="1" w:uiPriority="9" w:unhideWhenUsed="1" w:qFormat="1"/>
+    <w:lsdException w:name="heading 8" w:semiHidden="1" w:uiPriority="9" w:unhideWhenUsed="1" w:qFormat="1"/>
+    <w:lsdException w:name="heading 9" w:semiHidden="1" w:uiPriority="9" w:unhideWhenUsed="1" w:qFormat="1"/>
+    <w:lsdException w:name="index 1" w:semiHidden="1" w:unhideWhenUsed="1"/>
+    <w:lsdException w:name="index 2" w:semiHidden="1" w:unhideWhenUsed="1"/>
+    <w:lsdException w:name="index 3" w:semiHidden="1" w:unhideWhenUsed="1"/>
+    <w:lsdException w:name="index 4" w:semiHidden="1" w:unhideWhenUsed="1"/>
+    <w:lsdException w:name="index 5" w:semiHidden="1" w:unhideWhenUsed="1"/>
+    <w:lsdException w:name="index 6" w:semiHidden="1" w:unhideWhenUsed="1"/>
+    <w:lsdException w:name="index 7" w:semiHidden="1" w:unhideWhenUsed="1"/>
+    <w:lsdException w:name="index 8" w:semiHidden="1" w:unhideWhenUsed="1"/>
+    <w:lsdException w:name="index 9" w:semiHidden="1" w:unhideWhenUsed="1"/>
+    <w:lsdException w:name="toc 1" w:semiHidden="1" w:uiPriority="39" w:unhideWhenUsed="1"/>
+    <w:lsdException w:name="toc 2" w:semiHidden="1" w:uiPriority="39" w:unhideWhenUsed="1"/>
+    <w:lsdException w:name="toc 3" w:semiHidden="1" w:uiPriority="39" w:unhideWhenUsed="1"/>
+    <w:lsdException w:name="toc 4" w:semiHidden="1" w:uiPriority="39" w:unhideWhenUsed="1"/>
+    <w:lsdException w:name="toc 5" w:semiHidden="1" w:uiPriority="39" w:unhideWhenUsed="1"/>
+    <w:lsdException w:name="toc 6" w:semiHidden="1" w:uiPriority="39" w:unhideWhenUsed="1"/>
+    <w:lsdException w:name="toc 7" w:semiHidden="1" w:uiPriority="39" w:unhideWhenUsed="1"/>
+    <w:lsdException w:name="toc 8" w:semiHidden="1" w:uiPriority="39" w:unhideWhenUsed="1"/>
+    <w:lsdException w:name="toc 9" w:semiHidden="1" w:uiPriority="39" w:unhideWhenUsed="1"/>
+    <w:lsdException w:name="Normal Indent" w:semiHidden="1" w:unhideWhenUsed="1"/>
+    <w:lsdException w:name="footnote text" w:semiHidden="1" w:unhideWhenUsed="1"/>
+    <w:lsdException w:name="annotation text" w:semiHidden="1" w:unhideWhenUsed="1"/>
+    <w:lsdException w:name="header" w:semiHidden="1" w:unhideWhenUsed="1"/>
+    <w:lsdException w:name="footer" w:semiHidden="1" w:unhideWhenUsed="1"/>
+    <w:lsdException w:name="index heading" w:semiHidden="1" w:unhideWhenUsed="1"/>
+    <w:lsdException w:name="caption" w:semiHidden="1" w:uiPriority="35" w:unhideWhenUsed="1" w:qFormat="1"/>
+    <w:lsdException w:name="table of figures" w:semiHidden="1" w:unhideWhenUsed="1"/>
+    <w:lsdException w:name="envelope address" w:semiHidden="1" w:unhideWhenUsed="1"/>
+    <w:lsdException w:name="envelope return" w:semiHidden="1" w:unhideWhenUsed="1"/>
+    <w:lsdException w:name="footnote reference" w:semiHidden="1" w:unhideWhenUsed="1"/>
+    <w:lsdException w:name="annotation reference" w:semiHidden="1" w:unhideWhenUsed="1"/>
+    <w:lsdException w:name="line number" w:semiHidden="1" w:unhideWhenUsed="1"/>
+    <w:lsdException w:name="page number" w:semiHidden="1" w:unhideWhenUsed="1"/>
+    <w:lsdException w:name="endnote reference" w:semiHidden="1" w:unhideWhenUsed="1"/>
+    <w:lsdException w:name="endnote text" w:semiHidden="1" w:unhideWhenUsed="1"/>
+    <w:lsdException w:name="table of authorities" w:semiHidden="1" w:unhideWhenUsed="1"/>
+    <w:lsdException w:name="macro" w:semiHidden="1" w:unhideWhenUsed="1"/>
+    <w:lsdException w:name="toa heading" w:semiHidden="1" w:unhideWhenUsed="1"/>
+    <w:lsdException w:name="List" w:semiHidden="1" w:unhideWhenUsed="1"/>
+    <w:lsdException w:name="List Bullet" w:semiHidden="1" w:unhideWhenUsed="1"/>
+    <w:lsdException w:name="List Number" w:semiHidden="1" w:unhideWhenUsed="1"/>
+    <w:lsdException w:name="List 2" w:semiHidden="1" w:unhideWhenUsed="1"/>
+    <w:lsdException w:name="List 3" w:semiHidden="1" w:unhideWhenUsed="1"/>
+    <w:lsdException w:name="List 4" w:semiHidden="1" w:unhideWhenUsed="1"/>
+    <w:lsdException w:name="List 5" w:semiHidden="1" w:unhideWhenUsed="1"/>
+    <w:lsdException w:name="List Bullet 2" w:semiHidden="1" w:unhideWhenUsed="1"/>
+    <w:lsdException w:name="List Bullet 3" w:semiHidden="1" w:unhideWhenUsed="1"/>
+    <w:lsdException w:name="List Bullet 4" w:semiHidden="1" w:unhideWhenUsed="1"/>
+    <w:lsdException w:name="List Bullet 5" w:semiHidden="1" w:unhideWhenUsed="1"/>
+    <w:lsdException w:name="List Number 2" w:semiHidden="1" w:unhideWhenUsed="1"/>
+    <w:lsdException w:name="List Number 3" w:semiHidden="1" w:unhideWhenUsed="1"/>
+    <w:lsdException w:name="List Number 4" w:semiHidden="1" w:unhideWhenUsed="1"/>
+    <w:lsdException w:name="List Number 5" w:semiHidden="1" w:unhideWhenUsed="1"/>
+    <w:lsdException w:name="Title" w:uiPriority="10" w:qFormat="1"/>
+    <w:lsdException w:name="Closing" w:semiHidden="1" w:unhideWhenUsed="1"/>
+    <w:lsdException w:name="Signature" w:semiHidden="1" w:unhideWhenUsed="1"/>
+    <w:lsdException w:name="Default Paragraph Font" w:semiHidden="1" w:uiPriority="1" w:unhideWhenUsed="1"/>
+    <w:lsdException w:name="Body Text" w:semiHidden="1" w:unhideWhenUsed="1"/>
+    <w:lsdException w:name="Body Text Indent" w:semiHidden="1" w:unhideWhenUsed="1"/>
+    <w:lsdException w:name="List Continue" w:semiHidden="1" w:unhideWhenUsed="1"/>
+    <w:lsdException w:name="List Continue 2" w:semiHidden="1" w:unhideWhenUsed="1"/>
+    <w:lsdException w:name="List Continue 3" w:semiHidden="1" w:unhideWhenUsed="1"/>
+    <w:lsdException w:name="List Continue 4" w:semiHidden="1" w:unhideWhenUsed="1"/>
+    <w:lsdException w:name="List Continue 5" w:semiHidden="1" w:unhideWhenUsed="1"/>
+    <w:lsdException w:name="Message Header" w:semiHidden="1" w:unhideWhenUsed="1"/>
+    <w:lsdException w:name="Subtitle" w:uiPriority="11" w:qFormat="1"/>
+    <w:lsdException w:name="Salutation" w:semiHidden="1" w:unhideWhenUsed="1"/>
+    <w:lsdException w:name="Date" w:semiHidden="1" w:unhideWhenUsed="1"/>
+    <w:lsdException w:name="Body Text First Indent" w:semiHidden="1" w:unhideWhenUsed="1"/>
+    <w:lsdException w:name="Body Text First Indent 2" w:semiHidden="1" w:unhideWhenUsed="1"/>
+    <w:lsdException w:name="Note Heading" w:semiHidden="1" w:unhideWhenUsed="1"/>
+    <w:lsdException w:name="Body Text 2" w:semiHidden="1" w:unhideWhenUsed="1"/>
+    <w:lsdException w:name="Body Text 3" w:semiHidden="1" w:unhideWhenUsed="1"/>
+    <w:lsdException w:name="Body Text Indent 2" w:semiHidden="1" w:unhideWhenUsed="1"/>
+    <w:lsdException w:name="Body Text Indent 3" w:semiHidden="1" w:unhideWhenUsed="1"/>
+    <w:lsdException w:name="Block Text" w:semiHidden="1" w:unhideWhenUsed="1"/>
+    <w:lsdException w:name="Hyperlink" w:semiHidden="1" w:unhideWhenUsed="1"/>
+    <w:lsdException w:name="FollowedHyperlink" w:semiHidden="1" w:unhideWhenUsed="1"/>
+    <w:lsdException w:name="Strong" w:uiPriority="22" w:qFormat="1"/>
+    <w:lsdException w:name="Emphasis" w:uiPriority="20" w:qFormat="1"/>
+    <w:lsdException w:name="Document Map" w:semiHidden="1" w:unhideWhenUsed="1"/>
+    <w:lsdException w:name="Plain Text" w:semiHidden="1" w:unhideWhenUsed="1"/>
+    <w:lsdException w:name="E-mail Signature" w:semiHidden="1" w:unhideWhenUsed="1"/>
+    <w:lsdException w:name="HTML Top of Form" w:semiHidden="1" w:unhideWhenUsed="1"/>
+    <w:lsdException w:name="HTML Bottom of Form" w:semiHidden="1" w:unhideWhenUsed="1"/>
+    <w:lsdException w:name="Normal (Web)" w:semiHidden="1" w:unhideWhenUsed="1"/>
+    <w:lsdException w:name="HTML Acronym" w:semiHidden="1" w:unhideWhenUsed="1"/>
+    <w:lsdException w:name="HTML Address" w:semiHidden="1" w:unhideWhenUsed="1"/>
+    <w:lsdException w:name="HTML Cite" w:semiHidden="1" w:unhideWhenUsed="1"/>
+    <w:lsdException w:name="HTML Code" w:semiHidden="1" w:unhideWhenUsed="1"/>
+    <w:lsdException w:name="HTML Definition" w:semiHidden="1" w:unhideWhenUsed="1"/>
+    <w:lsdException w:name="HTML Keyboard" w:semiHidden="1" w:unhideWhenUsed="1"/>
+    <w:lsdException w:name="HTML Preformatted" w:semiHidden="1" w:unhideWhenUsed="1"/>
+    <w:lsdException w:name="HTML Sample" w:semiHidden="1" w:unhideWhenUsed="1"/>
+    <w:lsdException w:name="HTML Typewriter" w:semiHidden="1" w:unhideWhenUsed="1"/>
+    <w:lsdException w:name="HTML Variable" w:semiHidden="1" w:unhideWhenUsed="1"/>
+    <w:lsdException w:name="Normal Table" w:semiHidden="1" w:unhideWhenUsed="1"/>
+    <w:lsdException w:name="annotation subject" w:semiHidden="1" w:unhideWhenUsed="1"/>
+    <w:lsdException w:name="No List" w:semiHidden="1" w:unhideWhenUsed="1"/>
+    <w:lsdException w:name="Outline List 1" w:semiHidden="1" w:unhideWhenUsed="1"/>
+    <w:lsdException w:name="Outline List 2" w:semiHidden="1" w:unhideWhenUsed="1"/>
+    <w:lsdException w:name="Outline List 3" w:semiHidden="1" w:unhideWhenUsed="1"/>
+    <w:lsdException w:name="Table Simple 1" w:semiHidden="1" w:unhideWhenUsed="1"/>
+    <w:lsdException w:name="Table Simple 2" w:semiHidden="1" w:unhideWhenUsed="1"/>
+    <w:lsdException w:name="Table Simple 3" w:semiHidden="1" w:unhideWhenUsed="1"/>
+    <w:lsdException w:name="Table Classic 1" w:semiHidden="1" w:unhideWhenUsed="1"/>
+    <w:lsdException w:name="Table Classic 2" w:semiHidden="1" w:unhideWhenUsed="1"/>
+    <w:lsdException w:name="Table Classic 3" w:semiHidden="1" w:unhideWhenUsed="1"/>
+    <w:lsdException w:name="Table Classic 4" w:semiHidden="1" w:unhideWhenUsed="1"/>
+    <w:lsdException w:name="Table Colorful 1" w:semiHidden="1" w:unhideWhenUsed="1"/>
+    <w:lsdException w:name="Table Colorful 2" w:semiHidden="1" w:unhideWhenUsed="1"/>
+    <w:lsdException w:name="Table Colorful 3" w:semiHidden="1" w:unhideWhenUsed="1"/>
+    <w:lsdException w:name="Table Columns 1" w:semiHidden="1" w:unhideWhenUsed="1"/>
+    <w:lsdException w:name="Table Columns 2" w:semiHidden="1" w:unhideWhenUsed="1"/>
+    <w:lsdException w:name="Table Columns 3" w:semiHidden="1" w:unhideWhenUsed="1"/>
+    <w:lsdException w:name="Table Columns 4" w:semiHidden="1" w:unhideWhenUsed="1"/>
+    <w:lsdException w:name="Table Columns 5" w:semiHidden="1" w:unhideWhenUsed="1"/>
+    <w:lsdException w:name="Table Grid 1" w:semiHidden="1" w:unhideWhenUsed="1"/>
+    <w:lsdException w:name="Table Grid 2" w:semiHidden="1" w:unhideWhenUsed="1"/>
+    <w:lsdException w:name="Table Grid 3" w:semiHidden="1" w:unhideWhenUsed="1"/>
+    <w:lsdException w:name="Table Grid 4" w:semiHidden="1" w:unhideWhenUsed="1"/>
+    <w:lsdException w:name="Table Grid 5" w:semiHidden="1" w:unhideWhenUsed="1"/>
+    <w:lsdException w:name="Table Grid 6" w:semiHidden="1" w:unhideWhenUsed="1"/>
+    <w:lsdException w:name="Table Grid 7" w:semiHidden="1" w:unhideWhenUsed="1"/>
+    <w:lsdException w:name="Table Grid 8" w:semiHidden="1" w:unhideWhenUsed="1"/>
+    <w:lsdException w:name="Table List 1" w:semiHidden="1" w:unhideWhenUsed="1"/>
+    <w:lsdException w:name="Table List 2" w:semiHidden="1" w:unhideWhenUsed="1"/>
+    <w:lsdException w:name="Table List 3" w:semiHidden="1" w:unhideWhenUsed="1"/>
+    <w:lsdException w:name="Table List 4" w:semiHidden="1" w:unhideWhenUsed="1"/>
+    <w:lsdException w:name="Table List 5" w:semiHidden="1" w:unhideWhenUsed="1"/>
+    <w:lsdException w:name="Table List 6" w:semiHidden="1" w:unhideWhenUsed="1"/>
+    <w:lsdException w:name="Table List 7" w:semiHidden="1" w:unhideWhenUsed="1"/>
+    <w:lsdException w:name="Table List 8" w:semiHidden="1" w:unhideWhenUsed="1"/>
+    <w:lsdException w:name="Table 3D effects 1" w:semiHidden="1" w:unhideWhenUsed="1"/>
+    <w:lsdException w:name="Table 3D effects 2" w:semiHidden="1" w:unhideWhenUsed="1"/>
+    <w:lsdException w:name="Table 3D effects 3" w:semiHidden="1" w:unhideWhenUsed="1"/>
+    <w:lsdException w:name="Table Contemporary" w:semiHidden="1" w:unhideWhenUsed="1"/>
+    <w:lsdException w:name="Table Elegant" w:semiHidden="1" w:unhideWhenUsed="1"/>
+    <w:lsdException w:name="Table Professional" w:semiHidden="1" w:unhideWhenUsed="1"/>
+    <w:lsdException w:name="Table Subtle 1" w:semiHidden="1" w:unhideWhenUsed="1"/>
+    <w:lsdException w:name="Table Subtle 2" w:semiHidden="1" w:unhideWhenUsed="1"/>
+    <w:lsdException w:name="Table Web 1" w:semiHidden="1" w:unhideWhenUsed="1"/>
+    <w:lsdException w:name="Table Web 2" w:semiHidden="1" w:unhideWhenUsed="1"/>
+    <w:lsdException w:name="Table Web 3" w:semiHidden="1" w:unhideWhenUsed="1"/>
+    <w:lsdException w:name="Balloon Text" w:semiHidden="1" w:unhideWhenUsed="1"/>
+    <w:lsdException w:name="Table Grid" w:uiPriority="59"/>
+    <w:lsdException w:name="Table Theme" w:semiHidden="1" w:unhideWhenUsed="1"/>
+    <w:lsdException w:name="Placeholder Text" w:semiHidden="1"/>
+    <w:lsdException w:name="No Spacing" w:uiPriority="1" w:qFormat="1"/>
+    <w:lsdException w:name="Light Shading" w:uiPriority="60"/>
+    <w:lsdException w:name="Light List" w:uiPriority="61"/>
+    <w:lsdException w:name="Light Grid" w:uiPriority="62"/>
+    <w:lsdException w:name="Medium Shading 1" w:uiPriority="63"/>
+    <w:lsdException w:name="Medium Shading 2" w:uiPriority="64"/>
+    <w:lsdException w:name="Medium List 1" w:uiPriority="65"/>
+    <w:lsdException w:name="Medium List 2" w:uiPriority="66"/>
+    <w:lsdException w:name="Medium Grid 1" w:uiPriority="67"/>
+    <w:lsdException w:name="Medium Grid 2" w:uiPriority="68"/>
+    <w:lsdException w:name="Medium Grid 3" w:uiPriority="69"/>
+    <w:lsdException w:name="Dark List" w:uiPriority="70"/>
+    <w:lsdException w:name="Colorful Shading" w:uiPriority="71"/>
+    <w:lsdException w:name="Colorful List" w:uiPriority="72"/>
+    <w:lsdException w:name="Colorful Grid" w:uiPriority="73"/>
+    <w:lsdException w:name="Light Shading Accent 1" w:uiPriority="60"/>
+    <w:lsdException w:name="Light List Accent 1" w:uiPriority="61"/>
+    <w:lsdException w:name="Light Grid Accent 1" w:uiPriority="62"/>
+    <w:lsdException w:name="Medium Shading 1 Accent 1" w:uiPriority="63"/>
+    <w:lsdException w:name="Medium Shading 2 Accent 1" w:uiPriority="64"/>
+    <w:lsdException w:name="Medium List 1 Accent 1" w:uiPriority="65"/>
+    <w:lsdException w:name="Revision" w:semiHidden="1"/>
+    <w:lsdException w:name="List Paragraph" w:uiPriority="34" w:qFormat="1"/>
+    <w:lsdException w:name="Quote" w:uiPriority="29" w:qFormat="1"/>
+    <w:lsdException w:name="Intense Quote" w:uiPriority="30" w:qFormat="1"/>
+    <w:lsdException w:name="Medium List 2 Accent 1" w:uiPriority="66"/>
+    <w:lsdException w:name="Medium Grid 1 Accent 1" w:uiPriority="67"/>
+    <w:lsdException w:name="Medium Grid 2 Accent 1" w:uiPriority="68"/>
+    <w:lsdException w:name="Medium Grid 3 Accent 1" w:uiPriority="69"/>
+    <w:lsdException w:name="Dark List Accent 1" w:uiPriority="70"/>
+    <w:lsdException w:name="Colorful Shading Accent 1" w:uiPriority="71"/>
+    <w:lsdException w:name="Colorful List Accent 1" w:uiPriority="72"/>
+    <w:lsdException w:name="Colorful Grid Accent 1" w:uiPriority="73"/>
+    <w:lsdException w:name="Light Shading Accent 2" w:uiPriority="60"/>
+    <w:lsdException w:name="Light List Accent 2" w:uiPriority="61"/>
+    <w:lsdException w:name="Light Grid Accent 2" w:uiPriority="62"/>
+    <w:lsdException w:name="Medium Shading 1 Accent 2" w:uiPriority="63"/>
+    <w:lsdException w:name="Medium Shading 2 Accent 2" w:uiPriority="64"/>
+    <w:lsdException w:name="Medium List 1 Accent 2" w:uiPriority="65"/>
+    <w:lsdException w:name="Medium List 2 Accent 2" w:uiPriority="66"/>
+    <w:lsdException w:name="Medium Grid 1 Accent 2" w:uiPriority="67"/>
+    <w:lsdException w:name="Medium Grid 2 Accent 2" w:uiPriority="68"/>
+    <w:lsdException w:name="Medium Grid 3 Accent 2" w:uiPriority="69"/>
+    <w:lsdException w:name="Dark List Accent 2" w:uiPriority="70"/>
+    <w:lsdException w:name="Colorful Shading Accent 2" w:uiPriority="71"/>
+    <w:lsdException w:name="Colorful List Accent 2" w:uiPriority="72"/>
+    <w:lsdException w:name="Colorful Grid Accent 2" w:uiPriority="73"/>
+    <w:lsdException w:name="Light Shading Accent 3" w:uiPriority="60"/>
+    <w:lsdException w:name="Light List Accent 3" w:uiPriority="61"/>
+    <w:lsdException w:name="Light Grid Accent 3" w:uiPriority="62"/>
+    <w:lsdException w:name="Medium Shading 1 Accent 3" w:uiPriority="63"/>
+    <w:lsdException w:name="Medium Shading 2 Accent 3" w:uiPriority="64"/>
+    <w:lsdException w:name="Medium List 1 Accent 3" w:uiPriority="65"/>
+    <w:lsdException w:name="Medium List 2 Accent 3" w:uiPriority="66"/>
+    <w:lsdException w:name="Medium Grid 1 Accent 3" w:uiPriority="67"/>
+    <w:lsdException w:name="Medium Grid 2 Accent 3" w:uiPriority="68"/>
+    <w:lsdException w:name="Medium Grid 3 Accent 3" w:uiPriority="69"/>
+    <w:lsdException w:name="Dark List Accent 3" w:uiPriority="70"/>
+    <w:lsdException w:name="Colorful Shading Accent 3" w:uiPriority="71"/>
+    <w:lsdException w:name="Colorful List Accent 3" w:uiPriority="72"/>
+    <w:lsdException w:name="Colorful Grid Accent 3" w:uiPriority="73"/>
+    <w:lsdException w:name="Light Shading Accent 4" w:uiPriority="60"/>
+    <w:lsdException w:name="Light List Accent 4" w:uiPriority="61"/>
+    <w:lsdException w:name="Light Grid Accent 4" w:uiPriority="62"/>
+    <w:lsdException w:name="Medium Shading 1 Accent 4" w:uiPriority="63"/>
+    <w:lsdException w:name="Medium Shading 2 Accent 4" w:uiPriority="64"/>
+    <w:lsdException w:name="Medium List 1 Accent 4" w:uiPriority="65"/>
+    <w:lsdException w:name="Medium List 2 Accent 4" w:uiPriority="66"/>
+    <w:lsdException w:name="Medium Grid 1 Accent 4" w:uiPriority="67"/>
+    <w:lsdException w:name="Medium Grid 2 Accent 4" w:uiPriority="68"/>
+    <w:lsdException w:name="Medium Grid 3 Accent 4" w:uiPriority="69"/>
+    <w:lsdException w:name="Dark List Accent 4" w:uiPriority="70"/>
+    <w:lsdException w:name="Colorful Shading Accent 4" w:uiPriority="71"/>
+    <w:lsdException w:name="Colorful List Accent 4" w:uiPriority="72"/>
+    <w:lsdException w:name="Colorful Grid Accent 4" w:uiPriority="73"/>
+    <w:lsdException w:name="Light Shading Accent 5" w:uiPriority="60"/>
+    <w:lsdException w:name="Light List Accent 5" w:uiPriority="61"/>
+    <w:lsdException w:name="Light Grid Accent 5" w:uiPriority="62"/>
+    <w:lsdException w:name="Medium Shading 1 Accent 5" w:uiPriority="63"/>
+    <w:lsdException w:name="Medium Shading 2 Accent 5" w:uiPriority="64"/>
+    <w:lsdException w:name="Medium List 1 Accent 5" w:uiPriority="65"/>
+    <w:lsdException w:name="Medium List 2 Accent 5" w:uiPriority="66"/>
+    <w:lsdException w:name="Medium Grid 1 Accent 5" w:uiPriority="67"/>
+    <w:lsdException w:name="Medium Grid 2 Accent 5" w:uiPriority="68"/>
+    <w:lsdException w:name="Medium Grid 3 Accent 5" w:uiPriority="69"/>
+    <w:lsdException w:name="Dark List Accent 5" w:uiPriority="70"/>
+    <w:lsdException w:name="Colorful Shading Accent 5" w:uiPriority="71"/>
+    <w:lsdException w:name="Colorful List Accent 5" w:uiPriority="72"/>
+    <w:lsdException w:name="Colorful Grid Accent 5" w:uiPriority="73"/>
+    <w:lsdException w:name="Light Shading Accent 6" w:uiPriority="60"/>
+    <w:lsdException w:name="Light List Accent 6" w:uiPriority="61"/>
+    <w:lsdException w:name="Light Grid Accent 6" w:uiPriority="62"/>
+    <w:lsdException w:name="Medium Shading 1 Accent 6" w:uiPriority="63"/>
+    <w:lsdException w:name="Medium Shading 2 Accent 6" w:uiPriority="64"/>
+    <w:lsdException w:name="Medium List 1 Accent 6" w:uiPriority="65"/>
+    <w:lsdException w:name="Medium List 2 Accent 6" w:uiPriority="66"/>
+    <w:lsdException w:name="Medium Grid 1 Accent 6" w:uiPriority="67"/>
+    <w:lsdException w:name="Medium Grid 2 Accent 6" w:uiPriority="68"/>
+    <w:lsdException w:name="Medium Grid 3 Accent 6" w:uiPriority="69"/>
+    <w:lsdException w:name="Dark List Accent 6" w:uiPriority="70"/>
+    <w:lsdException w:name="Colorful Shading Accent 6" w:uiPriority="71"/>
+    <w:lsdException w:name="Colorful List Accent 6" w:uiPriority="72"/>
+    <w:lsdException w:name="Colorful Grid Accent 6" w:uiPriority="73"/>
+    <w:lsdException w:name="Subtle Emphasis" w:uiPriority="19" w:qFormat="1"/>
+    <w:lsdException w:name="Intense Emphasis" w:uiPriority="21" w:qFormat="1"/>
+    <w:lsdException w:name="Subtle Reference" w:uiPriority="31" w:qFormat="1"/>
+    <w:lsdException w:name="Intense Reference" w:uiPriority="32" w:qFormat="1"/>
+    <w:lsdException w:name="Book Title" w:uiPriority="33" w:qFormat="1"/>
+    <w:lsdException w:name="Bibliography" w:semiHidden="1" w:uiPriority="37" w:unhideWhenUsed="1"/>
+    <w:lsdException w:name="TOC Heading" w:semiHidden="1" w:uiPriority="39" w:unhideWhenUsed="1" w:qFormat="1"/>
+    <w:lsdException w:name="Plain Table 1" w:uiPriority="41"/>
+    <w:lsdException w:name="Plain Table 2" w:uiPriority="42"/>
+    <w:lsdException w:name="Plain Table 3" w:uiPriority="43"/>
+    <w:lsdException w:name="Plain Table 4" w:uiPriority="44"/>
+    <w:lsdException w:name="Plain Table 5" w:uiPriority="45"/>
+    <w:lsdException w:name="Grid Table Light" w:uiPriority="40"/>
+    <w:lsdException w:name="Grid Table 1 Light" w:uiPriority="46"/>
+    <w:lsdException w:name="Grid Table 2" w:uiPriority="47"/>
+    <w:lsdException w:name="Grid Table 3" w:uiPriority="48"/>
+    <w:lsdException w:name="Grid Table 4" w:uiPriority="49"/>
+    <w:lsdException w:name="Grid Table 5 Dark" w:uiPriority="50"/>
+    <w:lsdException w:name="Grid Table 6 Colorful" w:uiPriority="51"/>
+    <w:lsdException w:name="Grid Table 7 Colorful" w:uiPriority="52"/>
+    <w:lsdException w:name="Grid Table 1 Light Accent 1" w:uiPriority="46"/>
+    <w:lsdException w:name="Grid Table 2 Accent 1" w:uiPriority="47"/>
+    <w:lsdException w:name="Grid Table 3 Accent 1" w:uiPriority="48"/>
+    <w:lsdException w:name="Grid Table 4 Accent 1" w:uiPriority="49"/>
+    <w:lsdException w:name="Grid Table 5 Dark Accent 1" w:uiPriority="50"/>
+    <w:lsdException w:name="Grid Table 6 Colorful Accent 1" w:uiPriority="51"/>
+    <w:lsdException w:name="Grid Table 7 Colorful Accent 1" w:uiPriority="52"/>
+    <w:lsdException w:name="Grid Table 1 Light Accent 2" w:uiPriority="46"/>
+    <w:lsdException w:name="Grid Table 2 Accent 2" w:uiPriority="47"/>
+    <w:lsdException w:name="Grid Table 3 Accent 2" w:uiPriority="48"/>
+    <w:lsdException w:name="Grid Table 4 Accent 2" w:uiPriority="49"/>
+    <w:lsdException w:name="Grid Table 5 Dark Accent 2" w:uiPriority="50"/>
+    <w:lsdException w:name="Grid Table 6 Colorful Accent 2" w:uiPriority="51"/>
+    <w:lsdException w:name="Grid Table 7 Colorful Accent 2" w:uiPriority="52"/>
+    <w:lsdException w:name="Grid Table 1 Light Accent 3" w:uiPriority="46"/>
+    <w:lsdException w:name="Grid Table 2 Accent 3" w:uiPriority="47"/>
+    <w:lsdException w:name="Grid Table 3 Accent 3" w:uiPriority="48"/>
+    <w:lsdException w:name="Grid Table 4 Accent 3" w:uiPriority="49"/>
+    <w:lsdException w:name="Grid Table 5 Dark Accent 3" w:uiPriority="50"/>
+    <w:lsdException w:name="Grid Table 6 Colorful Accent 3" w:uiPriority="51"/>
+    <w:lsdException w:name="Grid Table 7 Colorful Accent 3" w:uiPriority="52"/>
+    <w:lsdException w:name="Grid Table 1 Light Accent 4" w:uiPriority="46"/>
+    <w:lsdException w:name="Grid Table 2 Accent 4" w:uiPriority="47"/>
+    <w:lsdException w:name="Grid Table 3 Accent 4" w:uiPriority="48"/>
+    <w:lsdException w:name="Grid Table 4 Accent 4" w:uiPriority="49"/>
+    <w:lsdException w:name="Grid Table 5 Dark Accent 4" w:uiPriority="50"/>
+    <w:lsdException w:name="Grid Table 6 Colorful Accent 4" w:uiPriority="51"/>
+    <w:lsdException w:name="Grid Table 7 Colorful Accent 4" w:uiPriority="52"/>
+    <w:lsdException w:name="Grid Table 1 Light Accent 5" w:uiPriority="46"/>
+    <w:lsdException w:name="Grid Table 2 Accent 5" w:uiPriority="47"/>
+    <w:lsdException w:name="Grid Table 3 Accent 5" w:uiPriority="48"/>
+    <w:lsdException w:name="Grid Table 4 Accent 5" w:uiPriority="49"/>
+    <w:lsdException w:name="Grid Table 5 Dark Accent 5" w:uiPriority="50"/>
+    <w:lsdException w:name="Grid Table 6 Colorful Accent 5" w:uiPriority="51"/>
+    <w:lsdException w:name="Grid Table 7 Colorful Accent 5" w:uiPriority="52"/>
+    <w:lsdException w:name="Grid Table 1 Light Accent 6" w:uiPriority="46"/>
+    <w:lsdException w:name="Grid Table 2 Accent 6" w:uiPriority="47"/>
+    <w:lsdException w:name="Grid Table 3 Accent 6" w:uiPriority="48"/>
+    <w:lsdException w:name="Grid Table 4 Accent 6" w:uiPriority="49"/>
+    <w:lsdException w:name="Grid Table 5 Dark Accent 6" w:uiPriority="50"/>
+    <w:lsdException w:name="Grid Table 6 Colorful Accent 6" w:uiPriority="51"/>
+    <w:lsdException w:name="Grid Table 7 Colorful Accent 6" w:uiPriority="52"/>
+    <w:lsdException w:name="List Table 1 Light" w:uiPriority="46"/>
+    <w:lsdException w:name="List Table 2" w:uiPriority="47"/>
+    <w:lsdException w:name="List Table 3" w:uiPriority="48"/>
+    <w:lsdException w:name="List Table 4" w:uiPriority="49"/>
+    <w:lsdException w:name="List Table 5 Dark" w:uiPriority="50"/>
+    <w:lsdException w:name="List Table 6 Colorful" w:uiPriority="51"/>
+    <w:lsdException w:name="List Table 7 Colorful" w:uiPriority="52"/>
+    <w:lsdException w:name="List Table 1 Light Accent 1" w:uiPriority="46"/>
+    <w:lsdException w:name="List Table 2 Accent 1" w:uiPriority="47"/>
+    <w:lsdException w:name="List Table 3 Accent 1" w:uiPriority="48"/>
+    <w:lsdException w:name="List Table 4 Accent 1" w:uiPriority="49"/>
+    <w:lsdException w:name="List Table 5 Dark Accent 1" w:uiPriority="50"/>
+    <w:lsdException w:name="List Table 6 Colorful Accent 1" w:uiPriority="51"/>
+    <w:lsdException w:name="List Table 7 Colorful Accent 1" w:uiPriority="52"/>
+    <w:lsdException w:name="List Table 1 Light Accent 2" w:uiPriority="46"/>
+    <w:lsdException w:name="List Table 2 Accent 2" w:uiPriority="47"/>
+    <w:lsdException w:name="List Table 3 Accent 2" w:uiPriority="48"/>
+    <w:lsdException w:name="List Table 4 Accent 2" w:uiPriority="49"/>
+    <w:lsdException w:name="List Table 5 Dark Accent 2" w:uiPriority="50"/>
+    <w:lsdException w:name="List Table 6 Colorful Accent 2" w:uiPriority="51"/>
+    <w:lsdException w:name="List Table 7 Colorful Accent 2" w:uiPriority="52"/>
+    <w:lsdException w:name="List Table 1 Light Accent 3" w:uiPriority="46"/>
+    <w:lsdException w:name="List Table 2 Accent 3" w:uiPriority="47"/>
+    <w:lsdException w:name="List Table 3 Accent 3" w:uiPriority="48"/>
+    <w:lsdException w:name="List Table 4 Accent 3" w:uiPriority="49"/>
+    <w:lsdException w:name="List Table 5 Dark Accent 3" w:uiPriority="50"/>
+    <w:lsdException w:name="List Table 6 Colorful Accent 3" w:uiPriority="51"/>
+    <w:lsdException w:name="List Table 7 Colorful Accent 3" w:uiPriority="52"/>
+    <w:lsdException w:name="List Table 1 Light Accent 4" w:uiPriority="46"/>
+    <w:lsdException w:name="List Table 2 Accent 4" w:uiPriority="47"/>
+    <w:lsdException w:name="List Table 3 Accent 4" w:uiPriority="48"/>
+    <w:lsdException w:name="List Table 4 Accent 4" w:uiPriority="49"/>
+    <w:lsdException w:name="List Table 5 Dark Accent 4" w:uiPriority="50"/>
+    <w:lsdException w:name="List Table 6 Colorful Accent 4" w:uiPriority="51"/>
+    <w:lsdException w:name="List Table 7 Colorful Accent 4" w:uiPriority="52"/>
+    <w:lsdException w:name="List Table 1 Light Accent 5" w:uiPriority="46"/>
+    <w:lsdException w:name="List Table 2 Accent 5" w:uiPriority="47"/>
+    <w:lsdException w:name="List Table 3 Accent 5" w:uiPriority="48"/>
+    <w:lsdException w:name="List Table 4 Accent 5" w:uiPriority="49"/>
+    <w:lsdException w:name="List Table 5 Dark Accent 5" w:uiPriority="50"/>
+    <w:lsdException w:name="List Table 6 Colorful Accent 5" w:uiPriority="51"/>
+    <w:lsdException w:name="List Table 7 Colorful Accent 5" w:uiPriority="52"/>
+    <w:lsdException w:name="List Table 1 Light Accent 6" w:uiPriority="46"/>
+    <w:lsdException w:name="List Table 2 Accent 6" w:uiPriority="47"/>
+    <w:lsdException w:name="List Table 3 Accent 6" w:uiPriority="48"/>
+    <w:lsdException w:name="List Table 4 Accent 6" w:uiPriority="49"/>
+    <w:lsdException w:name="List Table 5 Dark Accent 6" w:uiPriority="50"/>
+    <w:lsdException w:name="List Table 6 Colorful Accent 6" w:uiPriority="51"/>
+    <w:lsdException w:name="List Table 7 Colorful Accent 6" w:uiPriority="52"/>
   </w:latentStyles>
   <w:style w:type="paragraph" w:default="1" w:styleId="Normal">
     <w:name w:val="Normal"/>
@@ -4112,6 +6356,7 @@
     <w:basedOn w:val="Normal"/>
     <w:next w:val="Normal"/>
     <w:link w:val="Heading1Char"/>
+    <w:uiPriority w:val="9"/>
     <w:qFormat/>
     <w:rsid w:val="00051807"/>
     <w:pPr>
@@ -4352,6 +6597,7 @@
     <w:name w:val="Heading 1 Char"/>
     <w:basedOn w:val="DefaultParagraphFont"/>
     <w:link w:val="Heading1"/>
+    <w:uiPriority w:val="9"/>
     <w:rsid w:val="00051807"/>
     <w:rPr>
       <w:rFonts w:ascii="Calibri" w:eastAsia="Times New Roman" w:hAnsi="Calibri" w:cs="Times New Roman"/>
@@ -4465,6 +6711,7 @@
       <w:spacing w:after="0" w:line="240" w:lineRule="auto"/>
     </w:pPr>
     <w:tblPr>
+      <w:tblInd w:w="0" w:type="dxa"/>
       <w:tblBorders>
         <w:top w:val="single" w:sz="4" w:space="0" w:color="000000" w:themeColor="text1"/>
         <w:left w:val="single" w:sz="4" w:space="0" w:color="000000" w:themeColor="text1"/>
@@ -4473,6 +6720,12 @@
         <w:insideH w:val="single" w:sz="4" w:space="0" w:color="000000" w:themeColor="text1"/>
         <w:insideV w:val="single" w:sz="4" w:space="0" w:color="000000" w:themeColor="text1"/>
       </w:tblBorders>
+      <w:tblCellMar>
+        <w:top w:w="0" w:type="dxa"/>
+        <w:left w:w="108" w:type="dxa"/>
+        <w:bottom w:w="0" w:type="dxa"/>
+        <w:right w:w="108" w:type="dxa"/>
+      </w:tblCellMar>
     </w:tblPr>
   </w:style>
   <w:style w:type="character" w:styleId="Hyperlink">
@@ -4676,744 +6929,25 @@
       <w:ind w:left="440"/>
     </w:pPr>
   </w:style>
-</w:styles>
-</file>
-
-<file path=word/stylesWithEffects.xml><?xml version="1.0" encoding="utf-8"?>
-<w:styles xmlns:wpc="http://schemas.microsoft.com/office/word/2010/wordprocessingCanvas" xmlns:mc="http://schemas.openxmlformats.org/markup-compatibility/2006" xmlns:o="urn:schemas-microsoft-com:office:office" xmlns:r="http://schemas.openxmlformats.org/officeDocument/2006/relationships" xmlns:m="http://schemas.openxmlformats.org/officeDocument/2006/math" xmlns:v="urn:schemas-microsoft-com:vml" xmlns:wp14="http://schemas.microsoft.com/office/word/2010/wordprocessingDrawing" xmlns:wp="http://schemas.openxmlformats.org/drawingml/2006/wordprocessingDrawing" xmlns:w10="urn:schemas-microsoft-com:office:word" xmlns:w="http://schemas.openxmlformats.org/wordprocessingml/2006/main" xmlns:w14="http://schemas.microsoft.com/office/word/2010/wordml" xmlns:wpg="http://schemas.microsoft.com/office/word/2010/wordprocessingGroup" xmlns:wpi="http://schemas.microsoft.com/office/word/2010/wordprocessingInk" xmlns:wne="http://schemas.microsoft.com/office/word/2006/wordml" xmlns:wps="http://schemas.microsoft.com/office/word/2010/wordprocessingShape" mc:Ignorable="w14 wp14">
-  <w:docDefaults>
-    <w:rPrDefault>
-      <w:rPr>
-        <w:rFonts w:asciiTheme="minorHAnsi" w:eastAsiaTheme="minorHAnsi" w:hAnsiTheme="minorHAnsi" w:cstheme="minorBidi"/>
-        <w:sz w:val="22"/>
-        <w:szCs w:val="22"/>
-        <w:lang w:val="en-GB" w:eastAsia="en-US" w:bidi="ar-SA"/>
-      </w:rPr>
-    </w:rPrDefault>
-    <w:pPrDefault>
-      <w:pPr>
-        <w:spacing w:after="200" w:line="276" w:lineRule="auto"/>
-      </w:pPr>
-    </w:pPrDefault>
-  </w:docDefaults>
-  <w:latentStyles w:defLockedState="0" w:defUIPriority="99" w:defSemiHidden="1" w:defUnhideWhenUsed="1" w:defQFormat="0" w:count="267">
-    <w:lsdException w:name="Normal" w:semiHidden="0" w:uiPriority="0" w:unhideWhenUsed="0" w:qFormat="1"/>
-    <w:lsdException w:name="heading 1" w:semiHidden="0" w:uiPriority="0" w:unhideWhenUsed="0" w:qFormat="1"/>
-    <w:lsdException w:name="heading 2" w:uiPriority="0" w:qFormat="1"/>
-    <w:lsdException w:name="heading 3" w:uiPriority="0" w:qFormat="1"/>
-    <w:lsdException w:name="heading 4" w:uiPriority="9" w:qFormat="1"/>
-    <w:lsdException w:name="heading 5" w:uiPriority="9" w:qFormat="1"/>
-    <w:lsdException w:name="heading 6" w:uiPriority="9" w:qFormat="1"/>
-    <w:lsdException w:name="heading 7" w:uiPriority="9" w:qFormat="1"/>
-    <w:lsdException w:name="heading 8" w:uiPriority="9" w:qFormat="1"/>
-    <w:lsdException w:name="heading 9" w:uiPriority="9" w:qFormat="1"/>
-    <w:lsdException w:name="toc 1" w:uiPriority="39"/>
-    <w:lsdException w:name="toc 2" w:uiPriority="39"/>
-    <w:lsdException w:name="toc 3" w:uiPriority="39"/>
-    <w:lsdException w:name="toc 4" w:uiPriority="39"/>
-    <w:lsdException w:name="toc 5" w:uiPriority="39"/>
-    <w:lsdException w:name="toc 6" w:uiPriority="39"/>
-    <w:lsdException w:name="toc 7" w:uiPriority="39"/>
-    <w:lsdException w:name="toc 8" w:uiPriority="39"/>
-    <w:lsdException w:name="toc 9" w:uiPriority="39"/>
-    <w:lsdException w:name="caption" w:uiPriority="35" w:qFormat="1"/>
-    <w:lsdException w:name="Title" w:semiHidden="0" w:uiPriority="10" w:unhideWhenUsed="0" w:qFormat="1"/>
-    <w:lsdException w:name="Default Paragraph Font" w:uiPriority="1"/>
-    <w:lsdException w:name="Subtitle" w:semiHidden="0" w:uiPriority="11" w:unhideWhenUsed="0" w:qFormat="1"/>
-    <w:lsdException w:name="Strong" w:semiHidden="0" w:uiPriority="22" w:unhideWhenUsed="0" w:qFormat="1"/>
-    <w:lsdException w:name="Emphasis" w:semiHidden="0" w:uiPriority="20" w:unhideWhenUsed="0" w:qFormat="1"/>
-    <w:lsdException w:name="Table Grid" w:semiHidden="0" w:uiPriority="59" w:unhideWhenUsed="0"/>
-    <w:lsdException w:name="Placeholder Text" w:unhideWhenUsed="0"/>
-    <w:lsdException w:name="No Spacing" w:semiHidden="0" w:uiPriority="1" w:unhideWhenUsed="0" w:qFormat="1"/>
-    <w:lsdException w:name="Light Shading" w:semiHidden="0" w:uiPriority="60" w:unhideWhenUsed="0"/>
-    <w:lsdException w:name="Light List" w:semiHidden="0" w:uiPriority="61" w:unhideWhenUsed="0"/>
-    <w:lsdException w:name="Light Grid" w:semiHidden="0" w:uiPriority="62" w:unhideWhenUsed="0"/>
-    <w:lsdException w:name="Medium Shading 1" w:semiHidden="0" w:uiPriority="63" w:unhideWhenUsed="0"/>
-    <w:lsdException w:name="Medium Shading 2" w:semiHidden="0" w:uiPriority="64" w:unhideWhenUsed="0"/>
-    <w:lsdException w:name="Medium List 1" w:semiHidden="0" w:uiPriority="65" w:unhideWhenUsed="0"/>
-    <w:lsdException w:name="Medium List 2" w:semiHidden="0" w:uiPriority="66" w:unhideWhenUsed="0"/>
-    <w:lsdException w:name="Medium Grid 1" w:semiHidden="0" w:uiPriority="67" w:unhideWhenUsed="0"/>
-    <w:lsdException w:name="Medium Grid 2" w:semiHidden="0" w:uiPriority="68" w:unhideWhenUsed="0"/>
-    <w:lsdException w:name="Medium Grid 3" w:semiHidden="0" w:uiPriority="69" w:unhideWhenUsed="0"/>
-    <w:lsdException w:name="Dark List" w:semiHidden="0" w:uiPriority="70" w:unhideWhenUsed="0"/>
-    <w:lsdException w:name="Colorful Shading" w:semiHidden="0" w:uiPriority="71" w:unhideWhenUsed="0"/>
-    <w:lsdException w:name="Colorful List" w:semiHidden="0" w:uiPriority="72" w:unhideWhenUsed="0"/>
-    <w:lsdException w:name="Colorful Grid" w:semiHidden="0" w:uiPriority="73" w:unhideWhenUsed="0"/>
-    <w:lsdException w:name="Light Shading Accent 1" w:semiHidden="0" w:uiPriority="60" w:unhideWhenUsed="0"/>
-    <w:lsdException w:name="Light List Accent 1" w:semiHidden="0" w:uiPriority="61" w:unhideWhenUsed="0"/>
-    <w:lsdException w:name="Light Grid Accent 1" w:semiHidden="0" w:uiPriority="62" w:unhideWhenUsed="0"/>
-    <w:lsdException w:name="Medium Shading 1 Accent 1" w:semiHidden="0" w:uiPriority="63" w:unhideWhenUsed="0"/>
-    <w:lsdException w:name="Medium Shading 2 Accent 1" w:semiHidden="0" w:uiPriority="64" w:unhideWhenUsed="0"/>
-    <w:lsdException w:name="Medium List 1 Accent 1" w:semiHidden="0" w:uiPriority="65" w:unhideWhenUsed="0"/>
-    <w:lsdException w:name="Revision" w:unhideWhenUsed="0"/>
-    <w:lsdException w:name="List Paragraph" w:semiHidden="0" w:uiPriority="34" w:unhideWhenUsed="0" w:qFormat="1"/>
-    <w:lsdException w:name="Quote" w:semiHidden="0" w:uiPriority="29" w:unhideWhenUsed="0" w:qFormat="1"/>
-    <w:lsdException w:name="Intense Quote" w:semiHidden="0" w:uiPriority="30" w:unhideWhenUsed="0" w:qFormat="1"/>
-    <w:lsdException w:name="Medium List 2 Accent 1" w:semiHidden="0" w:uiPriority="66" w:unhideWhenUsed="0"/>
-    <w:lsdException w:name="Medium Grid 1 Accent 1" w:semiHidden="0" w:uiPriority="67" w:unhideWhenUsed="0"/>
-    <w:lsdException w:name="Medium Grid 2 Accent 1" w:semiHidden="0" w:uiPriority="68" w:unhideWhenUsed="0"/>
-    <w:lsdException w:name="Medium Grid 3 Accent 1" w:semiHidden="0" w:uiPriority="69" w:unhideWhenUsed="0"/>
-    <w:lsdException w:name="Dark List Accent 1" w:semiHidden="0" w:uiPriority="70" w:unhideWhenUsed="0"/>
-    <w:lsdException w:name="Colorful Shading Accent 1" w:semiHidden="0" w:uiPriority="71" w:unhideWhenUsed="0"/>
-    <w:lsdException w:name="Colorful List Accent 1" w:semiHidden="0" w:uiPriority="72" w:unhideWhenUsed="0"/>
-    <w:lsdException w:name="Colorful Grid Accent 1" w:semiHidden="0" w:uiPriority="73" w:unhideWhenUsed="0"/>
-    <w:lsdException w:name="Light Shading Accent 2" w:semiHidden="0" w:uiPriority="60" w:unhideWhenUsed="0"/>
-    <w:lsdException w:name="Light List Accent 2" w:semiHidden="0" w:uiPriority="61" w:unhideWhenUsed="0"/>
-    <w:lsdException w:name="Light Grid Accent 2" w:semiHidden="0" w:uiPriority="62" w:unhideWhenUsed="0"/>
-    <w:lsdException w:name="Medium Shading 1 Accent 2" w:semiHidden="0" w:uiPriority="63" w:unhideWhenUsed="0"/>
-    <w:lsdException w:name="Medium Shading 2 Accent 2" w:semiHidden="0" w:uiPriority="64" w:unhideWhenUsed="0"/>
-    <w:lsdException w:name="Medium List 1 Accent 2" w:semiHidden="0" w:uiPriority="65" w:unhideWhenUsed="0"/>
-    <w:lsdException w:name="Medium List 2 Accent 2" w:semiHidden="0" w:uiPriority="66" w:unhideWhenUsed="0"/>
-    <w:lsdException w:name="Medium Grid 1 Accent 2" w:semiHidden="0" w:uiPriority="67" w:unhideWhenUsed="0"/>
-    <w:lsdException w:name="Medium Grid 2 Accent 2" w:semiHidden="0" w:uiPriority="68" w:unhideWhenUsed="0"/>
-    <w:lsdException w:name="Medium Grid 3 Accent 2" w:semiHidden="0" w:uiPriority="69" w:unhideWhenUsed="0"/>
-    <w:lsdException w:name="Dark List Accent 2" w:semiHidden="0" w:uiPriority="70" w:unhideWhenUsed="0"/>
-    <w:lsdException w:name="Colorful Shading Accent 2" w:semiHidden="0" w:uiPriority="71" w:unhideWhenUsed="0"/>
-    <w:lsdException w:name="Colorful List Accent 2" w:semiHidden="0" w:uiPriority="72" w:unhideWhenUsed="0"/>
-    <w:lsdException w:name="Colorful Grid Accent 2" w:semiHidden="0" w:uiPriority="73" w:unhideWhenUsed="0"/>
-    <w:lsdException w:name="Light Shading Accent 3" w:semiHidden="0" w:uiPriority="60" w:unhideWhenUsed="0"/>
-    <w:lsdException w:name="Light List Accent 3" w:semiHidden="0" w:uiPriority="61" w:unhideWhenUsed="0"/>
-    <w:lsdException w:name="Light Grid Accent 3" w:semiHidden="0" w:uiPriority="62" w:unhideWhenUsed="0"/>
-    <w:lsdException w:name="Medium Shading 1 Accent 3" w:semiHidden="0" w:uiPriority="63" w:unhideWhenUsed="0"/>
-    <w:lsdException w:name="Medium Shading 2 Accent 3" w:semiHidden="0" w:uiPriority="64" w:unhideWhenUsed="0"/>
-    <w:lsdException w:name="Medium List 1 Accent 3" w:semiHidden="0" w:uiPriority="65" w:unhideWhenUsed="0"/>
-    <w:lsdException w:name="Medium List 2 Accent 3" w:semiHidden="0" w:uiPriority="66" w:unhideWhenUsed="0"/>
-    <w:lsdException w:name="Medium Grid 1 Accent 3" w:semiHidden="0" w:uiPriority="67" w:unhideWhenUsed="0"/>
-    <w:lsdException w:name="Medium Grid 2 Accent 3" w:semiHidden="0" w:uiPriority="68" w:unhideWhenUsed="0"/>
-    <w:lsdException w:name="Medium Grid 3 Accent 3" w:semiHidden="0" w:uiPriority="69" w:unhideWhenUsed="0"/>
-    <w:lsdException w:name="Dark List Accent 3" w:semiHidden="0" w:uiPriority="70" w:unhideWhenUsed="0"/>
-    <w:lsdException w:name="Colorful Shading Accent 3" w:semiHidden="0" w:uiPriority="71" w:unhideWhenUsed="0"/>
-    <w:lsdException w:name="Colorful List Accent 3" w:semiHidden="0" w:uiPriority="72" w:unhideWhenUsed="0"/>
-    <w:lsdException w:name="Colorful Grid Accent 3" w:semiHidden="0" w:uiPriority="73" w:unhideWhenUsed="0"/>
-    <w:lsdException w:name="Light Shading Accent 4" w:semiHidden="0" w:uiPriority="60" w:unhideWhenUsed="0"/>
-    <w:lsdException w:name="Light List Accent 4" w:semiHidden="0" w:uiPriority="61" w:unhideWhenUsed="0"/>
-    <w:lsdException w:name="Light Grid Accent 4" w:semiHidden="0" w:uiPriority="62" w:unhideWhenUsed="0"/>
-    <w:lsdException w:name="Medium Shading 1 Accent 4" w:semiHidden="0" w:uiPriority="63" w:unhideWhenUsed="0"/>
-    <w:lsdException w:name="Medium Shading 2 Accent 4" w:semiHidden="0" w:uiPriority="64" w:unhideWhenUsed="0"/>
-    <w:lsdException w:name="Medium List 1 Accent 4" w:semiHidden="0" w:uiPriority="65" w:unhideWhenUsed="0"/>
-    <w:lsdException w:name="Medium List 2 Accent 4" w:semiHidden="0" w:uiPriority="66" w:unhideWhenUsed="0"/>
-    <w:lsdException w:name="Medium Grid 1 Accent 4" w:semiHidden="0" w:uiPriority="67" w:unhideWhenUsed="0"/>
-    <w:lsdException w:name="Medium Grid 2 Accent 4" w:semiHidden="0" w:uiPriority="68" w:unhideWhenUsed="0"/>
-    <w:lsdException w:name="Medium Grid 3 Accent 4" w:semiHidden="0" w:uiPriority="69" w:unhideWhenUsed="0"/>
-    <w:lsdException w:name="Dark List Accent 4" w:semiHidden="0" w:uiPriority="70" w:unhideWhenUsed="0"/>
-    <w:lsdException w:name="Colorful Shading Accent 4" w:semiHidden="0" w:uiPriority="71" w:unhideWhenUsed="0"/>
-    <w:lsdException w:name="Colorful List Accent 4" w:semiHidden="0" w:uiPriority="72" w:unhideWhenUsed="0"/>
-    <w:lsdException w:name="Colorful Grid Accent 4" w:semiHidden="0" w:uiPriority="73" w:unhideWhenUsed="0"/>
-    <w:lsdException w:name="Light Shading Accent 5" w:semiHidden="0" w:uiPriority="60" w:unhideWhenUsed="0"/>
-    <w:lsdException w:name="Light List Accent 5" w:semiHidden="0" w:uiPriority="61" w:unhideWhenUsed="0"/>
-    <w:lsdException w:name="Light Grid Accent 5" w:semiHidden="0" w:uiPriority="62" w:unhideWhenUsed="0"/>
-    <w:lsdException w:name="Medium Shading 1 Accent 5" w:semiHidden="0" w:uiPriority="63" w:unhideWhenUsed="0"/>
-    <w:lsdException w:name="Medium Shading 2 Accent 5" w:semiHidden="0" w:uiPriority="64" w:unhideWhenUsed="0"/>
-    <w:lsdException w:name="Medium List 1 Accent 5" w:semiHidden="0" w:uiPriority="65" w:unhideWhenUsed="0"/>
-    <w:lsdException w:name="Medium List 2 Accent 5" w:semiHidden="0" w:uiPriority="66" w:unhideWhenUsed="0"/>
-    <w:lsdException w:name="Medium Grid 1 Accent 5" w:semiHidden="0" w:uiPriority="67" w:unhideWhenUsed="0"/>
-    <w:lsdException w:name="Medium Grid 2 Accent 5" w:semiHidden="0" w:uiPriority="68" w:unhideWhenUsed="0"/>
-    <w:lsdException w:name="Medium Grid 3 Accent 5" w:semiHidden="0" w:uiPriority="69" w:unhideWhenUsed="0"/>
-    <w:lsdException w:name="Dark List Accent 5" w:semiHidden="0" w:uiPriority="70" w:unhideWhenUsed="0"/>
-    <w:lsdException w:name="Colorful Shading Accent 5" w:semiHidden="0" w:uiPriority="71" w:unhideWhenUsed="0"/>
-    <w:lsdException w:name="Colorful List Accent 5" w:semiHidden="0" w:uiPriority="72" w:unhideWhenUsed="0"/>
-    <w:lsdException w:name="Colorful Grid Accent 5" w:semiHidden="0" w:uiPriority="73" w:unhideWhenUsed="0"/>
-    <w:lsdException w:name="Light Shading Accent 6" w:semiHidden="0" w:uiPriority="60" w:unhideWhenUsed="0"/>
-    <w:lsdException w:name="Light List Accent 6" w:semiHidden="0" w:uiPriority="61" w:unhideWhenUsed="0"/>
-    <w:lsdException w:name="Light Grid Accent 6" w:semiHidden="0" w:uiPriority="62" w:unhideWhenUsed="0"/>
-    <w:lsdException w:name="Medium Shading 1 Accent 6" w:semiHidden="0" w:uiPriority="63" w:unhideWhenUsed="0"/>
-    <w:lsdException w:name="Medium Shading 2 Accent 6" w:semiHidden="0" w:uiPriority="64" w:unhideWhenUsed="0"/>
-    <w:lsdException w:name="Medium List 1 Accent 6" w:semiHidden="0" w:uiPriority="65" w:unhideWhenUsed="0"/>
-    <w:lsdException w:name="Medium List 2 Accent 6" w:semiHidden="0" w:uiPriority="66" w:unhideWhenUsed="0"/>
-    <w:lsdException w:name="Medium Grid 1 Accent 6" w:semiHidden="0" w:uiPriority="67" w:unhideWhenUsed="0"/>
-    <w:lsdException w:name="Medium Grid 2 Accent 6" w:semiHidden="0" w:uiPriority="68" w:unhideWhenUsed="0"/>
-    <w:lsdException w:name="Medium Grid 3 Accent 6" w:semiHidden="0" w:uiPriority="69" w:unhideWhenUsed="0"/>
-    <w:lsdException w:name="Dark List Accent 6" w:semiHidden="0" w:uiPriority="70" w:unhideWhenUsed="0"/>
-    <w:lsdException w:name="Colorful Shading Accent 6" w:semiHidden="0" w:uiPriority="71" w:unhideWhenUsed="0"/>
-    <w:lsdException w:name="Colorful List Accent 6" w:semiHidden="0" w:uiPriority="72" w:unhideWhenUsed="0"/>
-    <w:lsdException w:name="Colorful Grid Accent 6" w:semiHidden="0" w:uiPriority="73" w:unhideWhenUsed="0"/>
-    <w:lsdException w:name="Subtle Emphasis" w:semiHidden="0" w:uiPriority="19" w:unhideWhenUsed="0" w:qFormat="1"/>
-    <w:lsdException w:name="Intense Emphasis" w:semiHidden="0" w:uiPriority="21" w:unhideWhenUsed="0" w:qFormat="1"/>
-    <w:lsdException w:name="Subtle Reference" w:semiHidden="0" w:uiPriority="31" w:unhideWhenUsed="0" w:qFormat="1"/>
-    <w:lsdException w:name="Intense Reference" w:semiHidden="0" w:uiPriority="32" w:unhideWhenUsed="0" w:qFormat="1"/>
-    <w:lsdException w:name="Book Title" w:semiHidden="0" w:uiPriority="33" w:unhideWhenUsed="0" w:qFormat="1"/>
-    <w:lsdException w:name="Bibliography" w:uiPriority="37"/>
-    <w:lsdException w:name="TOC Heading" w:uiPriority="39" w:qFormat="1"/>
-  </w:latentStyles>
-  <w:style w:type="paragraph" w:default="1" w:styleId="Normal">
-    <w:name w:val="Normal"/>
+  <w:style w:type="paragraph" w:styleId="NoSpacing">
+    <w:name w:val="No Spacing"/>
+    <w:uiPriority w:val="1"/>
     <w:qFormat/>
-    <w:rsid w:val="00051807"/>
+    <w:rsid w:val="000A56E6"/>
     <w:pPr>
-      <w:spacing w:before="120" w:after="0" w:line="240" w:lineRule="auto"/>
+      <w:spacing w:after="0" w:line="240" w:lineRule="auto"/>
     </w:pPr>
     <w:rPr>
       <w:rFonts w:ascii="Calibri" w:eastAsia="Times New Roman" w:hAnsi="Calibri" w:cs="Arial"/>
     </w:rPr>
   </w:style>
-  <w:style w:type="paragraph" w:styleId="Heading1">
-    <w:name w:val="heading 1"/>
+  <w:style w:type="paragraph" w:styleId="Bibliography">
+    <w:name w:val="Bibliography"/>
     <w:basedOn w:val="Normal"/>
     <w:next w:val="Normal"/>
-    <w:link w:val="Heading1Char"/>
-    <w:qFormat/>
-    <w:rsid w:val="00051807"/>
-    <w:pPr>
-      <w:keepNext/>
-      <w:numPr>
-        <w:numId w:val="1"/>
-      </w:numPr>
-      <w:pBdr>
-        <w:top w:val="single" w:sz="4" w:space="1" w:color="auto"/>
-      </w:pBdr>
-      <w:tabs>
-        <w:tab w:val="left" w:pos="426"/>
-      </w:tabs>
-      <w:spacing w:before="600" w:after="60"/>
-      <w:outlineLvl w:val="0"/>
-    </w:pPr>
-    <w:rPr>
-      <w:rFonts w:cs="Times New Roman"/>
-      <w:b/>
-      <w:bCs/>
-      <w:kern w:val="32"/>
-      <w:sz w:val="28"/>
-      <w:szCs w:val="28"/>
-    </w:rPr>
-  </w:style>
-  <w:style w:type="paragraph" w:styleId="Heading2">
-    <w:name w:val="heading 2"/>
-    <w:basedOn w:val="Normal"/>
-    <w:next w:val="Normal"/>
-    <w:link w:val="Heading2Char"/>
-    <w:qFormat/>
-    <w:rsid w:val="00051807"/>
-    <w:pPr>
-      <w:numPr>
-        <w:ilvl w:val="1"/>
-        <w:numId w:val="1"/>
-      </w:numPr>
-      <w:tabs>
-        <w:tab w:val="left" w:pos="709"/>
-      </w:tabs>
-      <w:spacing w:before="480" w:line="320" w:lineRule="atLeast"/>
-      <w:ind w:left="578" w:right="1202" w:hanging="578"/>
-      <w:outlineLvl w:val="1"/>
-    </w:pPr>
-    <w:rPr>
-      <w:b/>
-      <w:kern w:val="12"/>
-      <w:sz w:val="24"/>
-      <w:szCs w:val="24"/>
-    </w:rPr>
-  </w:style>
-  <w:style w:type="paragraph" w:styleId="Heading3">
-    <w:name w:val="heading 3"/>
-    <w:basedOn w:val="Normal"/>
-    <w:next w:val="Normal"/>
-    <w:link w:val="Heading3Char"/>
+    <w:uiPriority w:val="37"/>
     <w:unhideWhenUsed/>
-    <w:qFormat/>
-    <w:rsid w:val="00051807"/>
-    <w:pPr>
-      <w:keepNext/>
-      <w:numPr>
-        <w:ilvl w:val="2"/>
-        <w:numId w:val="1"/>
-      </w:numPr>
-      <w:spacing w:before="240" w:after="60"/>
-      <w:outlineLvl w:val="2"/>
-    </w:pPr>
-    <w:rPr>
-      <w:rFonts w:cs="Times New Roman"/>
-      <w:b/>
-      <w:bCs/>
-      <w:iCs/>
-    </w:rPr>
-  </w:style>
-  <w:style w:type="paragraph" w:styleId="Heading5">
-    <w:name w:val="heading 5"/>
-    <w:basedOn w:val="Normal"/>
-    <w:next w:val="Normal"/>
-    <w:link w:val="Heading5Char"/>
-    <w:uiPriority w:val="9"/>
-    <w:unhideWhenUsed/>
-    <w:qFormat/>
-    <w:rsid w:val="00051807"/>
-    <w:pPr>
-      <w:keepNext/>
-      <w:keepLines/>
-      <w:numPr>
-        <w:ilvl w:val="4"/>
-        <w:numId w:val="1"/>
-      </w:numPr>
-      <w:spacing w:before="200"/>
-      <w:outlineLvl w:val="4"/>
-    </w:pPr>
-    <w:rPr>
-      <w:rFonts w:asciiTheme="majorHAnsi" w:eastAsiaTheme="majorEastAsia" w:hAnsiTheme="majorHAnsi" w:cstheme="majorBidi"/>
-      <w:color w:val="243F60" w:themeColor="accent1" w:themeShade="7F"/>
-    </w:rPr>
-  </w:style>
-  <w:style w:type="paragraph" w:styleId="Heading6">
-    <w:name w:val="heading 6"/>
-    <w:basedOn w:val="Normal"/>
-    <w:next w:val="Normal"/>
-    <w:link w:val="Heading6Char"/>
-    <w:uiPriority w:val="9"/>
-    <w:semiHidden/>
-    <w:unhideWhenUsed/>
-    <w:qFormat/>
-    <w:rsid w:val="00051807"/>
-    <w:pPr>
-      <w:keepNext/>
-      <w:keepLines/>
-      <w:numPr>
-        <w:ilvl w:val="5"/>
-        <w:numId w:val="1"/>
-      </w:numPr>
-      <w:spacing w:before="200"/>
-      <w:outlineLvl w:val="5"/>
-    </w:pPr>
-    <w:rPr>
-      <w:rFonts w:asciiTheme="majorHAnsi" w:eastAsiaTheme="majorEastAsia" w:hAnsiTheme="majorHAnsi" w:cstheme="majorBidi"/>
-      <w:i/>
-      <w:iCs/>
-      <w:color w:val="243F60" w:themeColor="accent1" w:themeShade="7F"/>
-    </w:rPr>
-  </w:style>
-  <w:style w:type="paragraph" w:styleId="Heading7">
-    <w:name w:val="heading 7"/>
-    <w:basedOn w:val="Normal"/>
-    <w:next w:val="Normal"/>
-    <w:link w:val="Heading7Char"/>
-    <w:uiPriority w:val="9"/>
-    <w:semiHidden/>
-    <w:unhideWhenUsed/>
-    <w:qFormat/>
-    <w:rsid w:val="00051807"/>
-    <w:pPr>
-      <w:keepNext/>
-      <w:keepLines/>
-      <w:numPr>
-        <w:ilvl w:val="6"/>
-        <w:numId w:val="1"/>
-      </w:numPr>
-      <w:spacing w:before="200"/>
-      <w:outlineLvl w:val="6"/>
-    </w:pPr>
-    <w:rPr>
-      <w:rFonts w:asciiTheme="majorHAnsi" w:eastAsiaTheme="majorEastAsia" w:hAnsiTheme="majorHAnsi" w:cstheme="majorBidi"/>
-      <w:i/>
-      <w:iCs/>
-      <w:color w:val="404040" w:themeColor="text1" w:themeTint="BF"/>
-    </w:rPr>
-  </w:style>
-  <w:style w:type="paragraph" w:styleId="Heading8">
-    <w:name w:val="heading 8"/>
-    <w:basedOn w:val="Normal"/>
-    <w:next w:val="Normal"/>
-    <w:link w:val="Heading8Char"/>
-    <w:uiPriority w:val="9"/>
-    <w:semiHidden/>
-    <w:unhideWhenUsed/>
-    <w:qFormat/>
-    <w:rsid w:val="00051807"/>
-    <w:pPr>
-      <w:keepNext/>
-      <w:keepLines/>
-      <w:numPr>
-        <w:ilvl w:val="7"/>
-        <w:numId w:val="1"/>
-      </w:numPr>
-      <w:spacing w:before="200"/>
-      <w:outlineLvl w:val="7"/>
-    </w:pPr>
-    <w:rPr>
-      <w:rFonts w:asciiTheme="majorHAnsi" w:eastAsiaTheme="majorEastAsia" w:hAnsiTheme="majorHAnsi" w:cstheme="majorBidi"/>
-      <w:color w:val="404040" w:themeColor="text1" w:themeTint="BF"/>
-      <w:sz w:val="20"/>
-      <w:szCs w:val="20"/>
-    </w:rPr>
-  </w:style>
-  <w:style w:type="paragraph" w:styleId="Heading9">
-    <w:name w:val="heading 9"/>
-    <w:basedOn w:val="Normal"/>
-    <w:next w:val="Normal"/>
-    <w:link w:val="Heading9Char"/>
-    <w:uiPriority w:val="9"/>
-    <w:semiHidden/>
-    <w:unhideWhenUsed/>
-    <w:qFormat/>
-    <w:rsid w:val="00051807"/>
-    <w:pPr>
-      <w:keepNext/>
-      <w:keepLines/>
-      <w:numPr>
-        <w:ilvl w:val="8"/>
-        <w:numId w:val="1"/>
-      </w:numPr>
-      <w:spacing w:before="200"/>
-      <w:outlineLvl w:val="8"/>
-    </w:pPr>
-    <w:rPr>
-      <w:rFonts w:asciiTheme="majorHAnsi" w:eastAsiaTheme="majorEastAsia" w:hAnsiTheme="majorHAnsi" w:cstheme="majorBidi"/>
-      <w:i/>
-      <w:iCs/>
-      <w:color w:val="404040" w:themeColor="text1" w:themeTint="BF"/>
-      <w:sz w:val="20"/>
-      <w:szCs w:val="20"/>
-    </w:rPr>
-  </w:style>
-  <w:style w:type="character" w:default="1" w:styleId="DefaultParagraphFont">
-    <w:name w:val="Default Paragraph Font"/>
-    <w:uiPriority w:val="1"/>
-    <w:semiHidden/>
-    <w:unhideWhenUsed/>
-  </w:style>
-  <w:style w:type="table" w:default="1" w:styleId="TableNormal">
-    <w:name w:val="Normal Table"/>
-    <w:uiPriority w:val="99"/>
-    <w:semiHidden/>
-    <w:unhideWhenUsed/>
-    <w:tblPr>
-      <w:tblInd w:w="0" w:type="dxa"/>
-      <w:tblCellMar>
-        <w:top w:w="0" w:type="dxa"/>
-        <w:left w:w="108" w:type="dxa"/>
-        <w:bottom w:w="0" w:type="dxa"/>
-        <w:right w:w="108" w:type="dxa"/>
-      </w:tblCellMar>
-    </w:tblPr>
-  </w:style>
-  <w:style w:type="numbering" w:default="1" w:styleId="NoList">
-    <w:name w:val="No List"/>
-    <w:uiPriority w:val="99"/>
-    <w:semiHidden/>
-    <w:unhideWhenUsed/>
-  </w:style>
-  <w:style w:type="character" w:customStyle="1" w:styleId="Heading1Char">
-    <w:name w:val="Heading 1 Char"/>
-    <w:basedOn w:val="DefaultParagraphFont"/>
-    <w:link w:val="Heading1"/>
-    <w:rsid w:val="00051807"/>
-    <w:rPr>
-      <w:rFonts w:ascii="Calibri" w:eastAsia="Times New Roman" w:hAnsi="Calibri" w:cs="Times New Roman"/>
-      <w:b/>
-      <w:bCs/>
-      <w:kern w:val="32"/>
-      <w:sz w:val="28"/>
-      <w:szCs w:val="28"/>
-    </w:rPr>
-  </w:style>
-  <w:style w:type="character" w:customStyle="1" w:styleId="Heading2Char">
-    <w:name w:val="Heading 2 Char"/>
-    <w:basedOn w:val="DefaultParagraphFont"/>
-    <w:link w:val="Heading2"/>
-    <w:rsid w:val="00051807"/>
-    <w:rPr>
-      <w:rFonts w:ascii="Calibri" w:eastAsia="Times New Roman" w:hAnsi="Calibri" w:cs="Arial"/>
-      <w:b/>
-      <w:kern w:val="12"/>
-      <w:sz w:val="24"/>
-      <w:szCs w:val="24"/>
-    </w:rPr>
-  </w:style>
-  <w:style w:type="character" w:customStyle="1" w:styleId="Heading3Char">
-    <w:name w:val="Heading 3 Char"/>
-    <w:basedOn w:val="DefaultParagraphFont"/>
-    <w:link w:val="Heading3"/>
-    <w:rsid w:val="00051807"/>
-    <w:rPr>
-      <w:rFonts w:ascii="Calibri" w:eastAsia="Times New Roman" w:hAnsi="Calibri" w:cs="Times New Roman"/>
-      <w:b/>
-      <w:bCs/>
-      <w:iCs/>
-    </w:rPr>
-  </w:style>
-  <w:style w:type="character" w:customStyle="1" w:styleId="Heading5Char">
-    <w:name w:val="Heading 5 Char"/>
-    <w:basedOn w:val="DefaultParagraphFont"/>
-    <w:link w:val="Heading5"/>
-    <w:uiPriority w:val="9"/>
-    <w:rsid w:val="00051807"/>
-    <w:rPr>
-      <w:rFonts w:asciiTheme="majorHAnsi" w:eastAsiaTheme="majorEastAsia" w:hAnsiTheme="majorHAnsi" w:cstheme="majorBidi"/>
-      <w:color w:val="243F60" w:themeColor="accent1" w:themeShade="7F"/>
-    </w:rPr>
-  </w:style>
-  <w:style w:type="character" w:customStyle="1" w:styleId="Heading6Char">
-    <w:name w:val="Heading 6 Char"/>
-    <w:basedOn w:val="DefaultParagraphFont"/>
-    <w:link w:val="Heading6"/>
-    <w:uiPriority w:val="9"/>
-    <w:semiHidden/>
-    <w:rsid w:val="00051807"/>
-    <w:rPr>
-      <w:rFonts w:asciiTheme="majorHAnsi" w:eastAsiaTheme="majorEastAsia" w:hAnsiTheme="majorHAnsi" w:cstheme="majorBidi"/>
-      <w:i/>
-      <w:iCs/>
-      <w:color w:val="243F60" w:themeColor="accent1" w:themeShade="7F"/>
-    </w:rPr>
-  </w:style>
-  <w:style w:type="character" w:customStyle="1" w:styleId="Heading7Char">
-    <w:name w:val="Heading 7 Char"/>
-    <w:basedOn w:val="DefaultParagraphFont"/>
-    <w:link w:val="Heading7"/>
-    <w:uiPriority w:val="9"/>
-    <w:semiHidden/>
-    <w:rsid w:val="00051807"/>
-    <w:rPr>
-      <w:rFonts w:asciiTheme="majorHAnsi" w:eastAsiaTheme="majorEastAsia" w:hAnsiTheme="majorHAnsi" w:cstheme="majorBidi"/>
-      <w:i/>
-      <w:iCs/>
-      <w:color w:val="404040" w:themeColor="text1" w:themeTint="BF"/>
-    </w:rPr>
-  </w:style>
-  <w:style w:type="character" w:customStyle="1" w:styleId="Heading8Char">
-    <w:name w:val="Heading 8 Char"/>
-    <w:basedOn w:val="DefaultParagraphFont"/>
-    <w:link w:val="Heading8"/>
-    <w:uiPriority w:val="9"/>
-    <w:semiHidden/>
-    <w:rsid w:val="00051807"/>
-    <w:rPr>
-      <w:rFonts w:asciiTheme="majorHAnsi" w:eastAsiaTheme="majorEastAsia" w:hAnsiTheme="majorHAnsi" w:cstheme="majorBidi"/>
-      <w:color w:val="404040" w:themeColor="text1" w:themeTint="BF"/>
-      <w:sz w:val="20"/>
-      <w:szCs w:val="20"/>
-    </w:rPr>
-  </w:style>
-  <w:style w:type="character" w:customStyle="1" w:styleId="Heading9Char">
-    <w:name w:val="Heading 9 Char"/>
-    <w:basedOn w:val="DefaultParagraphFont"/>
-    <w:link w:val="Heading9"/>
-    <w:uiPriority w:val="9"/>
-    <w:semiHidden/>
-    <w:rsid w:val="00051807"/>
-    <w:rPr>
-      <w:rFonts w:asciiTheme="majorHAnsi" w:eastAsiaTheme="majorEastAsia" w:hAnsiTheme="majorHAnsi" w:cstheme="majorBidi"/>
-      <w:i/>
-      <w:iCs/>
-      <w:color w:val="404040" w:themeColor="text1" w:themeTint="BF"/>
-      <w:sz w:val="20"/>
-      <w:szCs w:val="20"/>
-    </w:rPr>
-  </w:style>
-  <w:style w:type="table" w:styleId="TableGrid">
-    <w:name w:val="Table Grid"/>
-    <w:basedOn w:val="TableNormal"/>
-    <w:uiPriority w:val="59"/>
-    <w:rsid w:val="00051807"/>
-    <w:pPr>
-      <w:spacing w:after="0" w:line="240" w:lineRule="auto"/>
-    </w:pPr>
-    <w:tblPr>
-      <w:tblBorders>
-        <w:top w:val="single" w:sz="4" w:space="0" w:color="000000" w:themeColor="text1"/>
-        <w:left w:val="single" w:sz="4" w:space="0" w:color="000000" w:themeColor="text1"/>
-        <w:bottom w:val="single" w:sz="4" w:space="0" w:color="000000" w:themeColor="text1"/>
-        <w:right w:val="single" w:sz="4" w:space="0" w:color="000000" w:themeColor="text1"/>
-        <w:insideH w:val="single" w:sz="4" w:space="0" w:color="000000" w:themeColor="text1"/>
-        <w:insideV w:val="single" w:sz="4" w:space="0" w:color="000000" w:themeColor="text1"/>
-      </w:tblBorders>
-    </w:tblPr>
-  </w:style>
-  <w:style w:type="character" w:styleId="Hyperlink">
-    <w:name w:val="Hyperlink"/>
-    <w:basedOn w:val="DefaultParagraphFont"/>
-    <w:uiPriority w:val="99"/>
-    <w:unhideWhenUsed/>
-    <w:rsid w:val="00051807"/>
-    <w:rPr>
-      <w:color w:val="0000FF" w:themeColor="hyperlink"/>
-      <w:u w:val="single"/>
-    </w:rPr>
-  </w:style>
-  <w:style w:type="paragraph" w:customStyle="1" w:styleId="Title">
-    <w:name w:val="_Title"/>
-    <w:basedOn w:val="Normal"/>
-    <w:link w:val="TitleChar"/>
-    <w:qFormat/>
-    <w:rsid w:val="00051807"/>
-    <w:pPr>
-      <w:jc w:val="center"/>
-    </w:pPr>
-    <w:rPr>
-      <w:b/>
-      <w:bCs/>
-      <w:sz w:val="44"/>
-      <w:szCs w:val="44"/>
-    </w:rPr>
-  </w:style>
-  <w:style w:type="character" w:customStyle="1" w:styleId="TitleChar">
-    <w:name w:val="_Title Char"/>
-    <w:basedOn w:val="DefaultParagraphFont"/>
-    <w:link w:val="Title"/>
-    <w:rsid w:val="00051807"/>
-    <w:rPr>
-      <w:rFonts w:ascii="Calibri" w:eastAsia="Times New Roman" w:hAnsi="Calibri" w:cs="Arial"/>
-      <w:b/>
-      <w:bCs/>
-      <w:sz w:val="44"/>
-      <w:szCs w:val="44"/>
-    </w:rPr>
-  </w:style>
-  <w:style w:type="paragraph" w:customStyle="1" w:styleId="Tabletext">
-    <w:name w:val="Table text"/>
-    <w:basedOn w:val="Normal"/>
-    <w:rsid w:val="00051807"/>
-    <w:pPr>
-      <w:spacing w:before="60" w:after="60"/>
-    </w:pPr>
-    <w:rPr>
-      <w:rFonts w:ascii="Arial" w:hAnsi="Arial" w:cs="Times New Roman"/>
-      <w:snapToGrid w:val="0"/>
-      <w:sz w:val="21"/>
-    </w:rPr>
-  </w:style>
-  <w:style w:type="paragraph" w:styleId="TOCHeading">
-    <w:name w:val="TOC Heading"/>
-    <w:basedOn w:val="Heading1"/>
-    <w:next w:val="Normal"/>
-    <w:uiPriority w:val="39"/>
-    <w:semiHidden/>
-    <w:unhideWhenUsed/>
-    <w:qFormat/>
-    <w:rsid w:val="004A23D3"/>
-    <w:pPr>
-      <w:keepLines/>
-      <w:numPr>
-        <w:numId w:val="0"/>
-      </w:numPr>
-      <w:pBdr>
-        <w:top w:val="none" w:sz="0" w:space="0" w:color="auto"/>
-      </w:pBdr>
-      <w:tabs>
-        <w:tab w:val="clear" w:pos="426"/>
-      </w:tabs>
-      <w:spacing w:before="480" w:after="0" w:line="276" w:lineRule="auto"/>
-      <w:outlineLvl w:val="9"/>
-    </w:pPr>
-    <w:rPr>
-      <w:rFonts w:asciiTheme="majorHAnsi" w:eastAsiaTheme="majorEastAsia" w:hAnsiTheme="majorHAnsi" w:cstheme="majorBidi"/>
-      <w:color w:val="365F91" w:themeColor="accent1" w:themeShade="BF"/>
-      <w:kern w:val="0"/>
-      <w:lang w:val="en-US" w:eastAsia="ja-JP"/>
-    </w:rPr>
-  </w:style>
-  <w:style w:type="paragraph" w:styleId="TOC2">
-    <w:name w:val="toc 2"/>
-    <w:basedOn w:val="Normal"/>
-    <w:next w:val="Normal"/>
-    <w:autoRedefine/>
-    <w:uiPriority w:val="39"/>
-    <w:unhideWhenUsed/>
-    <w:rsid w:val="004A23D3"/>
-    <w:pPr>
-      <w:spacing w:after="100"/>
-      <w:ind w:left="220"/>
-    </w:pPr>
-  </w:style>
-  <w:style w:type="paragraph" w:styleId="BalloonText">
-    <w:name w:val="Balloon Text"/>
-    <w:basedOn w:val="Normal"/>
-    <w:link w:val="BalloonTextChar"/>
-    <w:uiPriority w:val="99"/>
-    <w:semiHidden/>
-    <w:unhideWhenUsed/>
-    <w:rsid w:val="004A23D3"/>
-    <w:pPr>
-      <w:spacing w:before="0"/>
-    </w:pPr>
-    <w:rPr>
-      <w:rFonts w:ascii="Tahoma" w:hAnsi="Tahoma" w:cs="Tahoma"/>
-      <w:sz w:val="16"/>
-      <w:szCs w:val="16"/>
-    </w:rPr>
-  </w:style>
-  <w:style w:type="character" w:customStyle="1" w:styleId="BalloonTextChar">
-    <w:name w:val="Balloon Text Char"/>
-    <w:basedOn w:val="DefaultParagraphFont"/>
-    <w:link w:val="BalloonText"/>
-    <w:uiPriority w:val="99"/>
-    <w:semiHidden/>
-    <w:rsid w:val="004A23D3"/>
-    <w:rPr>
-      <w:rFonts w:ascii="Tahoma" w:eastAsia="Times New Roman" w:hAnsi="Tahoma" w:cs="Tahoma"/>
-      <w:sz w:val="16"/>
-      <w:szCs w:val="16"/>
-    </w:rPr>
-  </w:style>
-  <w:style w:type="paragraph" w:styleId="Header">
-    <w:name w:val="header"/>
-    <w:basedOn w:val="Normal"/>
-    <w:link w:val="HeaderChar"/>
-    <w:uiPriority w:val="99"/>
-    <w:unhideWhenUsed/>
-    <w:rsid w:val="004A23D3"/>
-    <w:pPr>
-      <w:tabs>
-        <w:tab w:val="center" w:pos="4513"/>
-        <w:tab w:val="right" w:pos="9026"/>
-      </w:tabs>
-      <w:spacing w:before="0"/>
-    </w:pPr>
-  </w:style>
-  <w:style w:type="character" w:customStyle="1" w:styleId="HeaderChar">
-    <w:name w:val="Header Char"/>
-    <w:basedOn w:val="DefaultParagraphFont"/>
-    <w:link w:val="Header"/>
-    <w:uiPriority w:val="99"/>
-    <w:rsid w:val="004A23D3"/>
-    <w:rPr>
-      <w:rFonts w:ascii="Calibri" w:eastAsia="Times New Roman" w:hAnsi="Calibri" w:cs="Arial"/>
-    </w:rPr>
-  </w:style>
-  <w:style w:type="paragraph" w:styleId="Footer">
-    <w:name w:val="footer"/>
-    <w:basedOn w:val="Normal"/>
-    <w:link w:val="FooterChar"/>
-    <w:uiPriority w:val="99"/>
-    <w:unhideWhenUsed/>
-    <w:rsid w:val="004A23D3"/>
-    <w:pPr>
-      <w:tabs>
-        <w:tab w:val="center" w:pos="4513"/>
-        <w:tab w:val="right" w:pos="9026"/>
-      </w:tabs>
-      <w:spacing w:before="0"/>
-    </w:pPr>
-  </w:style>
-  <w:style w:type="character" w:customStyle="1" w:styleId="FooterChar">
-    <w:name w:val="Footer Char"/>
-    <w:basedOn w:val="DefaultParagraphFont"/>
-    <w:link w:val="Footer"/>
-    <w:uiPriority w:val="99"/>
-    <w:rsid w:val="004A23D3"/>
-    <w:rPr>
-      <w:rFonts w:ascii="Calibri" w:eastAsia="Times New Roman" w:hAnsi="Calibri" w:cs="Arial"/>
-    </w:rPr>
-  </w:style>
-  <w:style w:type="paragraph" w:styleId="TOC1">
-    <w:name w:val="toc 1"/>
-    <w:basedOn w:val="Normal"/>
-    <w:next w:val="Normal"/>
-    <w:autoRedefine/>
-    <w:uiPriority w:val="39"/>
-    <w:unhideWhenUsed/>
-    <w:rsid w:val="004A23D3"/>
-    <w:pPr>
-      <w:spacing w:after="100"/>
-    </w:pPr>
-  </w:style>
-  <w:style w:type="paragraph" w:styleId="TOC3">
-    <w:name w:val="toc 3"/>
-    <w:basedOn w:val="Normal"/>
-    <w:next w:val="Normal"/>
-    <w:autoRedefine/>
-    <w:uiPriority w:val="39"/>
-    <w:unhideWhenUsed/>
-    <w:rsid w:val="00B13DF9"/>
-    <w:pPr>
-      <w:spacing w:after="100"/>
-      <w:ind w:left="440"/>
-    </w:pPr>
+    <w:rsid w:val="00F0335D"/>
   </w:style>
 </w:styles>
 </file>
@@ -5704,11 +7238,227 @@
 </file>
 
 <file path=customXml/item1.xml><?xml version="1.0" encoding="utf-8"?>
-<b:Sources xmlns:b="http://schemas.openxmlformats.org/officeDocument/2006/bibliography" xmlns="http://schemas.openxmlformats.org/officeDocument/2006/bibliography" SelectedStyle="\APA.XSL" StyleName="APA"/>
+<b:Sources xmlns:b="http://schemas.openxmlformats.org/officeDocument/2006/bibliography" xmlns="http://schemas.openxmlformats.org/officeDocument/2006/bibliography" SelectedStyle="\HarvardSLS.xsl" StyleName="Harvard - SHU 2014*" Version="10">
+  <b:Source>
+    <b:Tag>Tro97</b:Tag>
+    <b:SourceType>Book</b:SourceType>
+    <b:Guid>{4F2D7064-2004-4085-960F-65B4F100058E}</b:Guid>
+    <b:Author>
+      <b:Author>
+        <b:NameList>
+          <b:Person>
+            <b:Last>Troy Downing</b:Last>
+            <b:First>Jon</b:First>
+            <b:Middle>Meyer</b:Middle>
+          </b:Person>
+        </b:NameList>
+      </b:Author>
+    </b:Author>
+    <b:Title>Java Virtual Machine</b:Title>
+    <b:Year>1997</b:Year>
+    <b:Publisher>O'Reilly</b:Publisher>
+    <b:Edition>1st</b:Edition>
+    <b:RefOrder>1</b:RefOrder>
+  </b:Source>
+  <b:Source>
+    <b:Tag>Bru04</b:Tag>
+    <b:SourceType>Book</b:SourceType>
+    <b:Guid>{F9F74C38-32CB-494C-A4B8-AD65B6233306}</b:Guid>
+    <b:Author>
+      <b:Author>
+        <b:NameList>
+          <b:Person>
+            <b:Last>Bruce Tate</b:Last>
+            <b:First>Justin</b:First>
+            <b:Middle>Gehtland</b:Middle>
+          </b:Person>
+        </b:NameList>
+      </b:Author>
+    </b:Author>
+    <b:Title>Better, faster, lighter Java</b:Title>
+    <b:Year>2004</b:Year>
+    <b:Publisher>O'Reilly</b:Publisher>
+    <b:RefOrder>2</b:RefOrder>
+  </b:Source>
+  <b:Source>
+    <b:Tag>Jim10</b:Tag>
+    <b:SourceType>Book</b:SourceType>
+    <b:Guid>{5ECAE1CB-7B5B-4ACB-857D-F6D6FA408516}</b:Guid>
+    <b:Author>
+      <b:Author>
+        <b:NameList>
+          <b:Person>
+            <b:Last>Waldo</b:Last>
+            <b:First>Jim</b:First>
+          </b:Person>
+        </b:NameList>
+      </b:Author>
+    </b:Author>
+    <b:Title>Java: The Good Parts</b:Title>
+    <b:Year>2010</b:Year>
+    <b:Publisher>O'Reilly</b:Publisher>
+    <b:RefOrder>3</b:RefOrder>
+  </b:Source>
+  <b:Source>
+    <b:Tag>Rob04</b:Tag>
+    <b:SourceType>Book</b:SourceType>
+    <b:Guid>{2F1D119B-48E7-4E53-B0C4-1E78921446CB}</b:Guid>
+    <b:Author>
+      <b:Author>
+        <b:NameList>
+          <b:Person>
+            <b:Last>Jr</b:Last>
+            <b:First>Robert</b:First>
+            <b:Middle>Simmons</b:Middle>
+          </b:Person>
+        </b:NameList>
+      </b:Author>
+    </b:Author>
+    <b:Title>Hardcore Java</b:Title>
+    <b:Year>2004</b:Year>
+    <b:Publisher>O'Reilly</b:Publisher>
+    <b:RefOrder>4</b:RefOrder>
+  </b:Source>
+  <b:Source>
+    <b:Tag>Jav14</b:Tag>
+    <b:SourceType>InternetSite</b:SourceType>
+    <b:Guid>{9ED1A189-AE1D-4599-8C58-D498E4A58E3E}</b:Guid>
+    <b:Title>Java Revisited</b:Title>
+    <b:Year>2014</b:Year>
+    <b:Author>
+      <b:Author>
+        <b:NameList>
+          <b:Person>
+            <b:Last>Paul</b:Last>
+            <b:First>Javin</b:First>
+          </b:Person>
+        </b:NameList>
+      </b:Author>
+    </b:Author>
+    <b:Month>September</b:Month>
+    <b:URL>http://javarevisited.blogspot.co.uk/2014/09/common-java-multi-threading-mistakes-1-run-vs-start.html</b:URL>
+    <b:RefOrder>5</b:RefOrder>
+  </b:Source>
+  <b:Source>
+    <b:Tag>Jav15</b:Tag>
+    <b:SourceType>InternetSite</b:SourceType>
+    <b:Guid>{DC148A44-7F20-4EB5-BBDD-F3EA4E6692EA}</b:Guid>
+    <b:Author>
+      <b:Author>
+        <b:NameList>
+          <b:Person>
+            <b:Last>Paul</b:Last>
+            <b:First>Javin</b:First>
+          </b:Person>
+        </b:NameList>
+      </b:Author>
+    </b:Author>
+    <b:Title>Java Revisited</b:Title>
+    <b:Year>2015</b:Year>
+    <b:Month>September</b:Month>
+    <b:URL>http://javarevisited.blogspot.co.uk/2015/09/how-to-reset-arraylist-in-java-clear-vs-removeAll-example.html</b:URL>
+    <b:RefOrder>6</b:RefOrder>
+  </b:Source>
+  <b:Source>
+    <b:Tag>Mat02</b:Tag>
+    <b:SourceType>JournalArticle</b:SourceType>
+    <b:Guid>{7E0D4233-5A7E-471F-BFCD-B75369BD203D}</b:Guid>
+    <b:Author>
+      <b:Author>
+        <b:NameList>
+          <b:Person>
+            <b:Last>Matthew Arnold</b:Last>
+            <b:First>Michael</b:First>
+            <b:Middle>Hind, Barbara G. Ryder</b:Middle>
+          </b:Person>
+        </b:NameList>
+      </b:Author>
+    </b:Author>
+    <b:Title>Online feedback-directed optimization of Java</b:Title>
+    <b:Year>2002</b:Year>
+    <b:RefOrder>7</b:RefOrder>
+  </b:Source>
+  <b:Source>
+    <b:Tag>Ron09</b:Tag>
+    <b:SourceType>Book</b:SourceType>
+    <b:Guid>{330D7C4B-5970-4DE1-BB56-C99113AE116E}</b:Guid>
+    <b:Title>Writing Compilers and Interpreters: A Software Engineering Approach</b:Title>
+    <b:Year>2009</b:Year>
+    <b:Author>
+      <b:Author>
+        <b:NameList>
+          <b:Person>
+            <b:Last>Mark</b:Last>
+            <b:First>Ronald</b:First>
+          </b:Person>
+        </b:NameList>
+      </b:Author>
+    </b:Author>
+    <b:Publisher>John Wiley &amp; Sons</b:Publisher>
+    <b:Edition>3</b:Edition>
+    <b:RefOrder>8</b:RefOrder>
+  </b:Source>
+  <b:Source>
+    <b:Tag>Ato</b:Tag>
+    <b:SourceType>InternetSite</b:SourceType>
+    <b:Guid>{E58CB68A-05A1-437B-8E56-5493157D7560}</b:Guid>
+    <b:Title>Atom Docs</b:Title>
+    <b:Author>
+      <b:Author>
+        <b:NameList>
+          <b:Person>
+            <b:Last>Team</b:Last>
+            <b:First>Atom</b:First>
+          </b:Person>
+        </b:NameList>
+      </b:Author>
+    </b:Author>
+    <b:URL>https://atom.io/docs</b:URL>
+    <b:RefOrder>9</b:RefOrder>
+  </b:Source>
+  <b:Source>
+    <b:Tag>Pyt</b:Tag>
+    <b:SourceType>InternetSite</b:SourceType>
+    <b:Guid>{0542F478-402C-4D8B-A2E6-491F67048553}</b:Guid>
+    <b:Author>
+      <b:Author>
+        <b:NameList>
+          <b:Person>
+            <b:Last>Foundation</b:Last>
+            <b:First>Python</b:First>
+            <b:Middle>Software</b:Middle>
+          </b:Person>
+        </b:NameList>
+      </b:Author>
+    </b:Author>
+    <b:Title>Python 3.5.1 documentation</b:Title>
+    <b:Day>Jan 22, 2016</b:Day>
+    <b:URL>https://docs.python.org/3/</b:URL>
+    <b:RefOrder>10</b:RefOrder>
+  </b:Source>
+  <b:Source>
+    <b:Tag>Wik11</b:Tag>
+    <b:SourceType>Book</b:SourceType>
+    <b:Guid>{CB01BB59-396D-4BC4-BCE4-3C746576CD1A}</b:Guid>
+    <b:Author>
+      <b:Author>
+        <b:NameList>
+          <b:Person>
+            <b:Last>Wikibooks</b:Last>
+          </b:Person>
+        </b:NameList>
+      </b:Author>
+    </b:Author>
+    <b:Title>Python programming</b:Title>
+    <b:Year>2011</b:Year>
+    <b:Publisher>CreateSpace</b:Publisher>
+    <b:RefOrder>11</b:RefOrder>
+  </b:Source>
+</b:Sources>
 </file>
 
 <file path=customXml/itemProps1.xml><?xml version="1.0" encoding="utf-8"?>
-<ds:datastoreItem xmlns:ds="http://schemas.openxmlformats.org/officeDocument/2006/customXml" ds:itemID="{D0239195-99DF-4908-A718-5741E3D15F5C}">
+<ds:datastoreItem xmlns:ds="http://schemas.openxmlformats.org/officeDocument/2006/customXml" ds:itemID="{9E3B7AD8-C4FD-4092-851C-3320ADDAE0E9}">
   <ds:schemaRefs>
     <ds:schemaRef ds:uri="http://schemas.openxmlformats.org/officeDocument/2006/bibliography"/>
   </ds:schemaRefs>

</xml_diff>

<commit_message>
report and forloop unrolling update
</commit_message>
<xml_diff>
--- a/ProjectReport.docx
+++ b/ProjectReport.docx
@@ -27,7 +27,7 @@
           <w:b/>
           <w:i/>
           <w:noProof/>
-          <w:lang w:val="en-US"/>
+          <w:lang w:eastAsia="en-GB"/>
         </w:rPr>
         <w:drawing>
           <wp:anchor distT="0" distB="0" distL="114300" distR="114300" simplePos="0" relativeHeight="251659264" behindDoc="0" locked="0" layoutInCell="1" allowOverlap="1" wp14:anchorId="55678829" wp14:editId="7FDF7F3B">
@@ -4101,33 +4101,139 @@
       <w:bookmarkEnd w:id="3"/>
     </w:p>
     <w:p>
+      <w:r>
+        <w:t>For loops can be unrolled to increase efficiency if the number of iterations is known, the efficiency comes from</w:t>
+      </w:r>
+      <w:r>
+        <w:t xml:space="preserve"> the reduction in the amount of code required to run, no new variable is require, no condition tests, incrementing and GOTO statements are </w:t>
+      </w:r>
+      <w:r>
+        <w:rPr>
+          <w:highlight w:val="yellow"/>
+        </w:rPr>
+        <w:t xml:space="preserve">required </w:t>
+      </w:r>
       <w:sdt>
         <w:sdtPr>
+          <w:rPr>
+            <w:highlight w:val="yellow"/>
+          </w:rPr>
           <w:id w:val="314777513"/>
           <w:citation/>
         </w:sdtPr>
+        <w:sdtEndPr/>
         <w:sdtContent>
           <w:r>
+            <w:rPr>
+              <w:highlight w:val="yellow"/>
+            </w:rPr>
             <w:fldChar w:fldCharType="begin"/>
           </w:r>
           <w:r>
+            <w:rPr>
+              <w:highlight w:val="yellow"/>
+            </w:rPr>
             <w:instrText xml:space="preserve"> CITATION Tro97 \l 2057 </w:instrText>
           </w:r>
           <w:r>
+            <w:rPr>
+              <w:highlight w:val="yellow"/>
+            </w:rPr>
             <w:fldChar w:fldCharType="separate"/>
           </w:r>
           <w:r>
             <w:rPr>
               <w:noProof/>
+              <w:highlight w:val="yellow"/>
             </w:rPr>
             <w:t>(Troy Downing 1997)</w:t>
           </w:r>
           <w:r>
+            <w:rPr>
+              <w:highlight w:val="yellow"/>
+            </w:rPr>
             <w:fldChar w:fldCharType="end"/>
           </w:r>
         </w:sdtContent>
       </w:sdt>
-    </w:p>
+      <w:r>
+        <w:t>. An example of loop unrolling:</w:t>
+      </w:r>
+    </w:p>
+    <w:tbl>
+      <w:tblPr>
+        <w:tblStyle w:val="TableGrid"/>
+        <w:tblW w:w="0" w:type="auto"/>
+        <w:tblLook w:val="04A0" w:firstRow="1" w:lastRow="0" w:firstColumn="1" w:lastColumn="0" w:noHBand="0" w:noVBand="1"/>
+      </w:tblPr>
+      <w:tblGrid>
+        <w:gridCol w:w="4621"/>
+        <w:gridCol w:w="4621"/>
+      </w:tblGrid>
+      <w:tr>
+        <w:tc>
+          <w:tcPr>
+            <w:tcW w:w="4621" w:type="dxa"/>
+          </w:tcPr>
+          <w:p>
+            <w:pPr>
+              <w:pStyle w:val="NoSpacing"/>
+            </w:pPr>
+            <w:r>
+              <w:t>for (int i=0; i&lt;3; i++){</w:t>
+            </w:r>
+          </w:p>
+          <w:p>
+            <w:pPr>
+              <w:pStyle w:val="NoSpacing"/>
+            </w:pPr>
+            <w:r>
+              <w:t xml:space="preserve">    </w:t>
+            </w:r>
+            <w:r>
+              <w:t>checkStatus(i);</w:t>
+            </w:r>
+          </w:p>
+          <w:p>
+            <w:pPr>
+              <w:pStyle w:val="NoSpacing"/>
+            </w:pPr>
+            <w:r>
+              <w:t>}</w:t>
+            </w:r>
+          </w:p>
+        </w:tc>
+        <w:tc>
+          <w:tcPr>
+            <w:tcW w:w="4621" w:type="dxa"/>
+          </w:tcPr>
+          <w:p>
+            <w:pPr>
+              <w:pStyle w:val="NoSpacing"/>
+            </w:pPr>
+            <w:r>
+              <w:t>checkStatus(0);</w:t>
+            </w:r>
+          </w:p>
+          <w:p>
+            <w:pPr>
+              <w:pStyle w:val="NoSpacing"/>
+            </w:pPr>
+            <w:r>
+              <w:t>checkStatus(1);</w:t>
+            </w:r>
+          </w:p>
+          <w:p>
+            <w:pPr>
+              <w:pStyle w:val="NoSpacing"/>
+            </w:pPr>
+            <w:r>
+              <w:t>checkStatus(2);</w:t>
+            </w:r>
+          </w:p>
+        </w:tc>
+      </w:tr>
+    </w:tbl>
     <w:p>
       <w:pPr>
         <w:pStyle w:val="Heading3"/>
@@ -4142,6 +4248,11 @@
       <w:bookmarkEnd w:id="4"/>
     </w:p>
     <w:p>
+      <w:r>
+        <w:t xml:space="preserve">The JVM struggles to optimise recursion in terms of performance, </w:t>
+      </w:r>
+    </w:p>
+    <w:p>
       <w:pPr>
         <w:pStyle w:val="Heading3"/>
       </w:pPr>
@@ -4163,6 +4274,23 @@
     </w:p>
     <w:p>
       <w:pPr>
+        <w:contextualSpacing/>
+      </w:pPr>
+      <w:r>
+        <w:t>Correct data types used, long and doubles require 64bits to store, the JVM operand stack is only 32bits and thus two positions on the stack are required which eats up more memory, Longs and doubles should only be used when absolutely necessary.</w:t>
+      </w:r>
+      <w:r>
+        <w:t xml:space="preserve"> </w:t>
+      </w:r>
+      <w:r>
+        <w:rPr>
+          <w:highlight w:val="yellow"/>
+        </w:rPr>
+        <w:t>JAVA VIRTUAL MACHINE</w:t>
+      </w:r>
+    </w:p>
+    <w:p>
+      <w:pPr>
         <w:pStyle w:val="Heading3"/>
       </w:pPr>
       <w:bookmarkStart w:id="7" w:name="_Toc441610947"/>
@@ -4172,10 +4300,47 @@
       <w:bookmarkEnd w:id="7"/>
     </w:p>
     <w:p>
+      <w:r>
+        <w:t>Objects can only be free for garbage collection when no more references to it exist, a common mistake is people leaving an object reference</w:t>
+      </w:r>
+      <w:r>
+        <w:t xml:space="preserve"> hanging. </w:t>
+      </w:r>
+    </w:p>
+    <w:p>
+      <w:r>
+        <w:t xml:space="preserve">E.g: </w:t>
+      </w:r>
+      <w:r>
+        <w:t>A class defining a football team</w:t>
+      </w:r>
+      <w:r>
+        <w:t xml:space="preserve"> holds a reference to the player objects,</w:t>
+      </w:r>
+      <w:r>
+        <w:t xml:space="preserve"> a player may retire and not have its reference removed from the team</w:t>
+      </w:r>
+      <w:r>
+        <w:t xml:space="preserve"> thus occupying memory</w:t>
+      </w:r>
+      <w:r>
+        <w:t>.</w:t>
+      </w:r>
+      <w:r>
+        <w:rPr>
+          <w:highlight w:val="yellow"/>
+        </w:rPr>
+        <w:t>JAVA-THE GOOD PARTS</w:t>
+      </w:r>
+      <w:bookmarkStart w:id="8" w:name="_Toc441610948"/>
+      <w:r>
+        <w:t xml:space="preserve"> </w:t>
+      </w:r>
+    </w:p>
+    <w:p>
       <w:pPr>
         <w:pStyle w:val="Heading3"/>
       </w:pPr>
-      <w:bookmarkStart w:id="8" w:name="_Toc441610948"/>
       <w:r>
         <w:t>Deprecated Classes</w:t>
       </w:r>
@@ -4183,6 +4348,23 @@
     </w:p>
     <w:p>
       <w:pPr>
+        <w:rPr>
+          <w:u w:val="single"/>
+        </w:rPr>
+      </w:pPr>
+      <w:r>
+        <w:t xml:space="preserve">Oracle warns against the use of deprecated classes as they may be removed from the standard JRE (Java runtime environment) at any time thus reducing the longevity of applications. As most IDEs already warn users against this I will no implement this. </w:t>
+      </w:r>
+      <w:r>
+        <w:rPr>
+          <w:highlight w:val="yellow"/>
+          <w:u w:val="single"/>
+        </w:rPr>
+        <w:t>Better, Faster, Lighter Java (book)</w:t>
+      </w:r>
+    </w:p>
+    <w:p>
+      <w:pPr>
         <w:pStyle w:val="Heading3"/>
       </w:pPr>
       <w:bookmarkStart w:id="9" w:name="_Toc441610949"/>
@@ -4193,6 +4375,38 @@
     </w:p>
     <w:p>
       <w:pPr>
+        <w:rPr>
+          <w:u w:val="single"/>
+        </w:rPr>
+      </w:pPr>
+      <w:r>
+        <w:t xml:space="preserve">Cut and paste </w:t>
+      </w:r>
+      <w:r>
+        <w:t>applications</w:t>
+      </w:r>
+      <w:r>
+        <w:t xml:space="preserve"> typically lead to bloated </w:t>
+      </w:r>
+      <w:r>
+        <w:t>applications as not all parts of the cut code is truly required</w:t>
+      </w:r>
+      <w:r>
+        <w:t>, all methods should be written from scratch</w:t>
+      </w:r>
+      <w:r>
+        <w:t xml:space="preserve">. </w:t>
+      </w:r>
+      <w:r>
+        <w:rPr>
+          <w:highlight w:val="yellow"/>
+          <w:u w:val="single"/>
+        </w:rPr>
+        <w:t>Better, Faster, Lighter Java (book)</w:t>
+      </w:r>
+    </w:p>
+    <w:p>
+      <w:pPr>
         <w:pStyle w:val="Heading3"/>
       </w:pPr>
       <w:bookmarkStart w:id="10" w:name="_Toc441610950"/>
@@ -4202,6 +4416,18 @@
       <w:bookmarkEnd w:id="10"/>
     </w:p>
     <w:p>
+      <w:r>
+        <w:t xml:space="preserve">Not all applications will have access to a console output so relying on this to print exceptions should be avoided, instead log files can be used to write exceptions to. </w:t>
+      </w:r>
+      <w:r>
+        <w:rPr>
+          <w:highlight w:val="yellow"/>
+          <w:u w:val="single"/>
+        </w:rPr>
+        <w:t>Hardcore Java (book)</w:t>
+      </w:r>
+    </w:p>
+    <w:p>
       <w:pPr>
         <w:pStyle w:val="Heading3"/>
       </w:pPr>
@@ -4212,64 +4438,113 @@
       <w:bookmarkEnd w:id="11"/>
     </w:p>
     <w:p>
+      <w:r>
+        <w:t>When trying to start a new thread by using Run() instead of Start()</w:t>
+      </w:r>
+      <w:r>
+        <w:t xml:space="preserve"> </w:t>
+      </w:r>
+      <w:r>
+        <w:t>no new thread is created, the Start() method is what creat</w:t>
+      </w:r>
+      <w:r>
+        <w:t xml:space="preserve">es the new thread and then </w:t>
+      </w:r>
+      <w:r>
+        <w:t>call</w:t>
+      </w:r>
+      <w:r>
+        <w:t>s</w:t>
+      </w:r>
+      <w:r>
+        <w:t xml:space="preserve"> Ru</w:t>
+      </w:r>
+      <w:r>
+        <w:t xml:space="preserve">n() allowing the application to run concurrently </w:t>
+      </w:r>
+      <w:r>
+        <w:t>rather than sequentially.</w:t>
+      </w:r>
+    </w:p>
+    <w:p>
       <w:pPr>
         <w:pStyle w:val="Heading3"/>
       </w:pPr>
       <w:bookmarkStart w:id="12" w:name="_Toc441610952"/>
       <w:r>
+        <w:lastRenderedPageBreak/>
         <w:t>ArrayList Reset()/ Clear()</w:t>
       </w:r>
       <w:bookmarkEnd w:id="12"/>
     </w:p>
     <w:p>
+      <w:r>
+        <w:t>When you wish to clear an ArrayList it is almost more efficient to use clear() over RemoveAll</w:t>
+      </w:r>
+      <w:r>
+        <w:t xml:space="preserve">() as </w:t>
+      </w:r>
+      <w:r>
+        <w:t>clear()</w:t>
+      </w:r>
+      <w:r>
+        <w:t xml:space="preserve"> gives you O(n) performance, while removeAll(Collection c) is worse, it gives O(n^2)</w:t>
+      </w:r>
+      <w:r>
+        <w:t>.</w:t>
+      </w:r>
+      <w:bookmarkStart w:id="13" w:name="_GoBack"/>
+      <w:bookmarkEnd w:id="13"/>
+    </w:p>
+    <w:p>
       <w:pPr>
         <w:pStyle w:val="Heading3"/>
       </w:pPr>
-      <w:bookmarkStart w:id="13" w:name="_Toc441610953"/>
+      <w:bookmarkStart w:id="14" w:name="_Toc441610953"/>
       <w:r>
         <w:t>Code In-Lining</w:t>
       </w:r>
-      <w:bookmarkEnd w:id="13"/>
+      <w:bookmarkEnd w:id="14"/>
     </w:p>
     <w:p>
       <w:pPr>
         <w:pStyle w:val="Heading3"/>
       </w:pPr>
-      <w:bookmarkStart w:id="14" w:name="_Toc441610954"/>
+      <w:bookmarkStart w:id="15" w:name="_Toc441610954"/>
       <w:r>
         <w:t>Conditional Statement Ordering</w:t>
       </w:r>
-      <w:bookmarkEnd w:id="14"/>
+      <w:bookmarkEnd w:id="15"/>
     </w:p>
     <w:p>
       <w:pPr>
         <w:pStyle w:val="Heading3"/>
       </w:pPr>
-      <w:bookmarkStart w:id="15" w:name="_Toc441610955"/>
+      <w:bookmarkStart w:id="16" w:name="_Toc441610955"/>
       <w:r>
         <w:t>Constant Folding</w:t>
       </w:r>
-      <w:bookmarkEnd w:id="15"/>
+      <w:bookmarkEnd w:id="16"/>
     </w:p>
     <w:p>
       <w:pPr>
         <w:pStyle w:val="Heading3"/>
       </w:pPr>
-      <w:bookmarkStart w:id="16" w:name="_Toc441610956"/>
+      <w:bookmarkStart w:id="17" w:name="_Toc441610956"/>
       <w:r>
         <w:t>Constant Propagation</w:t>
       </w:r>
-      <w:bookmarkEnd w:id="16"/>
+      <w:bookmarkEnd w:id="17"/>
     </w:p>
     <w:p>
       <w:pPr>
         <w:pStyle w:val="Heading3"/>
       </w:pPr>
-      <w:bookmarkStart w:id="17" w:name="_Toc441610957"/>
+      <w:bookmarkStart w:id="18" w:name="_Toc441610957"/>
       <w:r>
         <w:t>Strength Reduction</w:t>
       </w:r>
-      <w:bookmarkEnd w:id="17"/>
+      <w:bookmarkEnd w:id="18"/>
     </w:p>
     <w:p>
       <w:r>
@@ -4280,11 +4555,11 @@
       <w:pPr>
         <w:pStyle w:val="Heading3"/>
       </w:pPr>
-      <w:bookmarkStart w:id="18" w:name="_Toc441610958"/>
+      <w:bookmarkStart w:id="19" w:name="_Toc441610958"/>
       <w:r>
         <w:t>Common Sub-Expression Elimination</w:t>
       </w:r>
-      <w:bookmarkEnd w:id="18"/>
+      <w:bookmarkEnd w:id="19"/>
     </w:p>
     <w:p>
       <w:r>
@@ -4295,92 +4570,265 @@
       <w:pPr>
         <w:pStyle w:val="Heading2"/>
       </w:pPr>
-      <w:bookmarkStart w:id="19" w:name="_Toc441610959"/>
+      <w:bookmarkStart w:id="20" w:name="_Toc441610959"/>
       <w:r>
         <w:t>Language choice</w:t>
       </w:r>
-      <w:bookmarkEnd w:id="19"/>
+      <w:bookmarkEnd w:id="20"/>
     </w:p>
     <w:p>
       <w:pPr>
         <w:pStyle w:val="Heading3"/>
       </w:pPr>
-      <w:bookmarkStart w:id="20" w:name="_Toc441610960"/>
+      <w:bookmarkStart w:id="21" w:name="_Toc441610960"/>
       <w:r>
         <w:t>Python</w:t>
       </w:r>
-      <w:bookmarkEnd w:id="20"/>
+      <w:bookmarkEnd w:id="21"/>
+    </w:p>
+    <w:p>
+      <w:r>
+        <w:t>Python is a general purpose programming language with libraries for everything from networking and file I/O to Threading and P</w:t>
+      </w:r>
+      <w:r>
+        <w:rPr>
+          <w:highlight w:val="yellow"/>
+        </w:rPr>
+        <w:t>iping</w:t>
+      </w:r>
+      <w:r>
+        <w:t>, it uses mutable data types (No type casting required) and uses little “Boiler plate” code so would allow for quick development.</w:t>
+      </w:r>
+    </w:p>
+    <w:p>
+      <w:r>
+        <w:t>Having never used Python before it would require an initial process of getting to grips with the language along with the common libraries</w:t>
+      </w:r>
+      <w:r>
+        <w:t xml:space="preserve">. Choosing Python would also mean that the application would either have to be ran at CommandLine or converted to JavaByte code using </w:t>
+      </w:r>
+      <w:r>
+        <w:rPr>
+          <w:highlight w:val="yellow"/>
+        </w:rPr>
+        <w:t>Jython</w:t>
+      </w:r>
+      <w:r>
+        <w:t>.</w:t>
+      </w:r>
     </w:p>
     <w:p>
       <w:pPr>
         <w:pStyle w:val="Heading3"/>
       </w:pPr>
-      <w:bookmarkStart w:id="21" w:name="_Toc441610961"/>
+      <w:bookmarkStart w:id="22" w:name="_Toc441610961"/>
       <w:r>
         <w:t>Java</w:t>
       </w:r>
-      <w:bookmarkEnd w:id="21"/>
+      <w:bookmarkEnd w:id="22"/>
+    </w:p>
+    <w:p>
+      <w:r>
+        <w:t>Java is another general purpose programming language with a huge array of libraries, it relies on a large amount of “boiler plate” code but does run on the JVM so would allow for a very portable application assuming it only needed to run on the Command Line. Java would allow for relatively easy implementation of a plugin for an IDE such as Eclipse or NetBeans, and with my existing Java knowledge would not require a large amount of learning.</w:t>
+      </w:r>
     </w:p>
     <w:p>
       <w:pPr>
         <w:pStyle w:val="Heading3"/>
       </w:pPr>
-      <w:bookmarkStart w:id="22" w:name="_Toc441610962"/>
+      <w:bookmarkStart w:id="23" w:name="_Toc441610962"/>
       <w:r>
         <w:t>C++</w:t>
       </w:r>
-      <w:bookmarkEnd w:id="22"/>
+      <w:bookmarkEnd w:id="23"/>
+    </w:p>
+    <w:p>
+      <w:r>
+        <w:t>C++ is another general p</w:t>
+      </w:r>
+      <w:r>
+        <w:t>urpose language that is closely linked to the hardware allowing for more powerful and efficient applications (Memory management, parallelism). Whilst performance is a priority for my application (i.e a quick return time of suggestions) is necessary I will be able to achieve the required level with both Java and Python. C++ compiles to an executable file so would be widely portable but would only work in a console or using a GUI I produce.</w:t>
+      </w:r>
+    </w:p>
+    <w:p>
+      <w:pPr>
+        <w:pStyle w:val="Heading3"/>
+      </w:pPr>
+      <w:r>
+        <w:t>Language Choice</w:t>
+      </w:r>
+    </w:p>
+    <w:p>
+      <w:pPr>
+        <w:pStyle w:val="NoSpacing"/>
+      </w:pPr>
+      <w:r>
+        <w:t>For my application I have chosen to use Python, It will allow me the ability to quickly develop my application along with the chance to learn a new language,</w:t>
+      </w:r>
+      <w:r>
+        <w:t xml:space="preserve"> with its strong documentation and large user base learning should be</w:t>
+      </w:r>
+      <w:r>
+        <w:t xml:space="preserve"> </w:t>
+      </w:r>
+      <w:r>
+        <w:rPr>
+          <w:highlight w:val="yellow"/>
+        </w:rPr>
+        <w:t xml:space="preserve">with its ability to run at the </w:t>
+      </w:r>
+      <w:r>
+        <w:rPr>
+          <w:highlight w:val="yellow"/>
+        </w:rPr>
+        <w:t>C</w:t>
+      </w:r>
+      <w:r>
+        <w:rPr>
+          <w:highlight w:val="yellow"/>
+        </w:rPr>
+        <w:t>ommand</w:t>
+      </w:r>
+      <w:r>
+        <w:rPr>
+          <w:highlight w:val="yellow"/>
+        </w:rPr>
+        <w:t xml:space="preserve"> </w:t>
+      </w:r>
+      <w:r>
+        <w:rPr>
+          <w:highlight w:val="yellow"/>
+        </w:rPr>
+        <w:t xml:space="preserve">Line I should be able to integrate </w:t>
+      </w:r>
+      <w:r>
+        <w:rPr>
+          <w:highlight w:val="yellow"/>
+        </w:rPr>
+        <w:t>it into an Atom Plugin</w:t>
+      </w:r>
     </w:p>
     <w:p>
       <w:pPr>
         <w:pStyle w:val="Heading2"/>
       </w:pPr>
-      <w:bookmarkStart w:id="23" w:name="_Toc441610963"/>
+      <w:bookmarkStart w:id="24" w:name="_Toc441610963"/>
+      <w:r>
+        <w:rPr>
+          <w:highlight w:val="yellow"/>
+        </w:rPr>
+        <w:t>Data Structure</w:t>
+      </w:r>
+      <w:r>
+        <w:t xml:space="preserve"> </w:t>
+      </w:r>
       <w:r>
         <w:t>Abstract Syntax Tree</w:t>
       </w:r>
-      <w:bookmarkEnd w:id="23"/>
+      <w:bookmarkEnd w:id="24"/>
+    </w:p>
+    <w:p>
+      <w:r>
+        <w:lastRenderedPageBreak/>
+        <w:t xml:space="preserve">Choosing a suitable data structure to hold the java files I will be parsing is quite straight forward, Java is written like a hierarchy, a package has many classes, which has many variables and methods etc. Therefor a tree is suitable, as the tree will be based on and storing the syntax of a language it is an </w:t>
+      </w:r>
+      <w:r>
+        <w:rPr>
+          <w:highlight w:val="yellow"/>
+        </w:rPr>
+        <w:t>Abstract Syntax Tree</w:t>
+      </w:r>
+      <w:r>
+        <w:t xml:space="preserve">. </w:t>
+      </w:r>
     </w:p>
     <w:p>
       <w:pPr>
         <w:pStyle w:val="Heading2"/>
       </w:pPr>
-      <w:bookmarkStart w:id="24" w:name="_Toc441610964"/>
-      <w:r>
-        <w:lastRenderedPageBreak/>
+      <w:bookmarkStart w:id="25" w:name="_Toc441610964"/>
+      <w:r>
         <w:t>Implementation Platform</w:t>
       </w:r>
-      <w:bookmarkEnd w:id="24"/>
+      <w:bookmarkEnd w:id="25"/>
     </w:p>
     <w:p>
       <w:pPr>
         <w:pStyle w:val="Heading3"/>
       </w:pPr>
-      <w:bookmarkStart w:id="25" w:name="_Toc441610965"/>
+      <w:bookmarkStart w:id="26" w:name="_Toc441610965"/>
       <w:r>
         <w:t>Eclipse Plugin</w:t>
       </w:r>
-      <w:bookmarkEnd w:id="25"/>
+      <w:bookmarkEnd w:id="26"/>
+    </w:p>
+    <w:p>
+      <w:r>
+        <w:rPr>
+          <w:highlight w:val="yellow"/>
+        </w:rPr>
+        <w:t>Whilst the Eclipse IDE is widely used amongst Java developers the platform is difficult to create plugins for, It would require the application to be written in Java and would reduce the portability of the application as Eclipse is a heavy weight application</w:t>
+      </w:r>
     </w:p>
     <w:p>
       <w:pPr>
         <w:pStyle w:val="Heading3"/>
       </w:pPr>
-      <w:bookmarkStart w:id="26" w:name="_Toc441610966"/>
+      <w:bookmarkStart w:id="27" w:name="_Toc441610966"/>
       <w:r>
         <w:t>Atom Package</w:t>
       </w:r>
-      <w:bookmarkEnd w:id="26"/>
+      <w:bookmarkEnd w:id="27"/>
+    </w:p>
+    <w:p>
+      <w:r>
+        <w:t>Atom is a</w:t>
+      </w:r>
+      <w:r>
+        <w:t xml:space="preserve"> relatively</w:t>
+      </w:r>
+      <w:r>
+        <w:t xml:space="preserve"> new </w:t>
+      </w:r>
+      <w:r>
+        <w:t xml:space="preserve">open source </w:t>
+      </w:r>
+      <w:r>
+        <w:t>text editor “</w:t>
+      </w:r>
+      <w:r>
+        <w:rPr>
+          <w:highlight w:val="yellow"/>
+        </w:rPr>
+        <w:t>Hackable modern day editor</w:t>
+      </w:r>
+      <w:r>
+        <w:t xml:space="preserve">” growing in popularity among developers, an Atom package can make use of the Command Line thus allowing for packages to be written in almost any language (assuming the language preReqs are installed). A drawback with Atom is the requirement for the User Interface to be written using the Atom API and </w:t>
+      </w:r>
+      <w:r>
+        <w:t>CoffeeScript which</w:t>
+      </w:r>
+      <w:r>
+        <w:t xml:space="preserve"> is not yet heavily documented, the lack of documentation can be overcome by the quantity of packages that exists that are all open source so can serve as examples.</w:t>
+      </w:r>
     </w:p>
     <w:p>
       <w:pPr>
         <w:pStyle w:val="Heading3"/>
       </w:pPr>
-      <w:bookmarkStart w:id="27" w:name="_Toc441610967"/>
+      <w:bookmarkStart w:id="28" w:name="_Toc441610967"/>
       <w:r>
         <w:t>Command Line Interface</w:t>
       </w:r>
-      <w:bookmarkEnd w:id="27"/>
+      <w:bookmarkEnd w:id="28"/>
+    </w:p>
+    <w:p>
+      <w:pPr>
+        <w:pStyle w:val="NoSpacing"/>
+      </w:pPr>
+      <w:r>
+        <w:t>A simple program that is called at the Command Line and prints its output to a file or to the console would a</w:t>
+      </w:r>
       <w:r>
         <w:br w:type="page"/>
       </w:r>
@@ -4390,12 +4838,12 @@
         <w:pStyle w:val="Heading1"/>
         <w:spacing w:before="0" w:after="200" w:line="276" w:lineRule="auto"/>
       </w:pPr>
-      <w:bookmarkStart w:id="28" w:name="_Toc441610968"/>
+      <w:bookmarkStart w:id="29" w:name="_Toc441610968"/>
       <w:r>
         <w:lastRenderedPageBreak/>
         <w:t>Design</w:t>
       </w:r>
-      <w:bookmarkEnd w:id="28"/>
+      <w:bookmarkEnd w:id="29"/>
     </w:p>
     <w:p>
       <w:pPr>
@@ -4406,11 +4854,11 @@
           <w:szCs w:val="28"/>
         </w:rPr>
       </w:pPr>
-      <w:bookmarkStart w:id="29" w:name="_Toc441610969"/>
+      <w:bookmarkStart w:id="30" w:name="_Toc441610969"/>
       <w:r>
         <w:t>Parser</w:t>
       </w:r>
-      <w:bookmarkEnd w:id="29"/>
+      <w:bookmarkEnd w:id="30"/>
     </w:p>
     <w:p>
       <w:pPr>
@@ -4421,11 +4869,11 @@
           <w:szCs w:val="28"/>
         </w:rPr>
       </w:pPr>
-      <w:bookmarkStart w:id="30" w:name="_Toc441610970"/>
+      <w:bookmarkStart w:id="31" w:name="_Toc441610970"/>
       <w:r>
         <w:t>Abstract Syntax tree</w:t>
       </w:r>
-      <w:bookmarkEnd w:id="30"/>
+      <w:bookmarkEnd w:id="31"/>
     </w:p>
     <w:p>
       <w:pPr>
@@ -4435,7 +4883,7 @@
           <w:szCs w:val="28"/>
         </w:rPr>
       </w:pPr>
-      <w:bookmarkStart w:id="31" w:name="_Toc441610971"/>
+      <w:bookmarkStart w:id="32" w:name="_Toc441610971"/>
       <w:r>
         <w:rPr>
           <w:kern w:val="32"/>
@@ -4450,37 +4898,37 @@
         </w:rPr>
         <w:t>rientation</w:t>
       </w:r>
-      <w:bookmarkEnd w:id="31"/>
+      <w:bookmarkEnd w:id="32"/>
     </w:p>
     <w:p>
       <w:pPr>
         <w:pStyle w:val="Heading2"/>
       </w:pPr>
-      <w:bookmarkStart w:id="32" w:name="_Toc441610972"/>
+      <w:bookmarkStart w:id="33" w:name="_Toc441610972"/>
       <w:r>
         <w:t>Tree traversal</w:t>
       </w:r>
-      <w:bookmarkEnd w:id="32"/>
+      <w:bookmarkEnd w:id="33"/>
     </w:p>
     <w:p>
       <w:pPr>
         <w:pStyle w:val="Heading2"/>
       </w:pPr>
-      <w:bookmarkStart w:id="33" w:name="_Toc441610973"/>
+      <w:bookmarkStart w:id="34" w:name="_Toc441610973"/>
       <w:r>
         <w:t>Interface</w:t>
       </w:r>
-      <w:bookmarkEnd w:id="33"/>
+      <w:bookmarkEnd w:id="34"/>
     </w:p>
     <w:p>
       <w:pPr>
         <w:pStyle w:val="Heading2"/>
       </w:pPr>
-      <w:bookmarkStart w:id="34" w:name="_Toc441610974"/>
+      <w:bookmarkStart w:id="35" w:name="_Toc441610974"/>
       <w:r>
         <w:t>Testing</w:t>
       </w:r>
-      <w:bookmarkEnd w:id="34"/>
+      <w:bookmarkEnd w:id="35"/>
       <w:r>
         <w:t xml:space="preserve"> </w:t>
       </w:r>
@@ -4504,12 +4952,12 @@
         <w:pStyle w:val="Heading1"/>
         <w:spacing w:before="0" w:after="200" w:line="276" w:lineRule="auto"/>
       </w:pPr>
-      <w:bookmarkStart w:id="35" w:name="_Toc441610975"/>
+      <w:bookmarkStart w:id="36" w:name="_Toc441610975"/>
       <w:r>
         <w:lastRenderedPageBreak/>
         <w:t>Implementation</w:t>
       </w:r>
-      <w:bookmarkEnd w:id="35"/>
+      <w:bookmarkEnd w:id="36"/>
     </w:p>
     <w:p>
       <w:pPr>
@@ -4526,8 +4974,6 @@
       <w:r>
         <w:br w:type="page"/>
       </w:r>
-      <w:bookmarkStart w:id="36" w:name="_GoBack"/>
-      <w:bookmarkEnd w:id="36"/>
     </w:p>
     <w:p>
       <w:pPr>
@@ -4549,12 +4995,14 @@
           <w:docPartUnique/>
         </w:docPartObj>
       </w:sdtPr>
+      <w:sdtEndPr/>
       <w:sdtContent>
         <w:sdt>
           <w:sdtPr>
             <w:id w:val="-573587230"/>
             <w:bibliography/>
           </w:sdtPr>
+          <w:sdtEndPr/>
           <w:sdtContent>
             <w:p>
               <w:pPr>
@@ -4946,7 +5394,7 @@
 
 <file path=word/numbering.xml><?xml version="1.0" encoding="utf-8"?>
 <w:numbering xmlns:wpc="http://schemas.microsoft.com/office/word/2010/wordprocessingCanvas" xmlns:mc="http://schemas.openxmlformats.org/markup-compatibility/2006" xmlns:o="urn:schemas-microsoft-com:office:office" xmlns:r="http://schemas.openxmlformats.org/officeDocument/2006/relationships" xmlns:m="http://schemas.openxmlformats.org/officeDocument/2006/math" xmlns:v="urn:schemas-microsoft-com:vml" xmlns:wp14="http://schemas.microsoft.com/office/word/2010/wordprocessingDrawing" xmlns:wp="http://schemas.openxmlformats.org/drawingml/2006/wordprocessingDrawing" xmlns:w10="urn:schemas-microsoft-com:office:word" xmlns:w="http://schemas.openxmlformats.org/wordprocessingml/2006/main" xmlns:w14="http://schemas.microsoft.com/office/word/2010/wordml" xmlns:w15="http://schemas.microsoft.com/office/word/2012/wordml" xmlns:wpg="http://schemas.microsoft.com/office/word/2010/wordprocessingGroup" xmlns:wpi="http://schemas.microsoft.com/office/word/2010/wordprocessingInk" xmlns:wne="http://schemas.microsoft.com/office/word/2006/wordml" xmlns:wps="http://schemas.microsoft.com/office/word/2010/wordprocessingShape" mc:Ignorable="w14 w15 wp14">
-  <w:abstractNum w:abstractNumId="0">
+  <w:abstractNum w:abstractNumId="0" w15:restartNumberingAfterBreak="0">
     <w:nsid w:val="0D3C65C2"/>
     <w:multiLevelType w:val="hybridMultilevel"/>
     <w:tmpl w:val="323EFD5A"/>
@@ -5059,7 +5507,7 @@
       </w:rPr>
     </w:lvl>
   </w:abstractNum>
-  <w:abstractNum w:abstractNumId="1">
+  <w:abstractNum w:abstractNumId="1" w15:restartNumberingAfterBreak="0">
     <w:nsid w:val="1C4C38AF"/>
     <w:multiLevelType w:val="hybridMultilevel"/>
     <w:tmpl w:val="9CA00E04"/>
@@ -5172,7 +5620,7 @@
       </w:rPr>
     </w:lvl>
   </w:abstractNum>
-  <w:abstractNum w:abstractNumId="2">
+  <w:abstractNum w:abstractNumId="2" w15:restartNumberingAfterBreak="0">
     <w:nsid w:val="1E0153CA"/>
     <w:multiLevelType w:val="hybridMultilevel"/>
     <w:tmpl w:val="89561234"/>
@@ -5285,7 +5733,7 @@
       </w:rPr>
     </w:lvl>
   </w:abstractNum>
-  <w:abstractNum w:abstractNumId="3">
+  <w:abstractNum w:abstractNumId="3" w15:restartNumberingAfterBreak="0">
     <w:nsid w:val="230A69EC"/>
     <w:multiLevelType w:val="hybridMultilevel"/>
     <w:tmpl w:val="B852B834"/>
@@ -5398,7 +5846,7 @@
       </w:rPr>
     </w:lvl>
   </w:abstractNum>
-  <w:abstractNum w:abstractNumId="4">
+  <w:abstractNum w:abstractNumId="4" w15:restartNumberingAfterBreak="0">
     <w:nsid w:val="43A262BE"/>
     <w:multiLevelType w:val="multilevel"/>
     <w:tmpl w:val="D506D70A"/>
@@ -5495,7 +5943,7 @@
       </w:pPr>
     </w:lvl>
   </w:abstractNum>
-  <w:abstractNum w:abstractNumId="5">
+  <w:abstractNum w:abstractNumId="5" w15:restartNumberingAfterBreak="0">
     <w:nsid w:val="446E6E48"/>
     <w:multiLevelType w:val="hybridMultilevel"/>
     <w:tmpl w:val="16C04180"/>
@@ -5608,7 +6056,7 @@
       </w:rPr>
     </w:lvl>
   </w:abstractNum>
-  <w:abstractNum w:abstractNumId="6">
+  <w:abstractNum w:abstractNumId="6" w15:restartNumberingAfterBreak="0">
     <w:nsid w:val="4E3E62CB"/>
     <w:multiLevelType w:val="hybridMultilevel"/>
     <w:tmpl w:val="C0449B6E"/>
@@ -5721,7 +6169,7 @@
       </w:rPr>
     </w:lvl>
   </w:abstractNum>
-  <w:abstractNum w:abstractNumId="7">
+  <w:abstractNum w:abstractNumId="7" w15:restartNumberingAfterBreak="0">
     <w:nsid w:val="55143A1B"/>
     <w:multiLevelType w:val="hybridMultilevel"/>
     <w:tmpl w:val="C988FB88"/>
@@ -5807,7 +6255,7 @@
       </w:pPr>
     </w:lvl>
   </w:abstractNum>
-  <w:abstractNum w:abstractNumId="8">
+  <w:abstractNum w:abstractNumId="8" w15:restartNumberingAfterBreak="0">
     <w:nsid w:val="688D33AF"/>
     <w:multiLevelType w:val="hybridMultilevel"/>
     <w:tmpl w:val="DABAB3CE"/>
@@ -6711,7 +7159,6 @@
       <w:spacing w:after="0" w:line="240" w:lineRule="auto"/>
     </w:pPr>
     <w:tblPr>
-      <w:tblInd w:w="0" w:type="dxa"/>
       <w:tblBorders>
         <w:top w:val="single" w:sz="4" w:space="0" w:color="000000" w:themeColor="text1"/>
         <w:left w:val="single" w:sz="4" w:space="0" w:color="000000" w:themeColor="text1"/>
@@ -6720,12 +7167,6 @@
         <w:insideH w:val="single" w:sz="4" w:space="0" w:color="000000" w:themeColor="text1"/>
         <w:insideV w:val="single" w:sz="4" w:space="0" w:color="000000" w:themeColor="text1"/>
       </w:tblBorders>
-      <w:tblCellMar>
-        <w:top w:w="0" w:type="dxa"/>
-        <w:left w:w="108" w:type="dxa"/>
-        <w:bottom w:w="0" w:type="dxa"/>
-        <w:right w:w="108" w:type="dxa"/>
-      </w:tblCellMar>
     </w:tblPr>
   </w:style>
   <w:style w:type="character" w:styleId="Hyperlink">
@@ -7458,7 +7899,7 @@
 </file>
 
 <file path=customXml/itemProps1.xml><?xml version="1.0" encoding="utf-8"?>
-<ds:datastoreItem xmlns:ds="http://schemas.openxmlformats.org/officeDocument/2006/customXml" ds:itemID="{9E3B7AD8-C4FD-4092-851C-3320ADDAE0E9}">
+<ds:datastoreItem xmlns:ds="http://schemas.openxmlformats.org/officeDocument/2006/customXml" ds:itemID="{CF718536-D69C-4003-9A95-06D280D4C8FF}">
   <ds:schemaRefs>
     <ds:schemaRef ds:uri="http://schemas.openxmlformats.org/officeDocument/2006/bibliography"/>
   </ds:schemaRefs>

</xml_diff>